<commit_message>
rapport update + use of product id in command
</commit_message>
<xml_diff>
--- a/rapport/Rapport_AppWeb.docx
+++ b/rapport/Rapport_AppWeb.docx
@@ -10,12 +10,26 @@
           <w:lang w:val="fr-FR"/>
         </w:rPr>
       </w:pPr>
-      <w:r>
-        <w:rPr>
-          <w:lang w:val="fr-FR"/>
-        </w:rPr>
-        <w:t>2 Spécifications</w:t>
-      </w:r>
+      <w:proofErr w:type="gramStart"/>
+      <w:r>
+        <w:rPr>
+          <w:lang w:val="fr-FR"/>
+        </w:rPr>
+        <w:t xml:space="preserve">2 </w:t>
+      </w:r>
+      <w:r>
+        <w:rPr>
+          <w:lang w:val="fr-FR"/>
+        </w:rPr>
+        <w:t xml:space="preserve"> </w:t>
+      </w:r>
+      <w:r>
+        <w:rPr>
+          <w:lang w:val="fr-FR"/>
+        </w:rPr>
+        <w:t>Spécifications</w:t>
+      </w:r>
+      <w:proofErr w:type="gramEnd"/>
     </w:p>
     <w:p>
       <w:pPr>
@@ -59,16 +73,16 @@
     </w:p>
     <w:p>
       <w:pPr>
-        <w:pStyle w:val="Titre4"/>
-        <w:rPr>
-          <w:lang w:val="fr-FR"/>
-        </w:rPr>
-      </w:pPr>
-      <w:r>
-        <w:rPr>
-          <w:lang w:val="fr-FR"/>
-        </w:rPr>
-        <w:t>2.1.1.1 Acteurs</w:t>
+        <w:pStyle w:val="Titre3"/>
+        <w:rPr>
+          <w:lang w:val="fr-FR"/>
+        </w:rPr>
+      </w:pPr>
+      <w:r>
+        <w:rPr>
+          <w:lang w:val="fr-FR"/>
+        </w:rPr>
+        <w:t>2.1.1 Acteurs</w:t>
       </w:r>
     </w:p>
     <w:p>
@@ -220,13 +234,13 @@
         <w:tblLook w:val="04A0" w:firstRow="1" w:lastRow="0" w:firstColumn="1" w:lastColumn="0" w:noHBand="0" w:noVBand="1"/>
       </w:tblPr>
       <w:tblGrid>
-        <w:gridCol w:w="4675"/>
-        <w:gridCol w:w="4675"/>
+        <w:gridCol w:w="7375"/>
+        <w:gridCol w:w="1975"/>
       </w:tblGrid>
       <w:tr>
         <w:tc>
           <w:tcPr>
-            <w:tcW w:w="4675" w:type="dxa"/>
+            <w:tcW w:w="7375" w:type="dxa"/>
           </w:tcPr>
           <w:p>
             <w:pPr>
@@ -246,7 +260,7 @@
         </w:tc>
         <w:tc>
           <w:tcPr>
-            <w:tcW w:w="4675" w:type="dxa"/>
+            <w:tcW w:w="1975" w:type="dxa"/>
           </w:tcPr>
           <w:p>
             <w:pPr>
@@ -268,7 +282,7 @@
       <w:tr>
         <w:tc>
           <w:tcPr>
-            <w:tcW w:w="4675" w:type="dxa"/>
+            <w:tcW w:w="7375" w:type="dxa"/>
           </w:tcPr>
           <w:p>
             <w:pPr>
@@ -286,15 +300,19 @@
               <w:rPr>
                 <w:lang w:val="fr-FR"/>
               </w:rPr>
-              <w:t>/supprimer un produit</w:t>
-            </w:r>
-            <w:bookmarkStart w:id="0" w:name="_GoBack"/>
-            <w:bookmarkEnd w:id="0"/>
-          </w:p>
-        </w:tc>
-        <w:tc>
-          <w:tcPr>
-            <w:tcW w:w="4675" w:type="dxa"/>
+              <w:t xml:space="preserve">/supprimer un </w:t>
+            </w:r>
+            <w:r>
+              <w:rPr>
+                <w:lang w:val="fr-FR"/>
+              </w:rPr>
+              <w:t>client</w:t>
+            </w:r>
+          </w:p>
+        </w:tc>
+        <w:tc>
+          <w:tcPr>
+            <w:tcW w:w="1975" w:type="dxa"/>
           </w:tcPr>
           <w:p>
             <w:pPr>
@@ -314,7 +332,7 @@
       <w:tr>
         <w:tc>
           <w:tcPr>
-            <w:tcW w:w="4675" w:type="dxa"/>
+            <w:tcW w:w="7375" w:type="dxa"/>
           </w:tcPr>
           <w:p>
             <w:pPr>
@@ -368,7 +386,7 @@
         </w:tc>
         <w:tc>
           <w:tcPr>
-            <w:tcW w:w="4675" w:type="dxa"/>
+            <w:tcW w:w="1975" w:type="dxa"/>
           </w:tcPr>
           <w:p>
             <w:pPr>
@@ -388,7 +406,7 @@
       <w:tr>
         <w:tc>
           <w:tcPr>
-            <w:tcW w:w="4675" w:type="dxa"/>
+            <w:tcW w:w="7375" w:type="dxa"/>
           </w:tcPr>
           <w:p>
             <w:pPr>
@@ -412,7 +430,7 @@
         </w:tc>
         <w:tc>
           <w:tcPr>
-            <w:tcW w:w="4675" w:type="dxa"/>
+            <w:tcW w:w="1975" w:type="dxa"/>
           </w:tcPr>
           <w:p>
             <w:pPr>
@@ -432,7 +450,7 @@
       <w:tr>
         <w:tc>
           <w:tcPr>
-            <w:tcW w:w="4675" w:type="dxa"/>
+            <w:tcW w:w="7375" w:type="dxa"/>
           </w:tcPr>
           <w:p>
             <w:pPr>
@@ -450,7 +468,7 @@
         </w:tc>
         <w:tc>
           <w:tcPr>
-            <w:tcW w:w="4675" w:type="dxa"/>
+            <w:tcW w:w="1975" w:type="dxa"/>
           </w:tcPr>
           <w:p>
             <w:pPr>
@@ -470,7 +488,7 @@
       <w:tr>
         <w:tc>
           <w:tcPr>
-            <w:tcW w:w="4675" w:type="dxa"/>
+            <w:tcW w:w="7375" w:type="dxa"/>
           </w:tcPr>
           <w:p>
             <w:pPr>
@@ -491,13 +509,19 @@
               <w:rPr>
                 <w:lang w:val="fr-FR"/>
               </w:rPr>
-              <w:t>indiquer si le client paye sa commande cash ou en carte</w:t>
-            </w:r>
-          </w:p>
-        </w:tc>
-        <w:tc>
-          <w:tcPr>
-            <w:tcW w:w="4675" w:type="dxa"/>
+              <w:t xml:space="preserve">indiquer si le client paye sa commande cash ou </w:t>
+            </w:r>
+            <w:r>
+              <w:rPr>
+                <w:lang w:val="fr-FR"/>
+              </w:rPr>
+              <w:t>avec le compte</w:t>
+            </w:r>
+          </w:p>
+        </w:tc>
+        <w:tc>
+          <w:tcPr>
+            <w:tcW w:w="1975" w:type="dxa"/>
           </w:tcPr>
           <w:p>
             <w:pPr>
@@ -517,7 +541,7 @@
       <w:tr>
         <w:tc>
           <w:tcPr>
-            <w:tcW w:w="4675" w:type="dxa"/>
+            <w:tcW w:w="7375" w:type="dxa"/>
           </w:tcPr>
           <w:p>
             <w:pPr>
@@ -535,7 +559,7 @@
         </w:tc>
         <w:tc>
           <w:tcPr>
-            <w:tcW w:w="4675" w:type="dxa"/>
+            <w:tcW w:w="1975" w:type="dxa"/>
           </w:tcPr>
           <w:p>
             <w:pPr>
@@ -555,7 +579,7 @@
       <w:tr>
         <w:tc>
           <w:tcPr>
-            <w:tcW w:w="4675" w:type="dxa"/>
+            <w:tcW w:w="7375" w:type="dxa"/>
           </w:tcPr>
           <w:p>
             <w:pPr>
@@ -585,7 +609,7 @@
         </w:tc>
         <w:tc>
           <w:tcPr>
-            <w:tcW w:w="4675" w:type="dxa"/>
+            <w:tcW w:w="1975" w:type="dxa"/>
           </w:tcPr>
           <w:p>
             <w:pPr>
@@ -605,7 +629,7 @@
       <w:tr>
         <w:tc>
           <w:tcPr>
-            <w:tcW w:w="4675" w:type="dxa"/>
+            <w:tcW w:w="7375" w:type="dxa"/>
           </w:tcPr>
           <w:p>
             <w:pPr>
@@ -629,7 +653,7 @@
         </w:tc>
         <w:tc>
           <w:tcPr>
-            <w:tcW w:w="4675" w:type="dxa"/>
+            <w:tcW w:w="1975" w:type="dxa"/>
           </w:tcPr>
           <w:p>
             <w:pPr>
@@ -649,7 +673,7 @@
       <w:tr>
         <w:tc>
           <w:tcPr>
-            <w:tcW w:w="4675" w:type="dxa"/>
+            <w:tcW w:w="7375" w:type="dxa"/>
           </w:tcPr>
           <w:p>
             <w:pPr>
@@ -667,13 +691,13 @@
               <w:rPr>
                 <w:lang w:val="fr-FR"/>
               </w:rPr>
-              <w:t>client</w:t>
-            </w:r>
-          </w:p>
-        </w:tc>
-        <w:tc>
-          <w:tcPr>
-            <w:tcW w:w="4675" w:type="dxa"/>
+              <w:t>produit</w:t>
+            </w:r>
+          </w:p>
+        </w:tc>
+        <w:tc>
+          <w:tcPr>
+            <w:tcW w:w="1975" w:type="dxa"/>
           </w:tcPr>
           <w:p>
             <w:pPr>
@@ -693,7 +717,7 @@
       <w:tr>
         <w:tc>
           <w:tcPr>
-            <w:tcW w:w="4675" w:type="dxa"/>
+            <w:tcW w:w="7375" w:type="dxa"/>
           </w:tcPr>
           <w:p>
             <w:pPr>
@@ -711,19 +735,19 @@
         </w:tc>
         <w:tc>
           <w:tcPr>
-            <w:tcW w:w="4675" w:type="dxa"/>
-          </w:tcPr>
-          <w:p>
-            <w:pPr>
-              <w:rPr>
-                <w:lang w:val="fr-FR"/>
-              </w:rPr>
-            </w:pPr>
-            <w:r>
-              <w:rPr>
-                <w:lang w:val="fr-FR"/>
-              </w:rPr>
-              <w:t>3</w:t>
+            <w:tcW w:w="1975" w:type="dxa"/>
+          </w:tcPr>
+          <w:p>
+            <w:pPr>
+              <w:rPr>
+                <w:lang w:val="fr-FR"/>
+              </w:rPr>
+            </w:pPr>
+            <w:r>
+              <w:rPr>
+                <w:lang w:val="fr-FR"/>
+              </w:rPr>
+              <w:t>2</w:t>
             </w:r>
           </w:p>
         </w:tc>
@@ -747,7 +771,7 @@
         <w:rPr>
           <w:lang w:val="fr-FR"/>
         </w:rPr>
-        <w:t>2.1.3 Contraintes non fonctionnelles :</w:t>
+        <w:t>2.1.3 Contraintes non fonctionnelles</w:t>
       </w:r>
     </w:p>
     <w:p>
@@ -813,13 +837,31 @@
         <w:rPr>
           <w:lang w:val="fr-FR"/>
         </w:rPr>
-        <w:t>L’application doit augmenter la rapidité de gestion des commandes du bar</w:t>
-      </w:r>
-      <w:r>
-        <w:rPr>
-          <w:lang w:val="fr-FR"/>
-        </w:rPr>
-        <w:t xml:space="preserve"> en automatisant ceux-ci</w:t>
+        <w:t>L’application doit augmenter la rapidité de gestion des commandes d</w:t>
+      </w:r>
+      <w:r>
+        <w:rPr>
+          <w:lang w:val="fr-FR"/>
+        </w:rPr>
+        <w:t>’un</w:t>
+      </w:r>
+      <w:r>
+        <w:rPr>
+          <w:lang w:val="fr-FR"/>
+        </w:rPr>
+        <w:t xml:space="preserve"> bar</w:t>
+      </w:r>
+      <w:r>
+        <w:rPr>
+          <w:lang w:val="fr-FR"/>
+        </w:rPr>
+        <w:t xml:space="preserve"> </w:t>
+      </w:r>
+      <w:r>
+        <w:rPr>
+          <w:lang w:val="fr-FR"/>
+        </w:rPr>
+        <w:t>en automatisant ceux-ci</w:t>
       </w:r>
     </w:p>
     <w:p>
@@ -850,13 +892,1377 @@
           <w:lang w:val="fr-FR"/>
         </w:rPr>
       </w:pPr>
+      <w:r>
+        <w:rPr>
+          <w:lang w:val="fr-FR"/>
+        </w:rPr>
+        <w:br w:type="page"/>
+      </w:r>
     </w:p>
     <w:p>
       <w:pPr>
-        <w:rPr>
-          <w:lang w:val="fr-FR"/>
-        </w:rPr>
-      </w:pPr>
+        <w:pStyle w:val="Titre1"/>
+        <w:rPr>
+          <w:lang w:val="fr-FR"/>
+        </w:rPr>
+      </w:pPr>
+      <w:proofErr w:type="gramStart"/>
+      <w:r>
+        <w:rPr>
+          <w:lang w:val="fr-FR"/>
+        </w:rPr>
+        <w:lastRenderedPageBreak/>
+        <w:t xml:space="preserve">3 </w:t>
+      </w:r>
+      <w:r>
+        <w:rPr>
+          <w:lang w:val="fr-FR"/>
+        </w:rPr>
+        <w:t xml:space="preserve"> </w:t>
+      </w:r>
+      <w:r>
+        <w:rPr>
+          <w:lang w:val="fr-FR"/>
+        </w:rPr>
+        <w:t>Base</w:t>
+      </w:r>
+      <w:proofErr w:type="gramEnd"/>
+      <w:r>
+        <w:rPr>
+          <w:lang w:val="fr-FR"/>
+        </w:rPr>
+        <w:t xml:space="preserve"> de données</w:t>
+      </w:r>
+    </w:p>
+    <w:p>
+      <w:pPr>
+        <w:pStyle w:val="Titre2"/>
+        <w:rPr>
+          <w:lang w:val="fr-FR"/>
+        </w:rPr>
+      </w:pPr>
+      <w:r>
+        <w:rPr>
+          <w:lang w:val="fr-FR"/>
+        </w:rPr>
+        <w:t xml:space="preserve">3.1 Diagramme </w:t>
+      </w:r>
+      <w:r>
+        <w:rPr>
+          <w:lang w:val="fr-FR"/>
+        </w:rPr>
+        <w:t>E</w:t>
+      </w:r>
+      <w:r>
+        <w:rPr>
+          <w:lang w:val="fr-FR"/>
+        </w:rPr>
+        <w:t>ntité relation</w:t>
+      </w:r>
+    </w:p>
+    <w:p>
+      <w:pPr>
+        <w:rPr>
+          <w:lang w:val="fr-FR"/>
+        </w:rPr>
+      </w:pPr>
+      <w:r>
+        <w:rPr>
+          <w:noProof/>
+          <w:lang w:val="fr-FR"/>
+        </w:rPr>
+        <w:drawing>
+          <wp:anchor distT="0" distB="0" distL="114300" distR="114300" simplePos="0" relativeHeight="251658240" behindDoc="1" locked="0" layoutInCell="1" allowOverlap="1" wp14:anchorId="00FB92EB" wp14:editId="1D962AF6">
+            <wp:simplePos x="0" y="0"/>
+            <wp:positionH relativeFrom="margin">
+              <wp:align>left</wp:align>
+            </wp:positionH>
+            <wp:positionV relativeFrom="paragraph">
+              <wp:posOffset>246380</wp:posOffset>
+            </wp:positionV>
+            <wp:extent cx="4138295" cy="1239520"/>
+            <wp:effectExtent l="0" t="0" r="0" b="0"/>
+            <wp:wrapTight wrapText="bothSides">
+              <wp:wrapPolygon edited="0">
+                <wp:start x="0" y="0"/>
+                <wp:lineTo x="0" y="21246"/>
+                <wp:lineTo x="21477" y="21246"/>
+                <wp:lineTo x="21477" y="0"/>
+                <wp:lineTo x="0" y="0"/>
+              </wp:wrapPolygon>
+            </wp:wrapTight>
+            <wp:docPr id="1" name="Image 1"/>
+            <wp:cNvGraphicFramePr>
+              <a:graphicFrameLocks xmlns:a="http://schemas.openxmlformats.org/drawingml/2006/main" noChangeAspect="1"/>
+            </wp:cNvGraphicFramePr>
+            <a:graphic xmlns:a="http://schemas.openxmlformats.org/drawingml/2006/main">
+              <a:graphicData uri="http://schemas.openxmlformats.org/drawingml/2006/picture">
+                <pic:pic xmlns:pic="http://schemas.openxmlformats.org/drawingml/2006/picture">
+                  <pic:nvPicPr>
+                    <pic:cNvPr id="0" name="Picture 1"/>
+                    <pic:cNvPicPr>
+                      <a:picLocks noChangeAspect="1" noChangeArrowheads="1"/>
+                    </pic:cNvPicPr>
+                  </pic:nvPicPr>
+                  <pic:blipFill>
+                    <a:blip r:embed="rId5">
+                      <a:extLst>
+                        <a:ext uri="{28A0092B-C50C-407E-A947-70E740481C1C}">
+                          <a14:useLocalDpi xmlns:a14="http://schemas.microsoft.com/office/drawing/2010/main" val="0"/>
+                        </a:ext>
+                      </a:extLst>
+                    </a:blip>
+                    <a:srcRect/>
+                    <a:stretch>
+                      <a:fillRect/>
+                    </a:stretch>
+                  </pic:blipFill>
+                  <pic:spPr bwMode="auto">
+                    <a:xfrm>
+                      <a:off x="0" y="0"/>
+                      <a:ext cx="4138295" cy="1239520"/>
+                    </a:xfrm>
+                    <a:prstGeom prst="rect">
+                      <a:avLst/>
+                    </a:prstGeom>
+                    <a:noFill/>
+                    <a:ln>
+                      <a:noFill/>
+                    </a:ln>
+                  </pic:spPr>
+                </pic:pic>
+              </a:graphicData>
+            </a:graphic>
+          </wp:anchor>
+        </w:drawing>
+      </w:r>
+    </w:p>
+    <w:p>
+      <w:pPr>
+        <w:rPr>
+          <w:lang w:val="fr-FR"/>
+        </w:rPr>
+      </w:pPr>
+    </w:p>
+    <w:p>
+      <w:pPr>
+        <w:rPr>
+          <w:lang w:val="fr-FR"/>
+        </w:rPr>
+      </w:pPr>
+    </w:p>
+    <w:p>
+      <w:pPr>
+        <w:rPr>
+          <w:lang w:val="fr-FR"/>
+        </w:rPr>
+      </w:pPr>
+    </w:p>
+    <w:p>
+      <w:pPr>
+        <w:rPr>
+          <w:lang w:val="fr-FR"/>
+        </w:rPr>
+      </w:pPr>
+    </w:p>
+    <w:p>
+      <w:pPr>
+        <w:tabs>
+          <w:tab w:val="left" w:pos="3303"/>
+        </w:tabs>
+        <w:rPr>
+          <w:lang w:val="fr-FR"/>
+        </w:rPr>
+      </w:pPr>
+    </w:p>
+    <w:p>
+      <w:pPr>
+        <w:pStyle w:val="Titre2"/>
+        <w:rPr>
+          <w:lang w:val="fr-FR"/>
+        </w:rPr>
+      </w:pPr>
+      <w:r>
+        <w:rPr>
+          <w:lang w:val="fr-FR"/>
+        </w:rPr>
+        <w:t>3.2 Diagramme relationnel</w:t>
+      </w:r>
+    </w:p>
+    <w:p>
+      <w:pPr>
+        <w:rPr>
+          <w:lang w:val="fr-FR"/>
+        </w:rPr>
+      </w:pPr>
+      <w:r>
+        <w:rPr>
+          <w:noProof/>
+          <w:lang w:val="fr-FR"/>
+        </w:rPr>
+        <w:drawing>
+          <wp:inline distT="0" distB="0" distL="0" distR="0" wp14:anchorId="4DF2B131" wp14:editId="5411518E">
+            <wp:extent cx="4199255" cy="2505075"/>
+            <wp:effectExtent l="0" t="0" r="0" b="9525"/>
+            <wp:docPr id="5" name="Image 5"/>
+            <wp:cNvGraphicFramePr>
+              <a:graphicFrameLocks xmlns:a="http://schemas.openxmlformats.org/drawingml/2006/main" noChangeAspect="1"/>
+            </wp:cNvGraphicFramePr>
+            <a:graphic xmlns:a="http://schemas.openxmlformats.org/drawingml/2006/main">
+              <a:graphicData uri="http://schemas.openxmlformats.org/drawingml/2006/picture">
+                <pic:pic xmlns:pic="http://schemas.openxmlformats.org/drawingml/2006/picture">
+                  <pic:nvPicPr>
+                    <pic:cNvPr id="0" name="Picture 5"/>
+                    <pic:cNvPicPr>
+                      <a:picLocks noChangeAspect="1" noChangeArrowheads="1"/>
+                    </pic:cNvPicPr>
+                  </pic:nvPicPr>
+                  <pic:blipFill>
+                    <a:blip r:embed="rId6">
+                      <a:extLst>
+                        <a:ext uri="{28A0092B-C50C-407E-A947-70E740481C1C}">
+                          <a14:useLocalDpi xmlns:a14="http://schemas.microsoft.com/office/drawing/2010/main" val="0"/>
+                        </a:ext>
+                      </a:extLst>
+                    </a:blip>
+                    <a:srcRect/>
+                    <a:stretch>
+                      <a:fillRect/>
+                    </a:stretch>
+                  </pic:blipFill>
+                  <pic:spPr bwMode="auto">
+                    <a:xfrm>
+                      <a:off x="0" y="0"/>
+                      <a:ext cx="4199255" cy="2505075"/>
+                    </a:xfrm>
+                    <a:prstGeom prst="rect">
+                      <a:avLst/>
+                    </a:prstGeom>
+                    <a:noFill/>
+                    <a:ln>
+                      <a:noFill/>
+                    </a:ln>
+                  </pic:spPr>
+                </pic:pic>
+              </a:graphicData>
+            </a:graphic>
+          </wp:inline>
+        </w:drawing>
+      </w:r>
+    </w:p>
+    <w:p>
+      <w:pPr>
+        <w:pStyle w:val="Titre2"/>
+        <w:rPr>
+          <w:lang w:val="fr-FR"/>
+        </w:rPr>
+      </w:pPr>
+      <w:r>
+        <w:rPr>
+          <w:lang w:val="fr-FR"/>
+        </w:rPr>
+        <w:t>3.3</w:t>
+      </w:r>
+      <w:r>
+        <w:rPr>
+          <w:lang w:val="fr-FR"/>
+        </w:rPr>
+        <w:t xml:space="preserve"> Description des tables et de leurs relations</w:t>
+      </w:r>
+    </w:p>
+    <w:p>
+      <w:pPr>
+        <w:rPr>
+          <w:sz w:val="16"/>
+          <w:szCs w:val="16"/>
+          <w:lang w:val="fr-FR"/>
+        </w:rPr>
+      </w:pPr>
+    </w:p>
+    <w:tbl>
+      <w:tblPr>
+        <w:tblStyle w:val="Grilledutableau"/>
+        <w:tblW w:w="9535" w:type="dxa"/>
+        <w:tblLook w:val="04A0" w:firstRow="1" w:lastRow="0" w:firstColumn="1" w:lastColumn="0" w:noHBand="0" w:noVBand="1"/>
+      </w:tblPr>
+      <w:tblGrid>
+        <w:gridCol w:w="1255"/>
+        <w:gridCol w:w="1170"/>
+        <w:gridCol w:w="1440"/>
+        <w:gridCol w:w="5670"/>
+      </w:tblGrid>
+      <w:tr>
+        <w:tc>
+          <w:tcPr>
+            <w:tcW w:w="1255" w:type="dxa"/>
+          </w:tcPr>
+          <w:p>
+            <w:pPr>
+              <w:rPr>
+                <w:b/>
+                <w:lang w:val="fr-FR"/>
+              </w:rPr>
+            </w:pPr>
+            <w:r>
+              <w:rPr>
+                <w:b/>
+                <w:lang w:val="fr-FR"/>
+              </w:rPr>
+              <w:t>Table</w:t>
+            </w:r>
+          </w:p>
+        </w:tc>
+        <w:tc>
+          <w:tcPr>
+            <w:tcW w:w="1170" w:type="dxa"/>
+          </w:tcPr>
+          <w:p>
+            <w:pPr>
+              <w:rPr>
+                <w:b/>
+                <w:lang w:val="fr-FR"/>
+              </w:rPr>
+            </w:pPr>
+            <w:r>
+              <w:rPr>
+                <w:b/>
+                <w:lang w:val="fr-FR"/>
+              </w:rPr>
+              <w:t>Table</w:t>
+            </w:r>
+          </w:p>
+        </w:tc>
+        <w:tc>
+          <w:tcPr>
+            <w:tcW w:w="1440" w:type="dxa"/>
+          </w:tcPr>
+          <w:p>
+            <w:pPr>
+              <w:rPr>
+                <w:b/>
+                <w:lang w:val="fr-FR"/>
+              </w:rPr>
+            </w:pPr>
+            <w:r>
+              <w:rPr>
+                <w:b/>
+                <w:lang w:val="fr-FR"/>
+              </w:rPr>
+              <w:t>Type</w:t>
+            </w:r>
+          </w:p>
+        </w:tc>
+        <w:tc>
+          <w:tcPr>
+            <w:tcW w:w="5670" w:type="dxa"/>
+          </w:tcPr>
+          <w:p>
+            <w:pPr>
+              <w:rPr>
+                <w:b/>
+                <w:lang w:val="fr-FR"/>
+              </w:rPr>
+            </w:pPr>
+            <w:r>
+              <w:rPr>
+                <w:b/>
+                <w:lang w:val="fr-FR"/>
+              </w:rPr>
+              <w:t>Description</w:t>
+            </w:r>
+          </w:p>
+        </w:tc>
+      </w:tr>
+      <w:tr>
+        <w:tc>
+          <w:tcPr>
+            <w:tcW w:w="1255" w:type="dxa"/>
+          </w:tcPr>
+          <w:p>
+            <w:pPr>
+              <w:rPr>
+                <w:lang w:val="fr-FR"/>
+              </w:rPr>
+            </w:pPr>
+            <w:proofErr w:type="spellStart"/>
+            <w:r>
+              <w:rPr>
+                <w:lang w:val="fr-FR"/>
+              </w:rPr>
+              <w:t>Order</w:t>
+            </w:r>
+            <w:proofErr w:type="spellEnd"/>
+          </w:p>
+        </w:tc>
+        <w:tc>
+          <w:tcPr>
+            <w:tcW w:w="1170" w:type="dxa"/>
+          </w:tcPr>
+          <w:p>
+            <w:pPr>
+              <w:rPr>
+                <w:lang w:val="fr-FR"/>
+              </w:rPr>
+            </w:pPr>
+            <w:r>
+              <w:rPr>
+                <w:lang w:val="fr-FR"/>
+              </w:rPr>
+              <w:t>Client</w:t>
+            </w:r>
+          </w:p>
+        </w:tc>
+        <w:tc>
+          <w:tcPr>
+            <w:tcW w:w="1440" w:type="dxa"/>
+          </w:tcPr>
+          <w:p>
+            <w:pPr>
+              <w:rPr>
+                <w:lang w:val="fr-FR"/>
+              </w:rPr>
+            </w:pPr>
+            <w:r>
+              <w:rPr>
+                <w:lang w:val="fr-FR"/>
+              </w:rPr>
+              <w:t>N à 1</w:t>
+            </w:r>
+          </w:p>
+        </w:tc>
+        <w:tc>
+          <w:tcPr>
+            <w:tcW w:w="5670" w:type="dxa"/>
+          </w:tcPr>
+          <w:p>
+            <w:pPr>
+              <w:rPr>
+                <w:lang w:val="fr-FR"/>
+              </w:rPr>
+            </w:pPr>
+            <w:r>
+              <w:rPr>
+                <w:lang w:val="fr-FR"/>
+              </w:rPr>
+              <w:t xml:space="preserve">Un client peut passer plusieurs </w:t>
+            </w:r>
+            <w:r>
+              <w:rPr>
+                <w:lang w:val="fr-FR"/>
+              </w:rPr>
+              <w:t>commandes,</w:t>
+            </w:r>
+            <w:r>
+              <w:rPr>
+                <w:lang w:val="fr-FR"/>
+              </w:rPr>
+              <w:t xml:space="preserve"> </w:t>
+            </w:r>
+            <w:r>
+              <w:rPr>
+                <w:lang w:val="fr-FR"/>
+              </w:rPr>
+              <w:t>plusieurs commandes</w:t>
+            </w:r>
+            <w:r>
+              <w:rPr>
+                <w:lang w:val="fr-FR"/>
+              </w:rPr>
+              <w:t xml:space="preserve"> peuvent avoir le même client</w:t>
+            </w:r>
+          </w:p>
+        </w:tc>
+      </w:tr>
+      <w:tr>
+        <w:tc>
+          <w:tcPr>
+            <w:tcW w:w="1255" w:type="dxa"/>
+          </w:tcPr>
+          <w:p>
+            <w:pPr>
+              <w:rPr>
+                <w:lang w:val="fr-FR"/>
+              </w:rPr>
+            </w:pPr>
+            <w:proofErr w:type="spellStart"/>
+            <w:r>
+              <w:rPr>
+                <w:lang w:val="fr-FR"/>
+              </w:rPr>
+              <w:t>Order</w:t>
+            </w:r>
+            <w:proofErr w:type="spellEnd"/>
+          </w:p>
+        </w:tc>
+        <w:tc>
+          <w:tcPr>
+            <w:tcW w:w="1170" w:type="dxa"/>
+          </w:tcPr>
+          <w:p>
+            <w:pPr>
+              <w:rPr>
+                <w:lang w:val="fr-FR"/>
+              </w:rPr>
+            </w:pPr>
+            <w:r>
+              <w:rPr>
+                <w:lang w:val="fr-FR"/>
+              </w:rPr>
+              <w:t>Product</w:t>
+            </w:r>
+          </w:p>
+        </w:tc>
+        <w:tc>
+          <w:tcPr>
+            <w:tcW w:w="1440" w:type="dxa"/>
+          </w:tcPr>
+          <w:p>
+            <w:pPr>
+              <w:rPr>
+                <w:lang w:val="fr-FR"/>
+              </w:rPr>
+            </w:pPr>
+            <w:r>
+              <w:rPr>
+                <w:lang w:val="fr-FR"/>
+              </w:rPr>
+              <w:t>N à N</w:t>
+            </w:r>
+          </w:p>
+        </w:tc>
+        <w:tc>
+          <w:tcPr>
+            <w:tcW w:w="5670" w:type="dxa"/>
+          </w:tcPr>
+          <w:p>
+            <w:pPr>
+              <w:rPr>
+                <w:lang w:val="fr-FR"/>
+              </w:rPr>
+            </w:pPr>
+            <w:r>
+              <w:rPr>
+                <w:lang w:val="fr-FR"/>
+              </w:rPr>
+              <w:t>Plusieurs commandes contiennent plusieurs produits et plusieurs produits peuvent se retrouver dans différentes commandes</w:t>
+            </w:r>
+          </w:p>
+        </w:tc>
+      </w:tr>
+    </w:tbl>
+    <w:p>
+      <w:pPr>
+        <w:rPr>
+          <w:lang w:val="fr-FR"/>
+        </w:rPr>
+      </w:pPr>
+    </w:p>
+    <w:p>
+      <w:pPr>
+        <w:pStyle w:val="Titre2"/>
+        <w:rPr>
+          <w:lang w:val="fr-FR"/>
+        </w:rPr>
+      </w:pPr>
+      <w:r>
+        <w:rPr>
+          <w:lang w:val="fr-FR"/>
+        </w:rPr>
+        <w:t>3.4 Description précise des champs</w:t>
+      </w:r>
+    </w:p>
+    <w:p>
+      <w:pPr>
+        <w:rPr>
+          <w:lang w:val="fr-FR"/>
+        </w:rPr>
+      </w:pPr>
+      <w:r>
+        <w:rPr>
+          <w:lang w:val="fr-FR"/>
+        </w:rPr>
+        <w:br w:type="page"/>
+      </w:r>
+    </w:p>
+    <w:p>
+      <w:pPr>
+        <w:pStyle w:val="Titre3"/>
+        <w:rPr>
+          <w:lang w:val="fr-FR"/>
+        </w:rPr>
+      </w:pPr>
+      <w:r>
+        <w:rPr>
+          <w:lang w:val="fr-FR"/>
+        </w:rPr>
+        <w:lastRenderedPageBreak/>
+        <w:t xml:space="preserve">3.4.1 Table </w:t>
+      </w:r>
+      <w:r>
+        <w:rPr>
+          <w:lang w:val="fr-FR"/>
+        </w:rPr>
+        <w:t>Command</w:t>
+      </w:r>
+    </w:p>
+    <w:p>
+      <w:pPr>
+        <w:rPr>
+          <w:sz w:val="16"/>
+          <w:szCs w:val="16"/>
+          <w:lang w:val="fr-FR"/>
+        </w:rPr>
+      </w:pPr>
+      <w:bookmarkStart w:id="0" w:name="_GoBack"/>
+      <w:bookmarkEnd w:id="0"/>
+    </w:p>
+    <w:tbl>
+      <w:tblPr>
+        <w:tblStyle w:val="Grilledutableau"/>
+        <w:tblW w:w="9985" w:type="dxa"/>
+        <w:tblLook w:val="04A0" w:firstRow="1" w:lastRow="0" w:firstColumn="1" w:lastColumn="0" w:noHBand="0" w:noVBand="1"/>
+      </w:tblPr>
+      <w:tblGrid>
+        <w:gridCol w:w="1009"/>
+        <w:gridCol w:w="624"/>
+        <w:gridCol w:w="1062"/>
+        <w:gridCol w:w="720"/>
+        <w:gridCol w:w="2160"/>
+        <w:gridCol w:w="1596"/>
+        <w:gridCol w:w="2814"/>
+      </w:tblGrid>
+      <w:tr>
+        <w:tc>
+          <w:tcPr>
+            <w:tcW w:w="1009" w:type="dxa"/>
+          </w:tcPr>
+          <w:p>
+            <w:pPr>
+              <w:rPr>
+                <w:b/>
+                <w:lang w:val="fr-FR"/>
+              </w:rPr>
+            </w:pPr>
+            <w:r>
+              <w:rPr>
+                <w:b/>
+                <w:lang w:val="fr-FR"/>
+              </w:rPr>
+              <w:t>Nom</w:t>
+            </w:r>
+          </w:p>
+        </w:tc>
+        <w:tc>
+          <w:tcPr>
+            <w:tcW w:w="624" w:type="dxa"/>
+          </w:tcPr>
+          <w:p>
+            <w:pPr>
+              <w:rPr>
+                <w:b/>
+                <w:lang w:val="fr-FR"/>
+              </w:rPr>
+            </w:pPr>
+            <w:r>
+              <w:rPr>
+                <w:b/>
+                <w:lang w:val="fr-FR"/>
+              </w:rPr>
+              <w:t>Key</w:t>
+            </w:r>
+          </w:p>
+        </w:tc>
+        <w:tc>
+          <w:tcPr>
+            <w:tcW w:w="1062" w:type="dxa"/>
+          </w:tcPr>
+          <w:p>
+            <w:pPr>
+              <w:rPr>
+                <w:b/>
+                <w:lang w:val="fr-FR"/>
+              </w:rPr>
+            </w:pPr>
+            <w:r>
+              <w:rPr>
+                <w:b/>
+                <w:lang w:val="fr-FR"/>
+              </w:rPr>
+              <w:t xml:space="preserve">Non </w:t>
+            </w:r>
+            <w:proofErr w:type="spellStart"/>
+            <w:r>
+              <w:rPr>
+                <w:b/>
+                <w:lang w:val="fr-FR"/>
+              </w:rPr>
+              <w:t>null</w:t>
+            </w:r>
+            <w:proofErr w:type="spellEnd"/>
+          </w:p>
+        </w:tc>
+        <w:tc>
+          <w:tcPr>
+            <w:tcW w:w="720" w:type="dxa"/>
+          </w:tcPr>
+          <w:p>
+            <w:pPr>
+              <w:rPr>
+                <w:b/>
+                <w:lang w:val="fr-FR"/>
+              </w:rPr>
+            </w:pPr>
+            <w:r>
+              <w:rPr>
+                <w:b/>
+                <w:lang w:val="fr-FR"/>
+              </w:rPr>
+              <w:t>Type</w:t>
+            </w:r>
+          </w:p>
+        </w:tc>
+        <w:tc>
+          <w:tcPr>
+            <w:tcW w:w="2160" w:type="dxa"/>
+          </w:tcPr>
+          <w:p>
+            <w:pPr>
+              <w:rPr>
+                <w:b/>
+                <w:lang w:val="fr-FR"/>
+              </w:rPr>
+            </w:pPr>
+            <w:r>
+              <w:rPr>
+                <w:b/>
+                <w:lang w:val="fr-FR"/>
+              </w:rPr>
+              <w:t>Référence</w:t>
+            </w:r>
+          </w:p>
+        </w:tc>
+        <w:tc>
+          <w:tcPr>
+            <w:tcW w:w="1596" w:type="dxa"/>
+          </w:tcPr>
+          <w:p>
+            <w:pPr>
+              <w:rPr>
+                <w:b/>
+                <w:lang w:val="fr-FR"/>
+              </w:rPr>
+            </w:pPr>
+            <w:r>
+              <w:rPr>
+                <w:b/>
+                <w:lang w:val="fr-FR"/>
+              </w:rPr>
+              <w:t>Intitulé</w:t>
+            </w:r>
+          </w:p>
+        </w:tc>
+        <w:tc>
+          <w:tcPr>
+            <w:tcW w:w="2814" w:type="dxa"/>
+          </w:tcPr>
+          <w:p>
+            <w:pPr>
+              <w:rPr>
+                <w:b/>
+                <w:lang w:val="fr-FR"/>
+              </w:rPr>
+            </w:pPr>
+            <w:r>
+              <w:rPr>
+                <w:b/>
+                <w:lang w:val="fr-FR"/>
+              </w:rPr>
+              <w:t>Commentaire</w:t>
+            </w:r>
+          </w:p>
+        </w:tc>
+      </w:tr>
+      <w:tr>
+        <w:tc>
+          <w:tcPr>
+            <w:tcW w:w="1009" w:type="dxa"/>
+          </w:tcPr>
+          <w:p>
+            <w:pPr>
+              <w:rPr>
+                <w:lang w:val="fr-FR"/>
+              </w:rPr>
+            </w:pPr>
+            <w:proofErr w:type="gramStart"/>
+            <w:r>
+              <w:rPr>
+                <w:lang w:val="fr-FR"/>
+              </w:rPr>
+              <w:t>id</w:t>
+            </w:r>
+            <w:proofErr w:type="gramEnd"/>
+          </w:p>
+        </w:tc>
+        <w:tc>
+          <w:tcPr>
+            <w:tcW w:w="624" w:type="dxa"/>
+          </w:tcPr>
+          <w:p>
+            <w:pPr>
+              <w:rPr>
+                <w:lang w:val="fr-FR"/>
+              </w:rPr>
+            </w:pPr>
+            <w:r>
+              <w:rPr>
+                <w:lang w:val="fr-FR"/>
+              </w:rPr>
+              <w:t>PK</w:t>
+            </w:r>
+          </w:p>
+        </w:tc>
+        <w:tc>
+          <w:tcPr>
+            <w:tcW w:w="1062" w:type="dxa"/>
+          </w:tcPr>
+          <w:p>
+            <w:pPr>
+              <w:rPr>
+                <w:lang w:val="fr-FR"/>
+              </w:rPr>
+            </w:pPr>
+            <w:r>
+              <w:rPr>
+                <w:lang w:val="fr-FR"/>
+              </w:rPr>
+              <w:t>O</w:t>
+            </w:r>
+          </w:p>
+        </w:tc>
+        <w:tc>
+          <w:tcPr>
+            <w:tcW w:w="720" w:type="dxa"/>
+          </w:tcPr>
+          <w:p>
+            <w:pPr>
+              <w:rPr>
+                <w:lang w:val="fr-FR"/>
+              </w:rPr>
+            </w:pPr>
+            <w:r>
+              <w:rPr>
+                <w:lang w:val="fr-FR"/>
+              </w:rPr>
+              <w:t>Int</w:t>
+            </w:r>
+          </w:p>
+        </w:tc>
+        <w:tc>
+          <w:tcPr>
+            <w:tcW w:w="2160" w:type="dxa"/>
+          </w:tcPr>
+          <w:p>
+            <w:pPr>
+              <w:rPr>
+                <w:lang w:val="fr-FR"/>
+              </w:rPr>
+            </w:pPr>
+          </w:p>
+        </w:tc>
+        <w:tc>
+          <w:tcPr>
+            <w:tcW w:w="1596" w:type="dxa"/>
+          </w:tcPr>
+          <w:p>
+            <w:pPr>
+              <w:rPr>
+                <w:lang w:val="fr-FR"/>
+              </w:rPr>
+            </w:pPr>
+            <w:r>
+              <w:rPr>
+                <w:lang w:val="fr-FR"/>
+              </w:rPr>
+              <w:t>Identifiant</w:t>
+            </w:r>
+          </w:p>
+        </w:tc>
+        <w:tc>
+          <w:tcPr>
+            <w:tcW w:w="2814" w:type="dxa"/>
+          </w:tcPr>
+          <w:p>
+            <w:pPr>
+              <w:rPr>
+                <w:lang w:val="fr-FR"/>
+              </w:rPr>
+            </w:pPr>
+          </w:p>
+        </w:tc>
+      </w:tr>
+      <w:tr>
+        <w:tc>
+          <w:tcPr>
+            <w:tcW w:w="1009" w:type="dxa"/>
+          </w:tcPr>
+          <w:p>
+            <w:pPr>
+              <w:rPr>
+                <w:lang w:val="fr-FR"/>
+              </w:rPr>
+            </w:pPr>
+            <w:proofErr w:type="spellStart"/>
+            <w:proofErr w:type="gramStart"/>
+            <w:r>
+              <w:rPr>
+                <w:lang w:val="fr-FR"/>
+              </w:rPr>
+              <w:t>client</w:t>
+            </w:r>
+            <w:proofErr w:type="gramEnd"/>
+            <w:r>
+              <w:rPr>
+                <w:lang w:val="fr-FR"/>
+              </w:rPr>
+              <w:t>_id</w:t>
+            </w:r>
+            <w:proofErr w:type="spellEnd"/>
+          </w:p>
+        </w:tc>
+        <w:tc>
+          <w:tcPr>
+            <w:tcW w:w="624" w:type="dxa"/>
+          </w:tcPr>
+          <w:p>
+            <w:pPr>
+              <w:rPr>
+                <w:lang w:val="fr-FR"/>
+              </w:rPr>
+            </w:pPr>
+            <w:r>
+              <w:rPr>
+                <w:lang w:val="fr-FR"/>
+              </w:rPr>
+              <w:t>FK</w:t>
+            </w:r>
+          </w:p>
+        </w:tc>
+        <w:tc>
+          <w:tcPr>
+            <w:tcW w:w="1062" w:type="dxa"/>
+          </w:tcPr>
+          <w:p>
+            <w:pPr>
+              <w:rPr>
+                <w:lang w:val="fr-FR"/>
+              </w:rPr>
+            </w:pPr>
+            <w:r>
+              <w:rPr>
+                <w:lang w:val="fr-FR"/>
+              </w:rPr>
+              <w:t>N</w:t>
+            </w:r>
+          </w:p>
+        </w:tc>
+        <w:tc>
+          <w:tcPr>
+            <w:tcW w:w="720" w:type="dxa"/>
+          </w:tcPr>
+          <w:p>
+            <w:pPr>
+              <w:rPr>
+                <w:lang w:val="fr-FR"/>
+              </w:rPr>
+            </w:pPr>
+            <w:r>
+              <w:rPr>
+                <w:lang w:val="fr-FR"/>
+              </w:rPr>
+              <w:t>Int</w:t>
+            </w:r>
+          </w:p>
+        </w:tc>
+        <w:tc>
+          <w:tcPr>
+            <w:tcW w:w="2160" w:type="dxa"/>
+          </w:tcPr>
+          <w:p>
+            <w:pPr>
+              <w:rPr>
+                <w:lang w:val="fr-FR"/>
+              </w:rPr>
+            </w:pPr>
+            <w:proofErr w:type="gramStart"/>
+            <w:r>
+              <w:rPr>
+                <w:lang w:val="fr-FR"/>
+              </w:rPr>
+              <w:t>id</w:t>
+            </w:r>
+            <w:proofErr w:type="gramEnd"/>
+            <w:r>
+              <w:rPr>
+                <w:lang w:val="fr-FR"/>
+              </w:rPr>
+              <w:t xml:space="preserve"> </w:t>
+            </w:r>
+            <w:proofErr w:type="spellStart"/>
+            <w:r>
+              <w:rPr>
+                <w:lang w:val="fr-FR"/>
+              </w:rPr>
+              <w:t>from</w:t>
+            </w:r>
+            <w:proofErr w:type="spellEnd"/>
+            <w:r>
+              <w:rPr>
+                <w:lang w:val="fr-FR"/>
+              </w:rPr>
+              <w:t xml:space="preserve"> client</w:t>
+            </w:r>
+          </w:p>
+        </w:tc>
+        <w:tc>
+          <w:tcPr>
+            <w:tcW w:w="1596" w:type="dxa"/>
+          </w:tcPr>
+          <w:p>
+            <w:pPr>
+              <w:rPr>
+                <w:lang w:val="fr-FR"/>
+              </w:rPr>
+            </w:pPr>
+            <w:r>
+              <w:rPr>
+                <w:lang w:val="fr-FR"/>
+              </w:rPr>
+              <w:t>Identifiant client</w:t>
+            </w:r>
+          </w:p>
+        </w:tc>
+        <w:tc>
+          <w:tcPr>
+            <w:tcW w:w="2814" w:type="dxa"/>
+          </w:tcPr>
+          <w:p>
+            <w:pPr>
+              <w:rPr>
+                <w:lang w:val="fr-FR"/>
+              </w:rPr>
+            </w:pPr>
+          </w:p>
+        </w:tc>
+      </w:tr>
+      <w:tr>
+        <w:tc>
+          <w:tcPr>
+            <w:tcW w:w="1009" w:type="dxa"/>
+          </w:tcPr>
+          <w:p>
+            <w:pPr>
+              <w:rPr>
+                <w:lang w:val="fr-FR"/>
+              </w:rPr>
+            </w:pPr>
+            <w:proofErr w:type="gramStart"/>
+            <w:r>
+              <w:rPr>
+                <w:lang w:val="fr-FR"/>
+              </w:rPr>
+              <w:t>prix</w:t>
+            </w:r>
+            <w:proofErr w:type="gramEnd"/>
+          </w:p>
+        </w:tc>
+        <w:tc>
+          <w:tcPr>
+            <w:tcW w:w="624" w:type="dxa"/>
+          </w:tcPr>
+          <w:p>
+            <w:pPr>
+              <w:rPr>
+                <w:lang w:val="fr-FR"/>
+              </w:rPr>
+            </w:pPr>
+          </w:p>
+        </w:tc>
+        <w:tc>
+          <w:tcPr>
+            <w:tcW w:w="1062" w:type="dxa"/>
+          </w:tcPr>
+          <w:p>
+            <w:pPr>
+              <w:rPr>
+                <w:lang w:val="fr-FR"/>
+              </w:rPr>
+            </w:pPr>
+            <w:r>
+              <w:rPr>
+                <w:lang w:val="fr-FR"/>
+              </w:rPr>
+              <w:t>N</w:t>
+            </w:r>
+          </w:p>
+        </w:tc>
+        <w:tc>
+          <w:tcPr>
+            <w:tcW w:w="720" w:type="dxa"/>
+          </w:tcPr>
+          <w:p>
+            <w:pPr>
+              <w:rPr>
+                <w:lang w:val="fr-FR"/>
+              </w:rPr>
+            </w:pPr>
+            <w:proofErr w:type="spellStart"/>
+            <w:r>
+              <w:rPr>
+                <w:lang w:val="fr-FR"/>
+              </w:rPr>
+              <w:t>Float</w:t>
+            </w:r>
+            <w:proofErr w:type="spellEnd"/>
+          </w:p>
+        </w:tc>
+        <w:tc>
+          <w:tcPr>
+            <w:tcW w:w="2160" w:type="dxa"/>
+          </w:tcPr>
+          <w:p>
+            <w:pPr>
+              <w:rPr>
+                <w:lang w:val="fr-FR"/>
+              </w:rPr>
+            </w:pPr>
+          </w:p>
+        </w:tc>
+        <w:tc>
+          <w:tcPr>
+            <w:tcW w:w="1596" w:type="dxa"/>
+          </w:tcPr>
+          <w:p>
+            <w:pPr>
+              <w:rPr>
+                <w:lang w:val="fr-FR"/>
+              </w:rPr>
+            </w:pPr>
+            <w:r>
+              <w:rPr>
+                <w:lang w:val="fr-FR"/>
+              </w:rPr>
+              <w:t>Prix</w:t>
+            </w:r>
+          </w:p>
+        </w:tc>
+        <w:tc>
+          <w:tcPr>
+            <w:tcW w:w="2814" w:type="dxa"/>
+          </w:tcPr>
+          <w:p>
+            <w:pPr>
+              <w:rPr>
+                <w:lang w:val="fr-FR"/>
+              </w:rPr>
+            </w:pPr>
+          </w:p>
+        </w:tc>
+      </w:tr>
+      <w:tr>
+        <w:tc>
+          <w:tcPr>
+            <w:tcW w:w="1009" w:type="dxa"/>
+          </w:tcPr>
+          <w:p>
+            <w:pPr>
+              <w:rPr>
+                <w:lang w:val="fr-FR"/>
+              </w:rPr>
+            </w:pPr>
+            <w:proofErr w:type="spellStart"/>
+            <w:proofErr w:type="gramStart"/>
+            <w:r>
+              <w:rPr>
+                <w:lang w:val="fr-FR"/>
+              </w:rPr>
+              <w:t>products</w:t>
+            </w:r>
+            <w:proofErr w:type="spellEnd"/>
+            <w:proofErr w:type="gramEnd"/>
+          </w:p>
+        </w:tc>
+        <w:tc>
+          <w:tcPr>
+            <w:tcW w:w="624" w:type="dxa"/>
+          </w:tcPr>
+          <w:p>
+            <w:pPr>
+              <w:rPr>
+                <w:lang w:val="fr-FR"/>
+              </w:rPr>
+            </w:pPr>
+          </w:p>
+        </w:tc>
+        <w:tc>
+          <w:tcPr>
+            <w:tcW w:w="1062" w:type="dxa"/>
+          </w:tcPr>
+          <w:p>
+            <w:pPr>
+              <w:rPr>
+                <w:lang w:val="fr-FR"/>
+              </w:rPr>
+            </w:pPr>
+            <w:r>
+              <w:rPr>
+                <w:lang w:val="fr-FR"/>
+              </w:rPr>
+              <w:t>O</w:t>
+            </w:r>
+          </w:p>
+        </w:tc>
+        <w:tc>
+          <w:tcPr>
+            <w:tcW w:w="720" w:type="dxa"/>
+          </w:tcPr>
+          <w:p>
+            <w:pPr>
+              <w:rPr>
+                <w:lang w:val="fr-FR"/>
+              </w:rPr>
+            </w:pPr>
+            <w:proofErr w:type="spellStart"/>
+            <w:proofErr w:type="gramStart"/>
+            <w:r>
+              <w:rPr>
+                <w:lang w:val="fr-FR"/>
+              </w:rPr>
+              <w:t>array</w:t>
+            </w:r>
+            <w:proofErr w:type="spellEnd"/>
+            <w:proofErr w:type="gramEnd"/>
+          </w:p>
+        </w:tc>
+        <w:tc>
+          <w:tcPr>
+            <w:tcW w:w="2160" w:type="dxa"/>
+          </w:tcPr>
+          <w:p>
+            <w:pPr>
+              <w:rPr>
+                <w:lang w:val="fr-FR"/>
+              </w:rPr>
+            </w:pPr>
+            <w:proofErr w:type="gramStart"/>
+            <w:r>
+              <w:rPr>
+                <w:lang w:val="fr-FR"/>
+              </w:rPr>
+              <w:t>id</w:t>
+            </w:r>
+            <w:proofErr w:type="gramEnd"/>
+            <w:r>
+              <w:rPr>
+                <w:lang w:val="fr-FR"/>
+              </w:rPr>
+              <w:t xml:space="preserve"> </w:t>
+            </w:r>
+            <w:proofErr w:type="spellStart"/>
+            <w:r>
+              <w:rPr>
+                <w:lang w:val="fr-FR"/>
+              </w:rPr>
+              <w:t>from</w:t>
+            </w:r>
+            <w:proofErr w:type="spellEnd"/>
+            <w:r>
+              <w:rPr>
+                <w:lang w:val="fr-FR"/>
+              </w:rPr>
+              <w:t xml:space="preserve"> </w:t>
+            </w:r>
+            <w:proofErr w:type="spellStart"/>
+            <w:r>
+              <w:rPr>
+                <w:lang w:val="fr-FR"/>
+              </w:rPr>
+              <w:t>product</w:t>
+            </w:r>
+            <w:proofErr w:type="spellEnd"/>
+          </w:p>
+        </w:tc>
+        <w:tc>
+          <w:tcPr>
+            <w:tcW w:w="1596" w:type="dxa"/>
+          </w:tcPr>
+          <w:p>
+            <w:pPr>
+              <w:rPr>
+                <w:lang w:val="fr-FR"/>
+              </w:rPr>
+            </w:pPr>
+            <w:r>
+              <w:rPr>
+                <w:lang w:val="fr-FR"/>
+              </w:rPr>
+              <w:t>Identifiant des produits</w:t>
+            </w:r>
+          </w:p>
+        </w:tc>
+        <w:tc>
+          <w:tcPr>
+            <w:tcW w:w="2814" w:type="dxa"/>
+          </w:tcPr>
+          <w:p>
+            <w:pPr>
+              <w:rPr>
+                <w:lang w:val="fr-FR"/>
+              </w:rPr>
+            </w:pPr>
+            <w:r>
+              <w:rPr>
+                <w:lang w:val="fr-FR"/>
+              </w:rPr>
+              <w:t>Contient un tableau ayant comme clé l’identifiant du produit et comme valeur sa quantité voulu dans la commande</w:t>
+            </w:r>
+          </w:p>
+        </w:tc>
+      </w:tr>
+    </w:tbl>
+    <w:p>
+      <w:pPr>
+        <w:rPr>
+          <w:lang w:val="fr-FR"/>
+        </w:rPr>
+      </w:pPr>
+    </w:p>
+    <w:p>
+      <w:pPr>
+        <w:pStyle w:val="Titre3"/>
+        <w:rPr>
+          <w:lang w:val="fr-FR"/>
+        </w:rPr>
+      </w:pPr>
+      <w:r>
+        <w:rPr>
+          <w:lang w:val="fr-FR"/>
+        </w:rPr>
+        <w:t>3.4.2 Table Client</w:t>
+      </w:r>
+    </w:p>
+    <w:p>
+      <w:pPr>
+        <w:pStyle w:val="Titre3"/>
+        <w:rPr>
+          <w:lang w:val="fr-FR"/>
+        </w:rPr>
+      </w:pPr>
+      <w:r>
+        <w:rPr>
+          <w:lang w:val="fr-FR"/>
+        </w:rPr>
+        <w:t>3.4.3 Table Product</w:t>
+      </w:r>
     </w:p>
     <w:sectPr>
       <w:pgSz w:w="12240" w:h="15840"/>
@@ -871,6 +2277,95 @@
 <file path=word/numbering.xml><?xml version="1.0" encoding="utf-8"?>
 <w:numbering xmlns:wpc="http://schemas.microsoft.com/office/word/2010/wordprocessingCanvas" xmlns:cx="http://schemas.microsoft.com/office/drawing/2014/chartex" xmlns:cx1="http://schemas.microsoft.com/office/drawing/2015/9/8/chartex" xmlns:cx2="http://schemas.microsoft.com/office/drawing/2015/10/21/chartex" xmlns:cx3="http://schemas.microsoft.com/office/drawing/2016/5/9/chartex" xmlns:cx4="http://schemas.microsoft.com/office/drawing/2016/5/10/chartex" xmlns:cx5="http://schemas.microsoft.com/office/drawing/2016/5/11/chartex" xmlns:cx6="http://schemas.microsoft.com/office/drawing/2016/5/12/chartex" xmlns:cx7="http://schemas.microsoft.com/office/drawing/2016/5/13/chartex" xmlns:cx8="http://schemas.microsoft.com/office/drawing/2016/5/14/chartex" xmlns:mc="http://schemas.openxmlformats.org/markup-compatibility/2006" xmlns:aink="http://schemas.microsoft.com/office/drawing/2016/ink" xmlns:am3d="http://schemas.microsoft.com/office/drawing/2017/model3d" xmlns:o="urn:schemas-microsoft-com:office:office" xmlns:r="http://schemas.openxmlformats.org/officeDocument/2006/relationships" xmlns:m="http://schemas.openxmlformats.org/officeDocument/2006/math" xmlns:v="urn:schemas-microsoft-com:vml" xmlns:wp14="http://schemas.microsoft.com/office/word/2010/wordprocessingDrawing" xmlns:wp="http://schemas.openxmlformats.org/drawingml/2006/wordprocessingDrawing" xmlns:w10="urn:schemas-microsoft-com:office:word" xmlns:w="http://schemas.openxmlformats.org/wordprocessingml/2006/main" xmlns:w14="http://schemas.microsoft.com/office/word/2010/wordml" xmlns:w15="http://schemas.microsoft.com/office/word/2012/wordml" xmlns:w16cid="http://schemas.microsoft.com/office/word/2016/wordml/cid" xmlns:w16se="http://schemas.microsoft.com/office/word/2015/wordml/symex" xmlns:wpg="http://schemas.microsoft.com/office/word/2010/wordprocessingGroup" xmlns:wpi="http://schemas.microsoft.com/office/word/2010/wordprocessingInk" xmlns:wne="http://schemas.microsoft.com/office/word/2006/wordml" xmlns:wps="http://schemas.microsoft.com/office/word/2010/wordprocessingShape" mc:Ignorable="w14 w15 w16se w16cid wp14">
   <w:abstractNum w:abstractNumId="0" w15:restartNumberingAfterBreak="0">
+    <w:nsid w:val="086542D0"/>
+    <w:multiLevelType w:val="hybridMultilevel"/>
+    <w:tmpl w:val="773E086A"/>
+    <w:lvl w:ilvl="0" w:tplc="112C2720">
+      <w:start w:val="2"/>
+      <w:numFmt w:val="decimal"/>
+      <w:lvlText w:val="%1."/>
+      <w:lvlJc w:val="left"/>
+      <w:pPr>
+        <w:ind w:left="1440" w:hanging="360"/>
+      </w:pPr>
+      <w:rPr>
+        <w:rFonts w:hint="default"/>
+      </w:rPr>
+    </w:lvl>
+    <w:lvl w:ilvl="1" w:tplc="04090019" w:tentative="1">
+      <w:start w:val="1"/>
+      <w:numFmt w:val="lowerLetter"/>
+      <w:lvlText w:val="%2."/>
+      <w:lvlJc w:val="left"/>
+      <w:pPr>
+        <w:ind w:left="2160" w:hanging="360"/>
+      </w:pPr>
+    </w:lvl>
+    <w:lvl w:ilvl="2" w:tplc="0409001B" w:tentative="1">
+      <w:start w:val="1"/>
+      <w:numFmt w:val="lowerRoman"/>
+      <w:lvlText w:val="%3."/>
+      <w:lvlJc w:val="right"/>
+      <w:pPr>
+        <w:ind w:left="2880" w:hanging="180"/>
+      </w:pPr>
+    </w:lvl>
+    <w:lvl w:ilvl="3" w:tplc="0409000F" w:tentative="1">
+      <w:start w:val="1"/>
+      <w:numFmt w:val="decimal"/>
+      <w:lvlText w:val="%4."/>
+      <w:lvlJc w:val="left"/>
+      <w:pPr>
+        <w:ind w:left="3600" w:hanging="360"/>
+      </w:pPr>
+    </w:lvl>
+    <w:lvl w:ilvl="4" w:tplc="04090019" w:tentative="1">
+      <w:start w:val="1"/>
+      <w:numFmt w:val="lowerLetter"/>
+      <w:lvlText w:val="%5."/>
+      <w:lvlJc w:val="left"/>
+      <w:pPr>
+        <w:ind w:left="4320" w:hanging="360"/>
+      </w:pPr>
+    </w:lvl>
+    <w:lvl w:ilvl="5" w:tplc="0409001B" w:tentative="1">
+      <w:start w:val="1"/>
+      <w:numFmt w:val="lowerRoman"/>
+      <w:lvlText w:val="%6."/>
+      <w:lvlJc w:val="right"/>
+      <w:pPr>
+        <w:ind w:left="5040" w:hanging="180"/>
+      </w:pPr>
+    </w:lvl>
+    <w:lvl w:ilvl="6" w:tplc="0409000F" w:tentative="1">
+      <w:start w:val="1"/>
+      <w:numFmt w:val="decimal"/>
+      <w:lvlText w:val="%7."/>
+      <w:lvlJc w:val="left"/>
+      <w:pPr>
+        <w:ind w:left="5760" w:hanging="360"/>
+      </w:pPr>
+    </w:lvl>
+    <w:lvl w:ilvl="7" w:tplc="04090019" w:tentative="1">
+      <w:start w:val="1"/>
+      <w:numFmt w:val="lowerLetter"/>
+      <w:lvlText w:val="%8."/>
+      <w:lvlJc w:val="left"/>
+      <w:pPr>
+        <w:ind w:left="6480" w:hanging="360"/>
+      </w:pPr>
+    </w:lvl>
+    <w:lvl w:ilvl="8" w:tplc="0409001B" w:tentative="1">
+      <w:start w:val="1"/>
+      <w:numFmt w:val="lowerRoman"/>
+      <w:lvlText w:val="%9."/>
+      <w:lvlJc w:val="right"/>
+      <w:pPr>
+        <w:ind w:left="7200" w:hanging="180"/>
+      </w:pPr>
+    </w:lvl>
+  </w:abstractNum>
+  <w:abstractNum w:abstractNumId="1" w15:restartNumberingAfterBreak="0">
     <w:nsid w:val="0FFF6F66"/>
     <w:multiLevelType w:val="multilevel"/>
     <w:tmpl w:val="0409001F"/>
@@ -956,7 +2451,354 @@
       </w:pPr>
     </w:lvl>
   </w:abstractNum>
-  <w:abstractNum w:abstractNumId="1" w15:restartNumberingAfterBreak="0">
+  <w:abstractNum w:abstractNumId="2" w15:restartNumberingAfterBreak="0">
+    <w:nsid w:val="16A6092F"/>
+    <w:multiLevelType w:val="hybridMultilevel"/>
+    <w:tmpl w:val="1C8EBC3E"/>
+    <w:lvl w:ilvl="0" w:tplc="0D584A84">
+      <w:start w:val="2"/>
+      <w:numFmt w:val="decimal"/>
+      <w:lvlText w:val="%1"/>
+      <w:lvlJc w:val="left"/>
+      <w:pPr>
+        <w:ind w:left="1080" w:hanging="360"/>
+      </w:pPr>
+      <w:rPr>
+        <w:rFonts w:hint="default"/>
+      </w:rPr>
+    </w:lvl>
+    <w:lvl w:ilvl="1" w:tplc="04090019" w:tentative="1">
+      <w:start w:val="1"/>
+      <w:numFmt w:val="lowerLetter"/>
+      <w:lvlText w:val="%2."/>
+      <w:lvlJc w:val="left"/>
+      <w:pPr>
+        <w:ind w:left="1800" w:hanging="360"/>
+      </w:pPr>
+    </w:lvl>
+    <w:lvl w:ilvl="2" w:tplc="0409001B" w:tentative="1">
+      <w:start w:val="1"/>
+      <w:numFmt w:val="lowerRoman"/>
+      <w:lvlText w:val="%3."/>
+      <w:lvlJc w:val="right"/>
+      <w:pPr>
+        <w:ind w:left="2520" w:hanging="180"/>
+      </w:pPr>
+    </w:lvl>
+    <w:lvl w:ilvl="3" w:tplc="0409000F" w:tentative="1">
+      <w:start w:val="1"/>
+      <w:numFmt w:val="decimal"/>
+      <w:lvlText w:val="%4."/>
+      <w:lvlJc w:val="left"/>
+      <w:pPr>
+        <w:ind w:left="3240" w:hanging="360"/>
+      </w:pPr>
+    </w:lvl>
+    <w:lvl w:ilvl="4" w:tplc="04090019" w:tentative="1">
+      <w:start w:val="1"/>
+      <w:numFmt w:val="lowerLetter"/>
+      <w:lvlText w:val="%5."/>
+      <w:lvlJc w:val="left"/>
+      <w:pPr>
+        <w:ind w:left="3960" w:hanging="360"/>
+      </w:pPr>
+    </w:lvl>
+    <w:lvl w:ilvl="5" w:tplc="0409001B" w:tentative="1">
+      <w:start w:val="1"/>
+      <w:numFmt w:val="lowerRoman"/>
+      <w:lvlText w:val="%6."/>
+      <w:lvlJc w:val="right"/>
+      <w:pPr>
+        <w:ind w:left="4680" w:hanging="180"/>
+      </w:pPr>
+    </w:lvl>
+    <w:lvl w:ilvl="6" w:tplc="0409000F" w:tentative="1">
+      <w:start w:val="1"/>
+      <w:numFmt w:val="decimal"/>
+      <w:lvlText w:val="%7."/>
+      <w:lvlJc w:val="left"/>
+      <w:pPr>
+        <w:ind w:left="5400" w:hanging="360"/>
+      </w:pPr>
+    </w:lvl>
+    <w:lvl w:ilvl="7" w:tplc="04090019" w:tentative="1">
+      <w:start w:val="1"/>
+      <w:numFmt w:val="lowerLetter"/>
+      <w:lvlText w:val="%8."/>
+      <w:lvlJc w:val="left"/>
+      <w:pPr>
+        <w:ind w:left="6120" w:hanging="360"/>
+      </w:pPr>
+    </w:lvl>
+    <w:lvl w:ilvl="8" w:tplc="0409001B" w:tentative="1">
+      <w:start w:val="1"/>
+      <w:numFmt w:val="lowerRoman"/>
+      <w:lvlText w:val="%9."/>
+      <w:lvlJc w:val="right"/>
+      <w:pPr>
+        <w:ind w:left="6840" w:hanging="180"/>
+      </w:pPr>
+    </w:lvl>
+  </w:abstractNum>
+  <w:abstractNum w:abstractNumId="3" w15:restartNumberingAfterBreak="0">
+    <w:nsid w:val="26FF406B"/>
+    <w:multiLevelType w:val="hybridMultilevel"/>
+    <w:tmpl w:val="03006D1E"/>
+    <w:lvl w:ilvl="0" w:tplc="0409000F">
+      <w:start w:val="1"/>
+      <w:numFmt w:val="decimal"/>
+      <w:lvlText w:val="%1."/>
+      <w:lvlJc w:val="left"/>
+      <w:pPr>
+        <w:ind w:left="720" w:hanging="360"/>
+      </w:pPr>
+    </w:lvl>
+    <w:lvl w:ilvl="1" w:tplc="04090019" w:tentative="1">
+      <w:start w:val="1"/>
+      <w:numFmt w:val="lowerLetter"/>
+      <w:lvlText w:val="%2."/>
+      <w:lvlJc w:val="left"/>
+      <w:pPr>
+        <w:ind w:left="1440" w:hanging="360"/>
+      </w:pPr>
+    </w:lvl>
+    <w:lvl w:ilvl="2" w:tplc="0409001B" w:tentative="1">
+      <w:start w:val="1"/>
+      <w:numFmt w:val="lowerRoman"/>
+      <w:lvlText w:val="%3."/>
+      <w:lvlJc w:val="right"/>
+      <w:pPr>
+        <w:ind w:left="2160" w:hanging="180"/>
+      </w:pPr>
+    </w:lvl>
+    <w:lvl w:ilvl="3" w:tplc="0409000F" w:tentative="1">
+      <w:start w:val="1"/>
+      <w:numFmt w:val="decimal"/>
+      <w:lvlText w:val="%4."/>
+      <w:lvlJc w:val="left"/>
+      <w:pPr>
+        <w:ind w:left="2880" w:hanging="360"/>
+      </w:pPr>
+    </w:lvl>
+    <w:lvl w:ilvl="4" w:tplc="04090019" w:tentative="1">
+      <w:start w:val="1"/>
+      <w:numFmt w:val="lowerLetter"/>
+      <w:lvlText w:val="%5."/>
+      <w:lvlJc w:val="left"/>
+      <w:pPr>
+        <w:ind w:left="3600" w:hanging="360"/>
+      </w:pPr>
+    </w:lvl>
+    <w:lvl w:ilvl="5" w:tplc="0409001B" w:tentative="1">
+      <w:start w:val="1"/>
+      <w:numFmt w:val="lowerRoman"/>
+      <w:lvlText w:val="%6."/>
+      <w:lvlJc w:val="right"/>
+      <w:pPr>
+        <w:ind w:left="4320" w:hanging="180"/>
+      </w:pPr>
+    </w:lvl>
+    <w:lvl w:ilvl="6" w:tplc="0409000F" w:tentative="1">
+      <w:start w:val="1"/>
+      <w:numFmt w:val="decimal"/>
+      <w:lvlText w:val="%7."/>
+      <w:lvlJc w:val="left"/>
+      <w:pPr>
+        <w:ind w:left="5040" w:hanging="360"/>
+      </w:pPr>
+    </w:lvl>
+    <w:lvl w:ilvl="7" w:tplc="04090019" w:tentative="1">
+      <w:start w:val="1"/>
+      <w:numFmt w:val="lowerLetter"/>
+      <w:lvlText w:val="%8."/>
+      <w:lvlJc w:val="left"/>
+      <w:pPr>
+        <w:ind w:left="5760" w:hanging="360"/>
+      </w:pPr>
+    </w:lvl>
+    <w:lvl w:ilvl="8" w:tplc="0409001B" w:tentative="1">
+      <w:start w:val="1"/>
+      <w:numFmt w:val="lowerRoman"/>
+      <w:lvlText w:val="%9."/>
+      <w:lvlJc w:val="right"/>
+      <w:pPr>
+        <w:ind w:left="6480" w:hanging="180"/>
+      </w:pPr>
+    </w:lvl>
+  </w:abstractNum>
+  <w:abstractNum w:abstractNumId="4" w15:restartNumberingAfterBreak="0">
+    <w:nsid w:val="3B5F5C54"/>
+    <w:multiLevelType w:val="hybridMultilevel"/>
+    <w:tmpl w:val="9A16B5C0"/>
+    <w:lvl w:ilvl="0" w:tplc="0409000F">
+      <w:start w:val="1"/>
+      <w:numFmt w:val="decimal"/>
+      <w:lvlText w:val="%1."/>
+      <w:lvlJc w:val="left"/>
+      <w:pPr>
+        <w:ind w:left="720" w:hanging="360"/>
+      </w:pPr>
+    </w:lvl>
+    <w:lvl w:ilvl="1" w:tplc="04090019" w:tentative="1">
+      <w:start w:val="1"/>
+      <w:numFmt w:val="lowerLetter"/>
+      <w:lvlText w:val="%2."/>
+      <w:lvlJc w:val="left"/>
+      <w:pPr>
+        <w:ind w:left="1440" w:hanging="360"/>
+      </w:pPr>
+    </w:lvl>
+    <w:lvl w:ilvl="2" w:tplc="0409001B" w:tentative="1">
+      <w:start w:val="1"/>
+      <w:numFmt w:val="lowerRoman"/>
+      <w:lvlText w:val="%3."/>
+      <w:lvlJc w:val="right"/>
+      <w:pPr>
+        <w:ind w:left="2160" w:hanging="180"/>
+      </w:pPr>
+    </w:lvl>
+    <w:lvl w:ilvl="3" w:tplc="0409000F" w:tentative="1">
+      <w:start w:val="1"/>
+      <w:numFmt w:val="decimal"/>
+      <w:lvlText w:val="%4."/>
+      <w:lvlJc w:val="left"/>
+      <w:pPr>
+        <w:ind w:left="2880" w:hanging="360"/>
+      </w:pPr>
+    </w:lvl>
+    <w:lvl w:ilvl="4" w:tplc="04090019" w:tentative="1">
+      <w:start w:val="1"/>
+      <w:numFmt w:val="lowerLetter"/>
+      <w:lvlText w:val="%5."/>
+      <w:lvlJc w:val="left"/>
+      <w:pPr>
+        <w:ind w:left="3600" w:hanging="360"/>
+      </w:pPr>
+    </w:lvl>
+    <w:lvl w:ilvl="5" w:tplc="0409001B" w:tentative="1">
+      <w:start w:val="1"/>
+      <w:numFmt w:val="lowerRoman"/>
+      <w:lvlText w:val="%6."/>
+      <w:lvlJc w:val="right"/>
+      <w:pPr>
+        <w:ind w:left="4320" w:hanging="180"/>
+      </w:pPr>
+    </w:lvl>
+    <w:lvl w:ilvl="6" w:tplc="0409000F" w:tentative="1">
+      <w:start w:val="1"/>
+      <w:numFmt w:val="decimal"/>
+      <w:lvlText w:val="%7."/>
+      <w:lvlJc w:val="left"/>
+      <w:pPr>
+        <w:ind w:left="5040" w:hanging="360"/>
+      </w:pPr>
+    </w:lvl>
+    <w:lvl w:ilvl="7" w:tplc="04090019" w:tentative="1">
+      <w:start w:val="1"/>
+      <w:numFmt w:val="lowerLetter"/>
+      <w:lvlText w:val="%8."/>
+      <w:lvlJc w:val="left"/>
+      <w:pPr>
+        <w:ind w:left="5760" w:hanging="360"/>
+      </w:pPr>
+    </w:lvl>
+    <w:lvl w:ilvl="8" w:tplc="0409001B" w:tentative="1">
+      <w:start w:val="1"/>
+      <w:numFmt w:val="lowerRoman"/>
+      <w:lvlText w:val="%9."/>
+      <w:lvlJc w:val="right"/>
+      <w:pPr>
+        <w:ind w:left="6480" w:hanging="180"/>
+      </w:pPr>
+    </w:lvl>
+  </w:abstractNum>
+  <w:abstractNum w:abstractNumId="5" w15:restartNumberingAfterBreak="0">
+    <w:nsid w:val="45B569CD"/>
+    <w:multiLevelType w:val="hybridMultilevel"/>
+    <w:tmpl w:val="3662B8FC"/>
+    <w:lvl w:ilvl="0" w:tplc="0409000F">
+      <w:start w:val="1"/>
+      <w:numFmt w:val="decimal"/>
+      <w:lvlText w:val="%1."/>
+      <w:lvlJc w:val="left"/>
+      <w:pPr>
+        <w:ind w:left="720" w:hanging="360"/>
+      </w:pPr>
+    </w:lvl>
+    <w:lvl w:ilvl="1" w:tplc="04090019" w:tentative="1">
+      <w:start w:val="1"/>
+      <w:numFmt w:val="lowerLetter"/>
+      <w:lvlText w:val="%2."/>
+      <w:lvlJc w:val="left"/>
+      <w:pPr>
+        <w:ind w:left="1440" w:hanging="360"/>
+      </w:pPr>
+    </w:lvl>
+    <w:lvl w:ilvl="2" w:tplc="0409001B" w:tentative="1">
+      <w:start w:val="1"/>
+      <w:numFmt w:val="lowerRoman"/>
+      <w:lvlText w:val="%3."/>
+      <w:lvlJc w:val="right"/>
+      <w:pPr>
+        <w:ind w:left="2160" w:hanging="180"/>
+      </w:pPr>
+    </w:lvl>
+    <w:lvl w:ilvl="3" w:tplc="0409000F" w:tentative="1">
+      <w:start w:val="1"/>
+      <w:numFmt w:val="decimal"/>
+      <w:lvlText w:val="%4."/>
+      <w:lvlJc w:val="left"/>
+      <w:pPr>
+        <w:ind w:left="2880" w:hanging="360"/>
+      </w:pPr>
+    </w:lvl>
+    <w:lvl w:ilvl="4" w:tplc="04090019" w:tentative="1">
+      <w:start w:val="1"/>
+      <w:numFmt w:val="lowerLetter"/>
+      <w:lvlText w:val="%5."/>
+      <w:lvlJc w:val="left"/>
+      <w:pPr>
+        <w:ind w:left="3600" w:hanging="360"/>
+      </w:pPr>
+    </w:lvl>
+    <w:lvl w:ilvl="5" w:tplc="0409001B" w:tentative="1">
+      <w:start w:val="1"/>
+      <w:numFmt w:val="lowerRoman"/>
+      <w:lvlText w:val="%6."/>
+      <w:lvlJc w:val="right"/>
+      <w:pPr>
+        <w:ind w:left="4320" w:hanging="180"/>
+      </w:pPr>
+    </w:lvl>
+    <w:lvl w:ilvl="6" w:tplc="0409000F" w:tentative="1">
+      <w:start w:val="1"/>
+      <w:numFmt w:val="decimal"/>
+      <w:lvlText w:val="%7."/>
+      <w:lvlJc w:val="left"/>
+      <w:pPr>
+        <w:ind w:left="5040" w:hanging="360"/>
+      </w:pPr>
+    </w:lvl>
+    <w:lvl w:ilvl="7" w:tplc="04090019" w:tentative="1">
+      <w:start w:val="1"/>
+      <w:numFmt w:val="lowerLetter"/>
+      <w:lvlText w:val="%8."/>
+      <w:lvlJc w:val="left"/>
+      <w:pPr>
+        <w:ind w:left="5760" w:hanging="360"/>
+      </w:pPr>
+    </w:lvl>
+    <w:lvl w:ilvl="8" w:tplc="0409001B" w:tentative="1">
+      <w:start w:val="1"/>
+      <w:numFmt w:val="lowerRoman"/>
+      <w:lvlText w:val="%9."/>
+      <w:lvlJc w:val="right"/>
+      <w:pPr>
+        <w:ind w:left="6480" w:hanging="180"/>
+      </w:pPr>
+    </w:lvl>
+  </w:abstractNum>
+  <w:abstractNum w:abstractNumId="6" w15:restartNumberingAfterBreak="0">
     <w:nsid w:val="6D9A6B6B"/>
     <w:multiLevelType w:val="multilevel"/>
     <w:tmpl w:val="0409001F"/>
@@ -1042,7 +2884,7 @@
       </w:pPr>
     </w:lvl>
   </w:abstractNum>
-  <w:abstractNum w:abstractNumId="2" w15:restartNumberingAfterBreak="0">
+  <w:abstractNum w:abstractNumId="7" w15:restartNumberingAfterBreak="0">
     <w:nsid w:val="77AD73E6"/>
     <w:multiLevelType w:val="hybridMultilevel"/>
     <w:tmpl w:val="1CD2FF02"/>
@@ -1156,13 +2998,28 @@
     </w:lvl>
   </w:abstractNum>
   <w:num w:numId="1">
+    <w:abstractNumId w:val="6"/>
+  </w:num>
+  <w:num w:numId="2">
     <w:abstractNumId w:val="1"/>
   </w:num>
-  <w:num w:numId="2">
+  <w:num w:numId="3">
+    <w:abstractNumId w:val="7"/>
+  </w:num>
+  <w:num w:numId="4">
+    <w:abstractNumId w:val="3"/>
+  </w:num>
+  <w:num w:numId="5">
+    <w:abstractNumId w:val="4"/>
+  </w:num>
+  <w:num w:numId="6">
+    <w:abstractNumId w:val="5"/>
+  </w:num>
+  <w:num w:numId="7">
+    <w:abstractNumId w:val="2"/>
+  </w:num>
+  <w:num w:numId="8">
     <w:abstractNumId w:val="0"/>
-  </w:num>
-  <w:num w:numId="3">
-    <w:abstractNumId w:val="2"/>
   </w:num>
 </w:numbering>
 </file>
@@ -1761,6 +3618,36 @@
       </w:tblBorders>
     </w:tblPr>
   </w:style>
+  <w:style w:type="paragraph" w:styleId="Textedebulles">
+    <w:name w:val="Balloon Text"/>
+    <w:basedOn w:val="Normal"/>
+    <w:link w:val="TextedebullesCar"/>
+    <w:uiPriority w:val="99"/>
+    <w:semiHidden/>
+    <w:unhideWhenUsed/>
+    <w:rsid w:val="00282DEF"/>
+    <w:pPr>
+      <w:spacing w:after="0" w:line="240" w:lineRule="auto"/>
+    </w:pPr>
+    <w:rPr>
+      <w:rFonts w:ascii="Segoe UI" w:hAnsi="Segoe UI" w:cs="Segoe UI"/>
+      <w:sz w:val="18"/>
+      <w:szCs w:val="18"/>
+    </w:rPr>
+  </w:style>
+  <w:style w:type="character" w:customStyle="1" w:styleId="TextedebullesCar">
+    <w:name w:val="Texte de bulles Car"/>
+    <w:basedOn w:val="Policepardfaut"/>
+    <w:link w:val="Textedebulles"/>
+    <w:uiPriority w:val="99"/>
+    <w:semiHidden/>
+    <w:rsid w:val="00282DEF"/>
+    <w:rPr>
+      <w:rFonts w:ascii="Segoe UI" w:hAnsi="Segoe UI" w:cs="Segoe UI"/>
+      <w:sz w:val="18"/>
+      <w:szCs w:val="18"/>
+    </w:rPr>
+  </w:style>
 </w:styles>
 </file>
 

</xml_diff>

<commit_message>
adding btnOptions.twig for home.twig
</commit_message>
<xml_diff>
--- a/rapport/Rapport_AppWeb.docx
+++ b/rapport/Rapport_AppWeb.docx
@@ -856,12 +856,6 @@
           <w:lang w:val="fr-FR"/>
         </w:rPr>
       </w:pPr>
-      <w:r>
-        <w:rPr>
-          <w:lang w:val="fr-FR"/>
-        </w:rPr>
-        <w:br w:type="page"/>
-      </w:r>
     </w:p>
     <w:p>
       <w:pPr>
@@ -969,7 +963,7 @@
                     </pic:cNvPicPr>
                   </pic:nvPicPr>
                   <pic:blipFill>
-                    <a:blip r:embed="rId6">
+                    <a:blip r:embed="rId8">
                       <a:extLst>
                         <a:ext uri="{28A0092B-C50C-407E-A947-70E740481C1C}">
                           <a14:useLocalDpi xmlns:a14="http://schemas.microsoft.com/office/drawing/2010/main" val="0"/>
@@ -1203,7 +1197,7 @@
                     </pic:cNvPicPr>
                   </pic:nvPicPr>
                   <pic:blipFill>
-                    <a:blip r:embed="rId7">
+                    <a:blip r:embed="rId9">
                       <a:extLst>
                         <a:ext uri="{28A0092B-C50C-407E-A947-70E740481C1C}">
                           <a14:useLocalDpi xmlns:a14="http://schemas.microsoft.com/office/drawing/2010/main" val="0"/>
@@ -1553,6 +1547,20 @@
     </w:p>
     <w:p>
       <w:pPr>
+        <w:rPr>
+          <w:lang w:val="fr-FR"/>
+        </w:rPr>
+      </w:pPr>
+    </w:p>
+    <w:p>
+      <w:pPr>
+        <w:rPr>
+          <w:lang w:val="fr-FR"/>
+        </w:rPr>
+      </w:pPr>
+    </w:p>
+    <w:p>
+      <w:pPr>
         <w:pStyle w:val="Titre2"/>
         <w:rPr>
           <w:lang w:val="fr-FR"/>
@@ -1562,24 +1570,12 @@
         <w:rPr>
           <w:lang w:val="fr-FR"/>
         </w:rPr>
+        <w:lastRenderedPageBreak/>
         <w:t>3.4 Description précise des champs</w:t>
       </w:r>
     </w:p>
     <w:p>
       <w:pPr>
-        <w:rPr>
-          <w:lang w:val="fr-FR"/>
-        </w:rPr>
-      </w:pPr>
-      <w:r>
-        <w:rPr>
-          <w:lang w:val="fr-FR"/>
-        </w:rPr>
-        <w:br w:type="page"/>
-      </w:r>
-    </w:p>
-    <w:p>
-      <w:pPr>
         <w:pStyle w:val="Titre3"/>
         <w:rPr>
           <w:lang w:val="fr-FR"/>
@@ -1589,7 +1585,6 @@
         <w:rPr>
           <w:lang w:val="fr-FR"/>
         </w:rPr>
-        <w:lastRenderedPageBreak/>
         <w:t xml:space="preserve">3.4.1 Table </w:t>
       </w:r>
       <w:r>
@@ -3650,70 +3645,16 @@
           <w:noProof/>
           <w:lang w:val="fr-FR"/>
         </w:rPr>
-        <w:drawing>
-          <wp:inline distT="0" distB="0" distL="0" distR="0" wp14:anchorId="710551D7" wp14:editId="55E700EC">
-            <wp:extent cx="5941695" cy="1035685"/>
-            <wp:effectExtent l="0" t="0" r="1905" b="0"/>
-            <wp:docPr id="6" name="Image 6"/>
-            <wp:cNvGraphicFramePr>
-              <a:graphicFrameLocks xmlns:a="http://schemas.openxmlformats.org/drawingml/2006/main" noChangeAspect="1"/>
-            </wp:cNvGraphicFramePr>
-            <a:graphic xmlns:a="http://schemas.openxmlformats.org/drawingml/2006/main">
-              <a:graphicData uri="http://schemas.openxmlformats.org/drawingml/2006/picture">
-                <pic:pic xmlns:pic="http://schemas.openxmlformats.org/drawingml/2006/picture">
-                  <pic:nvPicPr>
-                    <pic:cNvPr id="0" name="Picture 4"/>
-                    <pic:cNvPicPr>
-                      <a:picLocks noChangeAspect="1" noChangeArrowheads="1"/>
-                    </pic:cNvPicPr>
-                  </pic:nvPicPr>
-                  <pic:blipFill>
-                    <a:blip r:embed="rId8" cstate="print">
-                      <a:extLst>
-                        <a:ext uri="{28A0092B-C50C-407E-A947-70E740481C1C}">
-                          <a14:useLocalDpi xmlns:a14="http://schemas.microsoft.com/office/drawing/2010/main" val="0"/>
-                        </a:ext>
-                      </a:extLst>
-                    </a:blip>
-                    <a:srcRect/>
-                    <a:stretch>
-                      <a:fillRect/>
-                    </a:stretch>
-                  </pic:blipFill>
-                  <pic:spPr bwMode="auto">
-                    <a:xfrm>
-                      <a:off x="0" y="0"/>
-                      <a:ext cx="5941695" cy="1035685"/>
-                    </a:xfrm>
-                    <a:prstGeom prst="rect">
-                      <a:avLst/>
-                    </a:prstGeom>
-                    <a:noFill/>
-                    <a:ln>
-                      <a:noFill/>
-                    </a:ln>
-                  </pic:spPr>
-                </pic:pic>
-              </a:graphicData>
-            </a:graphic>
-          </wp:inline>
-        </w:drawing>
-      </w:r>
-      <w:r>
-        <w:rPr>
-          <w:noProof/>
-          <w:lang w:val="fr-FR"/>
-        </w:rPr>
         <mc:AlternateContent>
           <mc:Choice Requires="wps">
             <w:drawing>
-              <wp:anchor distT="0" distB="0" distL="114300" distR="114300" simplePos="0" relativeHeight="251666432" behindDoc="0" locked="0" layoutInCell="1" allowOverlap="1" wp14:anchorId="33A86825" wp14:editId="1DA055E2">
+              <wp:anchor distT="0" distB="0" distL="114300" distR="114300" simplePos="0" relativeHeight="251666432" behindDoc="0" locked="0" layoutInCell="1" allowOverlap="1" wp14:anchorId="33A86825" wp14:editId="79179656">
                 <wp:simplePos x="0" y="0"/>
                 <wp:positionH relativeFrom="column">
-                  <wp:posOffset>3059556</wp:posOffset>
+                  <wp:posOffset>3130867</wp:posOffset>
                 </wp:positionH>
                 <wp:positionV relativeFrom="paragraph">
-                  <wp:posOffset>3173748</wp:posOffset>
+                  <wp:posOffset>4183380</wp:posOffset>
                 </wp:positionV>
                 <wp:extent cx="186347" cy="229683"/>
                 <wp:effectExtent l="19050" t="19050" r="42545" b="18415"/>
@@ -3771,7 +3712,7 @@
           </mc:Choice>
           <mc:Fallback>
             <w:pict>
-              <v:shapetype w14:anchorId="2D9D5212" id="_x0000_t68" coordsize="21600,21600" o:spt="68" adj="5400,5400" path="m0@0l@1@0@1,21600@2,21600@2@0,21600@0,10800,xe">
+              <v:shapetype w14:anchorId="5A1FA765" id="_x0000_t68" coordsize="21600,21600" o:spt="68" adj="5400,5400" path="m0@0l@1@0@1,21600@2,21600@2@0,21600@0,10800,xe">
                 <v:stroke joinstyle="miter"/>
                 <v:formulas>
                   <v:f eqn="val #0"/>
@@ -3785,10 +3726,64 @@
                   <v:h position="#1,#0" xrange="0,10800" yrange="0,21600"/>
                 </v:handles>
               </v:shapetype>
-              <v:shape id="Flèche : haut 3" o:spid="_x0000_s1026" type="#_x0000_t68" style="position:absolute;margin-left:240.9pt;margin-top:249.9pt;width:14.65pt;height:18.1pt;z-index:251666432;visibility:visible;mso-wrap-style:square;mso-wrap-distance-left:9pt;mso-wrap-distance-top:0;mso-wrap-distance-right:9pt;mso-wrap-distance-bottom:0;mso-position-horizontal:absolute;mso-position-horizontal-relative:text;mso-position-vertical:absolute;mso-position-vertical-relative:text;v-text-anchor:middle" o:gfxdata="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" adj="8762" fillcolor="red" strokecolor="red" strokeweight="1pt"/>
+              <v:shape id="Flèche : haut 3" o:spid="_x0000_s1026" type="#_x0000_t68" style="position:absolute;margin-left:246.5pt;margin-top:329.4pt;width:14.65pt;height:18.1pt;z-index:251666432;visibility:visible;mso-wrap-style:square;mso-wrap-distance-left:9pt;mso-wrap-distance-top:0;mso-wrap-distance-right:9pt;mso-wrap-distance-bottom:0;mso-position-horizontal:absolute;mso-position-horizontal-relative:text;mso-position-vertical:absolute;mso-position-vertical-relative:text;v-text-anchor:middle" o:gfxdata="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" adj="8762" fillcolor="red" strokecolor="red" strokeweight="1pt"/>
             </w:pict>
           </mc:Fallback>
         </mc:AlternateContent>
+      </w:r>
+      <w:r>
+        <w:rPr>
+          <w:noProof/>
+          <w:lang w:val="fr-FR"/>
+        </w:rPr>
+        <w:drawing>
+          <wp:inline distT="0" distB="0" distL="0" distR="0" wp14:anchorId="710551D7" wp14:editId="1DE955A0">
+            <wp:extent cx="5941695" cy="1035685"/>
+            <wp:effectExtent l="0" t="0" r="1905" b="0"/>
+            <wp:docPr id="6" name="Image 6"/>
+            <wp:cNvGraphicFramePr>
+              <a:graphicFrameLocks xmlns:a="http://schemas.openxmlformats.org/drawingml/2006/main" noChangeAspect="1"/>
+            </wp:cNvGraphicFramePr>
+            <a:graphic xmlns:a="http://schemas.openxmlformats.org/drawingml/2006/main">
+              <a:graphicData uri="http://schemas.openxmlformats.org/drawingml/2006/picture">
+                <pic:pic xmlns:pic="http://schemas.openxmlformats.org/drawingml/2006/picture">
+                  <pic:nvPicPr>
+                    <pic:cNvPr id="0" name="Picture 4"/>
+                    <pic:cNvPicPr>
+                      <a:picLocks noChangeAspect="1" noChangeArrowheads="1"/>
+                    </pic:cNvPicPr>
+                  </pic:nvPicPr>
+                  <pic:blipFill>
+                    <a:blip r:embed="rId10" cstate="print">
+                      <a:extLst>
+                        <a:ext uri="{28A0092B-C50C-407E-A947-70E740481C1C}">
+                          <a14:useLocalDpi xmlns:a14="http://schemas.microsoft.com/office/drawing/2010/main" val="0"/>
+                        </a:ext>
+                      </a:extLst>
+                    </a:blip>
+                    <a:srcRect/>
+                    <a:stretch>
+                      <a:fillRect/>
+                    </a:stretch>
+                  </pic:blipFill>
+                  <pic:spPr bwMode="auto">
+                    <a:xfrm>
+                      <a:off x="0" y="0"/>
+                      <a:ext cx="5941695" cy="1035685"/>
+                    </a:xfrm>
+                    <a:prstGeom prst="rect">
+                      <a:avLst/>
+                    </a:prstGeom>
+                    <a:noFill/>
+                    <a:ln>
+                      <a:noFill/>
+                    </a:ln>
+                  </pic:spPr>
+                </pic:pic>
+              </a:graphicData>
+            </a:graphic>
+          </wp:inline>
+        </w:drawing>
       </w:r>
       <w:r>
         <w:rPr>
@@ -3813,7 +3808,7 @@
                     </pic:cNvPicPr>
                   </pic:nvPicPr>
                   <pic:blipFill>
-                    <a:blip r:embed="rId9" cstate="print">
+                    <a:blip r:embed="rId11" cstate="print">
                       <a:extLst>
                         <a:ext uri="{28A0092B-C50C-407E-A947-70E740481C1C}">
                           <a14:useLocalDpi xmlns:a14="http://schemas.microsoft.com/office/drawing/2010/main" val="0"/>
@@ -3867,7 +3862,7 @@
                     </pic:cNvPicPr>
                   </pic:nvPicPr>
                   <pic:blipFill>
-                    <a:blip r:embed="rId10">
+                    <a:blip r:embed="rId12">
                       <a:extLst>
                         <a:ext uri="{28A0092B-C50C-407E-A947-70E740481C1C}">
                           <a14:useLocalDpi xmlns:a14="http://schemas.microsoft.com/office/drawing/2010/main" val="0"/>
@@ -4177,7 +4172,7 @@
                     <pic:cNvPicPr/>
                   </pic:nvPicPr>
                   <pic:blipFill>
-                    <a:blip r:embed="rId11">
+                    <a:blip r:embed="rId13">
                       <a:extLst>
                         <a:ext uri="{28A0092B-C50C-407E-A947-70E740481C1C}">
                           <a14:useLocalDpi xmlns:a14="http://schemas.microsoft.com/office/drawing/2010/main" val="0"/>
@@ -4259,7 +4254,7 @@
         </w:rPr>
         <w:t xml:space="preserve"> </w:t>
       </w:r>
-      <w:hyperlink r:id="rId12" w:history="1">
+      <w:hyperlink r:id="rId14" w:history="1">
         <w:r>
           <w:rPr>
             <w:rStyle w:val="Lienhypertexte"/>
@@ -4286,7 +4281,7 @@
       <w:r>
         <w:t xml:space="preserve"> </w:t>
       </w:r>
-      <w:hyperlink r:id="rId13" w:history="1">
+      <w:hyperlink r:id="rId15" w:history="1">
         <w:r>
           <w:rPr>
             <w:rStyle w:val="Lienhypertexte"/>
@@ -4316,7 +4311,7 @@
         </w:rPr>
         <w:t xml:space="preserve"> : </w:t>
       </w:r>
-      <w:hyperlink r:id="rId14" w:history="1">
+      <w:hyperlink r:id="rId16" w:history="1">
         <w:r>
           <w:rPr>
             <w:rStyle w:val="Lienhypertexte"/>
@@ -4354,7 +4349,7 @@
         </w:rPr>
         <w:t xml:space="preserve">: </w:t>
       </w:r>
-      <w:hyperlink r:id="rId15" w:history="1">
+      <w:hyperlink r:id="rId17" w:history="1">
         <w:r>
           <w:rPr>
             <w:rStyle w:val="Lienhypertexte"/>
@@ -4421,7 +4416,7 @@
                     <pic:cNvPicPr/>
                   </pic:nvPicPr>
                   <pic:blipFill>
-                    <a:blip r:embed="rId16" cstate="print">
+                    <a:blip r:embed="rId18" cstate="print">
                       <a:extLst>
                         <a:ext uri="{28A0092B-C50C-407E-A947-70E740481C1C}">
                           <a14:useLocalDpi xmlns:a14="http://schemas.microsoft.com/office/drawing/2010/main" val="0"/>
@@ -4494,7 +4489,7 @@
                     <pic:cNvPicPr/>
                   </pic:nvPicPr>
                   <pic:blipFill>
-                    <a:blip r:embed="rId17" cstate="print">
+                    <a:blip r:embed="rId19" cstate="print">
                       <a:extLst>
                         <a:ext uri="{28A0092B-C50C-407E-A947-70E740481C1C}">
                           <a14:useLocalDpi xmlns:a14="http://schemas.microsoft.com/office/drawing/2010/main" val="0"/>
@@ -4550,7 +4545,7 @@
                     </pic:cNvPicPr>
                   </pic:nvPicPr>
                   <pic:blipFill>
-                    <a:blip r:embed="rId18">
+                    <a:blip r:embed="rId20">
                       <a:extLst>
                         <a:ext uri="{28A0092B-C50C-407E-A947-70E740481C1C}">
                           <a14:useLocalDpi xmlns:a14="http://schemas.microsoft.com/office/drawing/2010/main" val="0"/>
@@ -4863,7 +4858,7 @@
                     <pic:cNvPicPr/>
                   </pic:nvPicPr>
                   <pic:blipFill>
-                    <a:blip r:embed="rId19">
+                    <a:blip r:embed="rId21">
                       <a:extLst>
                         <a:ext uri="{28A0092B-C50C-407E-A947-70E740481C1C}">
                           <a14:useLocalDpi xmlns:a14="http://schemas.microsoft.com/office/drawing/2010/main" val="0"/>
@@ -5994,7 +5989,7 @@
       <w:r>
         <w:t xml:space="preserve"> </w:t>
       </w:r>
-      <w:hyperlink r:id="rId20" w:history="1">
+      <w:hyperlink r:id="rId22" w:history="1">
         <w:r>
           <w:rPr>
             <w:rStyle w:val="Lienhypertexte"/>
@@ -6024,7 +6019,7 @@
         </w:rPr>
         <w:t xml:space="preserve"> : </w:t>
       </w:r>
-      <w:hyperlink r:id="rId21" w:history="1">
+      <w:hyperlink r:id="rId23" w:history="1">
         <w:r>
           <w:rPr>
             <w:rStyle w:val="Lienhypertexte"/>
@@ -6062,7 +6057,7 @@
         </w:rPr>
         <w:t xml:space="preserve">: </w:t>
       </w:r>
-      <w:hyperlink r:id="rId22" w:history="1">
+      <w:hyperlink r:id="rId24" w:history="1">
         <w:r>
           <w:rPr>
             <w:rStyle w:val="Lienhypertexte"/>
@@ -6124,7 +6119,7 @@
                     </pic:cNvPicPr>
                   </pic:nvPicPr>
                   <pic:blipFill>
-                    <a:blip r:embed="rId23" cstate="print">
+                    <a:blip r:embed="rId25" cstate="print">
                       <a:extLst>
                         <a:ext uri="{28A0092B-C50C-407E-A947-70E740481C1C}">
                           <a14:useLocalDpi xmlns:a14="http://schemas.microsoft.com/office/drawing/2010/main" val="0"/>
@@ -6186,7 +6181,7 @@
                     </pic:cNvPicPr>
                   </pic:nvPicPr>
                   <pic:blipFill>
-                    <a:blip r:embed="rId8" cstate="print">
+                    <a:blip r:embed="rId10" cstate="print">
                       <a:extLst>
                         <a:ext uri="{28A0092B-C50C-407E-A947-70E740481C1C}">
                           <a14:useLocalDpi xmlns:a14="http://schemas.microsoft.com/office/drawing/2010/main" val="0"/>
@@ -8348,7 +8343,7 @@
                     <pic:cNvPicPr/>
                   </pic:nvPicPr>
                   <pic:blipFill>
-                    <a:blip r:embed="rId24" cstate="print">
+                    <a:blip r:embed="rId26" cstate="print">
                       <a:extLst>
                         <a:ext uri="{28A0092B-C50C-407E-A947-70E740481C1C}">
                           <a14:useLocalDpi xmlns:a14="http://schemas.microsoft.com/office/drawing/2010/main" val="0"/>
@@ -9607,7 +9602,7 @@
         </w:rPr>
         <w:t xml:space="preserve"> </w:t>
       </w:r>
-      <w:hyperlink r:id="rId25" w:history="1">
+      <w:hyperlink r:id="rId27" w:history="1">
         <w:r>
           <w:rPr>
             <w:rStyle w:val="Lienhypertexte"/>
@@ -9634,7 +9629,7 @@
       <w:r>
         <w:t xml:space="preserve"> </w:t>
       </w:r>
-      <w:hyperlink r:id="rId26" w:history="1">
+      <w:hyperlink r:id="rId28" w:history="1">
         <w:r>
           <w:rPr>
             <w:rStyle w:val="Lienhypertexte"/>
@@ -9664,7 +9659,7 @@
         </w:rPr>
         <w:t xml:space="preserve"> : </w:t>
       </w:r>
-      <w:hyperlink r:id="rId27" w:history="1">
+      <w:hyperlink r:id="rId29" w:history="1">
         <w:r>
           <w:rPr>
             <w:rStyle w:val="Lienhypertexte"/>
@@ -9703,7 +9698,7 @@
         </w:rPr>
         <w:t xml:space="preserve">: </w:t>
       </w:r>
-      <w:hyperlink r:id="rId28" w:history="1">
+      <w:hyperlink r:id="rId30" w:history="1">
         <w:r>
           <w:rPr>
             <w:rStyle w:val="Lienhypertexte"/>
@@ -9846,7 +9841,7 @@
                     <pic:cNvPicPr/>
                   </pic:nvPicPr>
                   <pic:blipFill>
-                    <a:blip r:embed="rId29" cstate="print">
+                    <a:blip r:embed="rId31" cstate="print">
                       <a:extLst>
                         <a:ext uri="{28A0092B-C50C-407E-A947-70E740481C1C}">
                           <a14:useLocalDpi xmlns:a14="http://schemas.microsoft.com/office/drawing/2010/main" val="0"/>
@@ -9903,7 +9898,7 @@
                     </pic:cNvPicPr>
                   </pic:nvPicPr>
                   <pic:blipFill>
-                    <a:blip r:embed="rId8" cstate="print">
+                    <a:blip r:embed="rId10" cstate="print">
                       <a:extLst>
                         <a:ext uri="{28A0092B-C50C-407E-A947-70E740481C1C}">
                           <a14:useLocalDpi xmlns:a14="http://schemas.microsoft.com/office/drawing/2010/main" val="0"/>
@@ -11711,7 +11706,7 @@
         </w:rPr>
         <w:t xml:space="preserve"> </w:t>
       </w:r>
-      <w:hyperlink r:id="rId30" w:history="1">
+      <w:hyperlink r:id="rId32" w:history="1">
         <w:r>
           <w:rPr>
             <w:rStyle w:val="Lienhypertexte"/>
@@ -11738,7 +11733,7 @@
       <w:r>
         <w:t xml:space="preserve"> </w:t>
       </w:r>
-      <w:hyperlink r:id="rId31" w:history="1">
+      <w:hyperlink r:id="rId33" w:history="1">
         <w:r>
           <w:rPr>
             <w:rStyle w:val="Lienhypertexte"/>
@@ -11768,7 +11763,7 @@
         </w:rPr>
         <w:t xml:space="preserve"> : </w:t>
       </w:r>
-      <w:hyperlink r:id="rId32" w:history="1">
+      <w:hyperlink r:id="rId34" w:history="1">
         <w:r>
           <w:rPr>
             <w:rStyle w:val="Lienhypertexte"/>
@@ -11807,7 +11802,7 @@
         </w:rPr>
         <w:t xml:space="preserve">: </w:t>
       </w:r>
-      <w:hyperlink r:id="rId33" w:history="1">
+      <w:hyperlink r:id="rId35" w:history="1">
         <w:r>
           <w:rPr>
             <w:rStyle w:val="Lienhypertexte"/>
@@ -11882,7 +11877,7 @@
                     <pic:cNvPicPr/>
                   </pic:nvPicPr>
                   <pic:blipFill>
-                    <a:blip r:embed="rId34" cstate="print">
+                    <a:blip r:embed="rId36" cstate="print">
                       <a:extLst>
                         <a:ext uri="{28A0092B-C50C-407E-A947-70E740481C1C}">
                           <a14:useLocalDpi xmlns:a14="http://schemas.microsoft.com/office/drawing/2010/main" val="0"/>
@@ -12015,7 +12010,7 @@
                     <pic:cNvPicPr/>
                   </pic:nvPicPr>
                   <pic:blipFill>
-                    <a:blip r:embed="rId35" cstate="print">
+                    <a:blip r:embed="rId37" cstate="print">
                       <a:extLst>
                         <a:ext uri="{28A0092B-C50C-407E-A947-70E740481C1C}">
                           <a14:useLocalDpi xmlns:a14="http://schemas.microsoft.com/office/drawing/2010/main" val="0"/>
@@ -12438,7 +12433,7 @@
                     <pic:cNvPicPr/>
                   </pic:nvPicPr>
                   <pic:blipFill>
-                    <a:blip r:embed="rId36">
+                    <a:blip r:embed="rId38">
                       <a:extLst>
                         <a:ext uri="{28A0092B-C50C-407E-A947-70E740481C1C}">
                           <a14:useLocalDpi xmlns:a14="http://schemas.microsoft.com/office/drawing/2010/main" val="0"/>
@@ -12541,7 +12536,7 @@
                     </pic:cNvPicPr>
                   </pic:nvPicPr>
                   <pic:blipFill>
-                    <a:blip r:embed="rId37">
+                    <a:blip r:embed="rId39">
                       <a:extLst>
                         <a:ext uri="{28A0092B-C50C-407E-A947-70E740481C1C}">
                           <a14:useLocalDpi xmlns:a14="http://schemas.microsoft.com/office/drawing/2010/main" val="0"/>
@@ -15610,7 +15605,7 @@
       <w:r>
         <w:t xml:space="preserve"> </w:t>
       </w:r>
-      <w:hyperlink r:id="rId38" w:history="1">
+      <w:hyperlink r:id="rId40" w:history="1">
         <w:r>
           <w:rPr>
             <w:rStyle w:val="Lienhypertexte"/>
@@ -15654,7 +15649,7 @@
           <w:rStyle w:val="Lienhypertexte"/>
         </w:rPr>
       </w:pPr>
-      <w:hyperlink r:id="rId39" w:history="1">
+      <w:hyperlink r:id="rId41" w:history="1">
         <w:r>
           <w:rPr>
             <w:rStyle w:val="Lienhypertexte"/>
@@ -15691,7 +15686,7 @@
       </w:r>
     </w:p>
     <w:p>
-      <w:hyperlink r:id="rId40" w:history="1">
+      <w:hyperlink r:id="rId42" w:history="1">
         <w:r>
           <w:rPr>
             <w:rStyle w:val="Lienhypertexte"/>
@@ -15723,7 +15718,7 @@
       <w:r>
         <w:t xml:space="preserve"> : </w:t>
       </w:r>
-      <w:hyperlink r:id="rId41" w:history="1">
+      <w:hyperlink r:id="rId43" w:history="1">
         <w:r>
           <w:rPr>
             <w:rStyle w:val="Lienhypertexte"/>
@@ -15749,7 +15744,7 @@
       <w:r>
         <w:t xml:space="preserve"> : </w:t>
       </w:r>
-      <w:hyperlink r:id="rId42" w:history="1">
+      <w:hyperlink r:id="rId44" w:history="1">
         <w:r>
           <w:rPr>
             <w:rStyle w:val="Lienhypertexte"/>
@@ -15792,7 +15787,7 @@
       <w:r>
         <w:t xml:space="preserve"> </w:t>
       </w:r>
-      <w:hyperlink r:id="rId43" w:history="1">
+      <w:hyperlink r:id="rId45" w:history="1">
         <w:r>
           <w:rPr>
             <w:rStyle w:val="Lienhypertexte"/>
@@ -15813,7 +15808,7 @@
       <w:r>
         <w:t xml:space="preserve"> : </w:t>
       </w:r>
-      <w:hyperlink r:id="rId44" w:history="1">
+      <w:hyperlink r:id="rId46" w:history="1">
         <w:r>
           <w:rPr>
             <w:rStyle w:val="Lienhypertexte"/>
@@ -15850,7 +15845,7 @@
       <w:proofErr w:type="gramEnd"/>
     </w:p>
     <w:p>
-      <w:hyperlink r:id="rId45" w:history="1">
+      <w:hyperlink r:id="rId47" w:history="1">
         <w:r>
           <w:rPr>
             <w:rStyle w:val="Lienhypertexte"/>
@@ -15931,7 +15926,7 @@
                     <pic:cNvPicPr/>
                   </pic:nvPicPr>
                   <pic:blipFill>
-                    <a:blip r:embed="rId46" cstate="print">
+                    <a:blip r:embed="rId48" cstate="print">
                       <a:extLst>
                         <a:ext uri="{28A0092B-C50C-407E-A947-70E740481C1C}">
                           <a14:useLocalDpi xmlns:a14="http://schemas.microsoft.com/office/drawing/2010/main" val="0"/>
@@ -16139,13 +16134,6 @@
           <w:lang w:val="fr-FR"/>
         </w:rPr>
       </w:pPr>
-    </w:p>
-    <w:p>
-      <w:pPr>
-        <w:rPr>
-          <w:lang w:val="fr-FR"/>
-        </w:rPr>
-      </w:pPr>
       <w:r>
         <w:rPr>
           <w:noProof/>
@@ -16154,13 +16142,13 @@
         <mc:AlternateContent>
           <mc:Choice Requires="wps">
             <w:drawing>
-              <wp:anchor distT="0" distB="0" distL="114300" distR="114300" simplePos="0" relativeHeight="251687936" behindDoc="0" locked="0" layoutInCell="1" allowOverlap="1" wp14:anchorId="2A0D675C" wp14:editId="3261294D">
+              <wp:anchor distT="0" distB="0" distL="114300" distR="114300" simplePos="0" relativeHeight="251687936" behindDoc="0" locked="0" layoutInCell="1" allowOverlap="1" wp14:anchorId="2A0D675C" wp14:editId="22447054">
                 <wp:simplePos x="0" y="0"/>
                 <wp:positionH relativeFrom="column">
-                  <wp:posOffset>3458252</wp:posOffset>
+                  <wp:posOffset>3467735</wp:posOffset>
                 </wp:positionH>
                 <wp:positionV relativeFrom="paragraph">
-                  <wp:posOffset>28313</wp:posOffset>
+                  <wp:posOffset>142240</wp:posOffset>
                 </wp:positionV>
                 <wp:extent cx="195014" cy="273020"/>
                 <wp:effectExtent l="19050" t="19050" r="33655" b="13335"/>
@@ -16218,11 +16206,18 @@
           </mc:Choice>
           <mc:Fallback>
             <w:pict>
-              <v:shape w14:anchorId="3FB7327E" id="Flèche : haut 203" o:spid="_x0000_s1026" type="#_x0000_t68" style="position:absolute;margin-left:272.3pt;margin-top:2.25pt;width:15.35pt;height:21.5pt;z-index:251687936;visibility:visible;mso-wrap-style:square;mso-wrap-distance-left:9pt;mso-wrap-distance-top:0;mso-wrap-distance-right:9pt;mso-wrap-distance-bottom:0;mso-position-horizontal:absolute;mso-position-horizontal-relative:text;mso-position-vertical:absolute;mso-position-vertical-relative:text;v-text-anchor:middle" o:gfxdata="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" adj="7714" fillcolor="red" strokecolor="red" strokeweight="1pt"/>
+              <v:shape w14:anchorId="68FE8EB5" id="Flèche : haut 203" o:spid="_x0000_s1026" type="#_x0000_t68" style="position:absolute;margin-left:273.05pt;margin-top:11.2pt;width:15.35pt;height:21.5pt;z-index:251687936;visibility:visible;mso-wrap-style:square;mso-wrap-distance-left:9pt;mso-wrap-distance-top:0;mso-wrap-distance-right:9pt;mso-wrap-distance-bottom:0;mso-position-horizontal:absolute;mso-position-horizontal-relative:text;mso-position-vertical:absolute;mso-position-vertical-relative:text;v-text-anchor:middle" o:gfxdata="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" adj="7714" fillcolor="red" strokecolor="red" strokeweight="1pt"/>
             </w:pict>
           </mc:Fallback>
         </mc:AlternateContent>
       </w:r>
+    </w:p>
+    <w:p>
+      <w:pPr>
+        <w:rPr>
+          <w:lang w:val="fr-FR"/>
+        </w:rPr>
+      </w:pPr>
       <w:r>
         <w:rPr>
           <w:noProof/>
@@ -16262,7 +16257,7 @@
                     </pic:cNvPicPr>
                   </pic:nvPicPr>
                   <pic:blipFill>
-                    <a:blip r:embed="rId47">
+                    <a:blip r:embed="rId49">
                       <a:extLst>
                         <a:ext uri="{28A0092B-C50C-407E-A947-70E740481C1C}">
                           <a14:useLocalDpi xmlns:a14="http://schemas.microsoft.com/office/drawing/2010/main" val="0"/>
@@ -16657,7 +16652,7 @@
                     <pic:cNvPicPr/>
                   </pic:nvPicPr>
                   <pic:blipFill>
-                    <a:blip r:embed="rId48">
+                    <a:blip r:embed="rId50">
                       <a:extLst>
                         <a:ext uri="{28A0092B-C50C-407E-A947-70E740481C1C}">
                           <a14:useLocalDpi xmlns:a14="http://schemas.microsoft.com/office/drawing/2010/main" val="0"/>
@@ -17148,47 +17143,24 @@
       <w:pPr>
         <w:shd w:val="clear" w:color="auto" w:fill="1E1E1E"/>
         <w:spacing w:after="0" w:line="285" w:lineRule="atLeast"/>
-        <w:rPr>
-          <w:rFonts w:ascii="Consolas" w:eastAsia="Times New Roman" w:hAnsi="Consolas" w:cs="Times New Roman"/>
-          <w:color w:val="D4D4D4"/>
-          <w:sz w:val="21"/>
-          <w:szCs w:val="21"/>
-          <w:lang w:val="fr-FR"/>
-        </w:rPr>
-      </w:pPr>
-      <w:proofErr w:type="gramStart"/>
-      <w:r>
-        <w:rPr>
-          <w:rFonts w:ascii="Consolas" w:eastAsia="Times New Roman" w:hAnsi="Consolas" w:cs="Times New Roman"/>
-          <w:color w:val="D4D4D4"/>
-          <w:sz w:val="21"/>
-          <w:szCs w:val="21"/>
-          <w:lang w:val="fr-FR"/>
-        </w:rPr>
-        <w:t>{{ </w:t>
-      </w:r>
-      <w:proofErr w:type="spellStart"/>
-      <w:r>
-        <w:rPr>
-          <w:rFonts w:ascii="Consolas" w:eastAsia="Times New Roman" w:hAnsi="Consolas" w:cs="Times New Roman"/>
-          <w:color w:val="D4D4D4"/>
-          <w:sz w:val="21"/>
-          <w:szCs w:val="21"/>
-          <w:lang w:val="fr-FR"/>
-        </w:rPr>
-        <w:t>render</w:t>
-      </w:r>
-      <w:proofErr w:type="spellEnd"/>
-      <w:proofErr w:type="gramEnd"/>
-      <w:r>
-        <w:rPr>
-          <w:rFonts w:ascii="Consolas" w:eastAsia="Times New Roman" w:hAnsi="Consolas" w:cs="Times New Roman"/>
-          <w:color w:val="D4D4D4"/>
-          <w:sz w:val="21"/>
-          <w:szCs w:val="21"/>
-          <w:lang w:val="fr-FR"/>
-        </w:rPr>
-        <w:t>(url(</w:t>
+        <w:ind w:firstLine="360"/>
+        <w:rPr>
+          <w:rFonts w:ascii="Consolas" w:eastAsia="Times New Roman" w:hAnsi="Consolas" w:cs="Times New Roman"/>
+          <w:color w:val="D4D4D4"/>
+          <w:sz w:val="21"/>
+          <w:szCs w:val="21"/>
+        </w:rPr>
+      </w:pPr>
+      <w:bookmarkStart w:id="0" w:name="_GoBack"/>
+      <w:bookmarkEnd w:id="0"/>
+      <w:r>
+        <w:rPr>
+          <w:rFonts w:ascii="Consolas" w:eastAsia="Times New Roman" w:hAnsi="Consolas" w:cs="Times New Roman"/>
+          <w:color w:val="D4D4D4"/>
+          <w:sz w:val="21"/>
+          <w:szCs w:val="21"/>
+        </w:rPr>
+        <w:t>{{ render(controller(</w:t>
       </w:r>
       <w:r>
         <w:rPr>
@@ -17196,39 +17168,15 @@
           <w:color w:val="CE9178"/>
           <w:sz w:val="21"/>
           <w:szCs w:val="21"/>
-          <w:lang w:val="fr-FR"/>
-        </w:rPr>
-        <w:t>'</w:t>
-      </w:r>
-      <w:proofErr w:type="spellStart"/>
-      <w:r>
-        <w:rPr>
-          <w:rFonts w:ascii="Consolas" w:eastAsia="Times New Roman" w:hAnsi="Consolas" w:cs="Times New Roman"/>
-          <w:color w:val="CE9178"/>
-          <w:sz w:val="21"/>
-          <w:szCs w:val="21"/>
-          <w:lang w:val="fr-FR"/>
-        </w:rPr>
-        <w:t>saveCommand</w:t>
-      </w:r>
-      <w:proofErr w:type="spellEnd"/>
-      <w:r>
-        <w:rPr>
-          <w:rFonts w:ascii="Consolas" w:eastAsia="Times New Roman" w:hAnsi="Consolas" w:cs="Times New Roman"/>
-          <w:color w:val="CE9178"/>
-          <w:sz w:val="21"/>
-          <w:szCs w:val="21"/>
-          <w:lang w:val="fr-FR"/>
-        </w:rPr>
-        <w:t>'</w:t>
-      </w:r>
-      <w:r>
-        <w:rPr>
-          <w:rFonts w:ascii="Consolas" w:eastAsia="Times New Roman" w:hAnsi="Consolas" w:cs="Times New Roman"/>
-          <w:color w:val="D4D4D4"/>
-          <w:sz w:val="21"/>
-          <w:szCs w:val="21"/>
-          <w:lang w:val="fr-FR"/>
+        </w:rPr>
+        <w:t>'App\\Controller\\CommandController::saveCommand'</w:t>
+      </w:r>
+      <w:r>
+        <w:rPr>
+          <w:rFonts w:ascii="Consolas" w:eastAsia="Times New Roman" w:hAnsi="Consolas" w:cs="Times New Roman"/>
+          <w:color w:val="D4D4D4"/>
+          <w:sz w:val="21"/>
+          <w:szCs w:val="21"/>
         </w:rPr>
         <w:t>)) }}</w:t>
       </w:r>
@@ -18250,7 +18198,7 @@
       <w:r>
         <w:t xml:space="preserve">  </w:t>
       </w:r>
-      <w:hyperlink r:id="rId49" w:history="1">
+      <w:hyperlink r:id="rId51" w:history="1">
         <w:r>
           <w:rPr>
             <w:rStyle w:val="Lienhypertexte"/>
@@ -18283,7 +18231,7 @@
       </w:r>
     </w:p>
     <w:p>
-      <w:hyperlink r:id="rId50" w:history="1">
+      <w:hyperlink r:id="rId52" w:history="1">
         <w:r>
           <w:rPr>
             <w:rStyle w:val="Lienhypertexte"/>
@@ -18313,7 +18261,7 @@
         </w:rPr>
         <w:t xml:space="preserve"> : </w:t>
       </w:r>
-      <w:hyperlink r:id="rId51" w:history="1">
+      <w:hyperlink r:id="rId53" w:history="1">
         <w:r>
           <w:rPr>
             <w:rStyle w:val="Lienhypertexte"/>
@@ -18347,7 +18295,7 @@
         </w:rPr>
         <w:t xml:space="preserve"> : </w:t>
       </w:r>
-      <w:hyperlink r:id="rId52" w:history="1">
+      <w:hyperlink r:id="rId54" w:history="1">
         <w:r>
           <w:rPr>
             <w:rStyle w:val="Lienhypertexte"/>
@@ -18378,7 +18326,7 @@
         </w:rPr>
         <w:t xml:space="preserve"> : </w:t>
       </w:r>
-      <w:hyperlink r:id="rId53" w:history="1">
+      <w:hyperlink r:id="rId55" w:history="1">
         <w:r>
           <w:rPr>
             <w:rStyle w:val="Lienhypertexte"/>
@@ -18423,7 +18371,7 @@
           <w:lang w:val="fr-FR"/>
         </w:rPr>
       </w:pPr>
-      <w:hyperlink r:id="rId54" w:history="1">
+      <w:hyperlink r:id="rId56" w:history="1">
         <w:r>
           <w:rPr>
             <w:rStyle w:val="Lienhypertexte"/>
@@ -18483,13 +18431,13 @@
         <mc:AlternateContent>
           <mc:Choice Requires="wps">
             <w:drawing>
-              <wp:anchor distT="0" distB="0" distL="114300" distR="114300" simplePos="0" relativeHeight="251682816" behindDoc="0" locked="0" layoutInCell="1" allowOverlap="1" wp14:anchorId="50D9A9B1" wp14:editId="42CBBD72">
+              <wp:anchor distT="0" distB="0" distL="114300" distR="114300" simplePos="0" relativeHeight="251682816" behindDoc="0" locked="0" layoutInCell="1" allowOverlap="1" wp14:anchorId="50D9A9B1" wp14:editId="000D5CA2">
                 <wp:simplePos x="0" y="0"/>
                 <wp:positionH relativeFrom="column">
-                  <wp:posOffset>3458153</wp:posOffset>
+                  <wp:posOffset>3481388</wp:posOffset>
                 </wp:positionH>
                 <wp:positionV relativeFrom="paragraph">
-                  <wp:posOffset>1378495</wp:posOffset>
+                  <wp:posOffset>1448435</wp:posOffset>
                 </wp:positionV>
                 <wp:extent cx="247018" cy="225350"/>
                 <wp:effectExtent l="19050" t="19050" r="19685" b="22860"/>
@@ -18547,7 +18495,7 @@
           </mc:Choice>
           <mc:Fallback>
             <w:pict>
-              <v:shape w14:anchorId="0A5992F9" id="Flèche : haut 198" o:spid="_x0000_s1026" type="#_x0000_t68" style="position:absolute;margin-left:272.3pt;margin-top:108.55pt;width:19.45pt;height:17.75pt;z-index:251682816;visibility:visible;mso-wrap-style:square;mso-wrap-distance-left:9pt;mso-wrap-distance-top:0;mso-wrap-distance-right:9pt;mso-wrap-distance-bottom:0;mso-position-horizontal:absolute;mso-position-horizontal-relative:text;mso-position-vertical:absolute;mso-position-vertical-relative:text;v-text-anchor:middle" o:gfxdata="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" adj="10800" fillcolor="red" strokecolor="red" strokeweight="1pt"/>
+              <v:shape w14:anchorId="232C5C47" id="Flèche : haut 198" o:spid="_x0000_s1026" type="#_x0000_t68" style="position:absolute;margin-left:274.15pt;margin-top:114.05pt;width:19.45pt;height:17.75pt;z-index:251682816;visibility:visible;mso-wrap-style:square;mso-wrap-distance-left:9pt;mso-wrap-distance-top:0;mso-wrap-distance-right:9pt;mso-wrap-distance-bottom:0;mso-position-horizontal:absolute;mso-position-horizontal-relative:text;mso-position-vertical:absolute;mso-position-vertical-relative:text;v-text-anchor:middle" o:gfxdata="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" adj="10800" fillcolor="red" strokecolor="red" strokeweight="1pt"/>
             </w:pict>
           </mc:Fallback>
         </mc:AlternateContent>
@@ -18583,7 +18531,7 @@
                     </pic:cNvPicPr>
                   </pic:nvPicPr>
                   <pic:blipFill>
-                    <a:blip r:embed="rId55">
+                    <a:blip r:embed="rId57">
                       <a:extLst>
                         <a:ext uri="{28A0092B-C50C-407E-A947-70E740481C1C}">
                           <a14:useLocalDpi xmlns:a14="http://schemas.microsoft.com/office/drawing/2010/main" val="0"/>
@@ -18637,7 +18585,7 @@
                     </pic:cNvPicPr>
                   </pic:nvPicPr>
                   <pic:blipFill>
-                    <a:blip r:embed="rId56">
+                    <a:blip r:embed="rId58">
                       <a:extLst>
                         <a:ext uri="{28A0092B-C50C-407E-A947-70E740481C1C}">
                           <a14:useLocalDpi xmlns:a14="http://schemas.microsoft.com/office/drawing/2010/main" val="0"/>
@@ -20641,7 +20589,7 @@
                     </pic:cNvPicPr>
                   </pic:nvPicPr>
                   <pic:blipFill>
-                    <a:blip r:embed="rId57" cstate="print">
+                    <a:blip r:embed="rId59" cstate="print">
                       <a:extLst>
                         <a:ext uri="{28A0092B-C50C-407E-A947-70E740481C1C}">
                           <a14:useLocalDpi xmlns:a14="http://schemas.microsoft.com/office/drawing/2010/main" val="0"/>
@@ -20711,7 +20659,7 @@
                     </pic:cNvPicPr>
                   </pic:nvPicPr>
                   <pic:blipFill>
-                    <a:blip r:embed="rId58" cstate="print">
+                    <a:blip r:embed="rId60" cstate="print">
                       <a:extLst>
                         <a:ext uri="{28A0092B-C50C-407E-A947-70E740481C1C}">
                           <a14:useLocalDpi xmlns:a14="http://schemas.microsoft.com/office/drawing/2010/main" val="0"/>
@@ -20779,7 +20727,7 @@
                     <pic:cNvPicPr/>
                   </pic:nvPicPr>
                   <pic:blipFill>
-                    <a:blip r:embed="rId59" cstate="print">
+                    <a:blip r:embed="rId61" cstate="print">
                       <a:extLst>
                         <a:ext uri="{28A0092B-C50C-407E-A947-70E740481C1C}">
                           <a14:useLocalDpi xmlns:a14="http://schemas.microsoft.com/office/drawing/2010/main" val="0"/>
@@ -23248,7 +23196,7 @@
           <w:lang w:val="fr-FR"/>
         </w:rPr>
       </w:pPr>
-      <w:hyperlink r:id="rId60" w:history="1">
+      <w:hyperlink r:id="rId62" w:history="1">
         <w:r>
           <w:rPr>
             <w:rStyle w:val="Lienhypertexte"/>
@@ -23280,7 +23228,7 @@
         </w:rPr>
         <w:t xml:space="preserve"> : </w:t>
       </w:r>
-      <w:hyperlink r:id="rId61" w:history="1">
+      <w:hyperlink r:id="rId63" w:history="1">
         <w:r>
           <w:rPr>
             <w:rStyle w:val="Lienhypertexte"/>
@@ -23326,7 +23274,7 @@
         </w:rPr>
         <w:t xml:space="preserve"> : </w:t>
       </w:r>
-      <w:hyperlink r:id="rId62" w:history="1">
+      <w:hyperlink r:id="rId64" w:history="1">
         <w:r>
           <w:rPr>
             <w:rStyle w:val="Lienhypertexte"/>
@@ -23353,7 +23301,7 @@
       <w:r>
         <w:t xml:space="preserve"> : </w:t>
       </w:r>
-      <w:hyperlink r:id="rId63" w:history="1">
+      <w:hyperlink r:id="rId65" w:history="1">
         <w:r>
           <w:rPr>
             <w:rStyle w:val="Lienhypertexte"/>
@@ -23433,7 +23381,7 @@
                     </pic:cNvPicPr>
                   </pic:nvPicPr>
                   <pic:blipFill>
-                    <a:blip r:embed="rId64">
+                    <a:blip r:embed="rId66">
                       <a:extLst>
                         <a:ext uri="{28A0092B-C50C-407E-A947-70E740481C1C}">
                           <a14:useLocalDpi xmlns:a14="http://schemas.microsoft.com/office/drawing/2010/main" val="0"/>
@@ -23490,7 +23438,7 @@
                     </pic:cNvPicPr>
                   </pic:nvPicPr>
                   <pic:blipFill>
-                    <a:blip r:embed="rId65" cstate="print">
+                    <a:blip r:embed="rId67" cstate="print">
                       <a:extLst>
                         <a:ext uri="{28A0092B-C50C-407E-A947-70E740481C1C}">
                           <a14:useLocalDpi xmlns:a14="http://schemas.microsoft.com/office/drawing/2010/main" val="0"/>
@@ -23598,21 +23546,7 @@
           </mc:Choice>
           <mc:Fallback>
             <w:pict>
-              <v:shapetype w14:anchorId="57BF0BB0" id="_x0000_t68" coordsize="21600,21600" o:spt="68" adj="5400,5400" path="m0@0l@1@0@1,21600@2,21600@2@0,21600@0,10800,xe">
-                <v:stroke joinstyle="miter"/>
-                <v:formulas>
-                  <v:f eqn="val #0"/>
-                  <v:f eqn="val #1"/>
-                  <v:f eqn="sum 21600 0 #1"/>
-                  <v:f eqn="prod #0 #1 10800"/>
-                  <v:f eqn="sum #0 0 @3"/>
-                </v:formulas>
-                <v:path o:connecttype="custom" o:connectlocs="10800,0;0,@0;10800,21600;21600,@0" o:connectangles="270,180,90,0" textboxrect="@1,@4,@2,21600"/>
-                <v:handles>
-                  <v:h position="#1,#0" xrange="0,10800" yrange="0,21600"/>
-                </v:handles>
-              </v:shapetype>
-              <v:shape id="Flèche : haut 11" o:spid="_x0000_s1028" type="#_x0000_t68" style="position:absolute;margin-left:148.5pt;margin-top:66.7pt;width:19.5pt;height:20.25pt;z-index:251692032;visibility:visible;mso-wrap-style:square;mso-wrap-distance-left:9pt;mso-wrap-distance-top:0;mso-wrap-distance-right:9pt;mso-wrap-distance-bottom:0;mso-position-horizontal:absolute;mso-position-horizontal-relative:text;mso-position-vertical:absolute;mso-position-vertical-relative:text;v-text-anchor:middle" o:gfxdata="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" adj="10400" fillcolor="red" strokecolor="red" strokeweight="1pt">
+              <v:shape w14:anchorId="57BF0BB0" id="Flèche : haut 11" o:spid="_x0000_s1028" type="#_x0000_t68" style="position:absolute;margin-left:148.5pt;margin-top:66.7pt;width:19.5pt;height:20.25pt;z-index:251692032;visibility:visible;mso-wrap-style:square;mso-wrap-distance-left:9pt;mso-wrap-distance-top:0;mso-wrap-distance-right:9pt;mso-wrap-distance-bottom:0;mso-position-horizontal:absolute;mso-position-horizontal-relative:text;mso-position-vertical:absolute;mso-position-vertical-relative:text;v-text-anchor:middle" o:gfxdata="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" adj="10400" fillcolor="red" strokecolor="red" strokeweight="1pt">
                 <v:textbox>
                   <w:txbxContent>
                     <w:p/>
@@ -23655,7 +23589,7 @@
                     </pic:cNvPicPr>
                   </pic:nvPicPr>
                   <pic:blipFill>
-                    <a:blip r:embed="rId66" cstate="print">
+                    <a:blip r:embed="rId68" cstate="print">
                       <a:extLst>
                         <a:ext uri="{28A0092B-C50C-407E-A947-70E740481C1C}">
                           <a14:useLocalDpi xmlns:a14="http://schemas.microsoft.com/office/drawing/2010/main" val="0"/>
@@ -23941,7 +23875,7 @@
                     <pic:cNvPicPr/>
                   </pic:nvPicPr>
                   <pic:blipFill>
-                    <a:blip r:embed="rId67">
+                    <a:blip r:embed="rId69">
                       <a:extLst>
                         <a:ext uri="{28A0092B-C50C-407E-A947-70E740481C1C}">
                           <a14:useLocalDpi xmlns:a14="http://schemas.microsoft.com/office/drawing/2010/main" val="0"/>
@@ -25369,7 +25303,7 @@
         </w:rPr>
         <w:t xml:space="preserve"> </w:t>
       </w:r>
-      <w:hyperlink r:id="rId68" w:history="1">
+      <w:hyperlink r:id="rId70" w:history="1">
         <w:r>
           <w:rPr>
             <w:rStyle w:val="Lienhypertexte"/>
@@ -25407,7 +25341,7 @@
       <w:r>
         <w:t xml:space="preserve"> : </w:t>
       </w:r>
-      <w:hyperlink r:id="rId69" w:history="1">
+      <w:hyperlink r:id="rId71" w:history="1">
         <w:r>
           <w:rPr>
             <w:rStyle w:val="Lienhypertexte"/>
@@ -25444,7 +25378,7 @@
         </w:rPr>
         <w:t xml:space="preserve"> : </w:t>
       </w:r>
-      <w:hyperlink r:id="rId70" w:history="1">
+      <w:hyperlink r:id="rId72" w:history="1">
         <w:r>
           <w:rPr>
             <w:rStyle w:val="Lienhypertexte"/>
@@ -25499,104 +25433,16 @@
           <w:noProof/>
           <w:lang w:val="fr-FR"/>
         </w:rPr>
-        <w:drawing>
-          <wp:anchor distT="0" distB="0" distL="114300" distR="114300" simplePos="0" relativeHeight="251695104" behindDoc="0" locked="0" layoutInCell="1" allowOverlap="1" wp14:anchorId="4DCBC3BF" wp14:editId="4189A3CB">
-            <wp:simplePos x="0" y="0"/>
-            <wp:positionH relativeFrom="margin">
-              <wp:align>center</wp:align>
-            </wp:positionH>
-            <wp:positionV relativeFrom="paragraph">
-              <wp:posOffset>1261745</wp:posOffset>
-            </wp:positionV>
-            <wp:extent cx="5939155" cy="1233805"/>
-            <wp:effectExtent l="133350" t="114300" r="118745" b="156845"/>
-            <wp:wrapSquare wrapText="bothSides"/>
-            <wp:docPr id="207" name="Image 207"/>
-            <wp:cNvGraphicFramePr>
-              <a:graphicFrameLocks xmlns:a="http://schemas.openxmlformats.org/drawingml/2006/main" noChangeAspect="1"/>
-            </wp:cNvGraphicFramePr>
-            <a:graphic xmlns:a="http://schemas.openxmlformats.org/drawingml/2006/main">
-              <a:graphicData uri="http://schemas.openxmlformats.org/drawingml/2006/picture">
-                <pic:pic xmlns:pic="http://schemas.openxmlformats.org/drawingml/2006/picture">
-                  <pic:nvPicPr>
-                    <pic:cNvPr id="0" name="Picture 8"/>
-                    <pic:cNvPicPr>
-                      <a:picLocks noChangeAspect="1" noChangeArrowheads="1"/>
-                    </pic:cNvPicPr>
-                  </pic:nvPicPr>
-                  <pic:blipFill>
-                    <a:blip r:embed="rId71" cstate="print">
-                      <a:extLst>
-                        <a:ext uri="{28A0092B-C50C-407E-A947-70E740481C1C}">
-                          <a14:useLocalDpi xmlns:a14="http://schemas.microsoft.com/office/drawing/2010/main" val="0"/>
-                        </a:ext>
-                      </a:extLst>
-                    </a:blip>
-                    <a:srcRect/>
-                    <a:stretch>
-                      <a:fillRect/>
-                    </a:stretch>
-                  </pic:blipFill>
-                  <pic:spPr bwMode="auto">
-                    <a:xfrm>
-                      <a:off x="0" y="0"/>
-                      <a:ext cx="5939155" cy="1233805"/>
-                    </a:xfrm>
-                    <a:prstGeom prst="rect">
-                      <a:avLst/>
-                    </a:prstGeom>
-                    <a:solidFill>
-                      <a:srgbClr val="FFFFFF">
-                        <a:shade val="85000"/>
-                      </a:srgbClr>
-                    </a:solidFill>
-                    <a:ln w="88900" cap="sq">
-                      <a:solidFill>
-                        <a:srgbClr val="FFFFFF"/>
-                      </a:solidFill>
-                      <a:miter lim="800000"/>
-                    </a:ln>
-                    <a:effectLst>
-                      <a:outerShdw blurRad="55000" dist="18000" dir="5400000" algn="tl" rotWithShape="0">
-                        <a:srgbClr val="000000">
-                          <a:alpha val="40000"/>
-                        </a:srgbClr>
-                      </a:outerShdw>
-                    </a:effectLst>
-                    <a:scene3d>
-                      <a:camera prst="orthographicFront"/>
-                      <a:lightRig rig="twoPt" dir="t">
-                        <a:rot lat="0" lon="0" rev="7200000"/>
-                      </a:lightRig>
-                    </a:scene3d>
-                    <a:sp3d>
-                      <a:bevelT w="25400" h="19050"/>
-                      <a:contourClr>
-                        <a:srgbClr val="FFFFFF"/>
-                      </a:contourClr>
-                    </a:sp3d>
-                  </pic:spPr>
-                </pic:pic>
-              </a:graphicData>
-            </a:graphic>
-          </wp:anchor>
-        </w:drawing>
-      </w:r>
-      <w:r>
-        <w:rPr>
-          <w:noProof/>
-          <w:lang w:val="fr-FR"/>
-        </w:rPr>
         <mc:AlternateContent>
           <mc:Choice Requires="wps">
             <w:drawing>
-              <wp:anchor distT="0" distB="0" distL="114300" distR="114300" simplePos="0" relativeHeight="251694080" behindDoc="0" locked="0" layoutInCell="1" allowOverlap="1" wp14:anchorId="4D2EAA2F" wp14:editId="1E277035">
+              <wp:anchor distT="0" distB="0" distL="114300" distR="114300" simplePos="0" relativeHeight="251694080" behindDoc="0" locked="0" layoutInCell="1" allowOverlap="1" wp14:anchorId="4D2EAA2F" wp14:editId="653A8D97">
                 <wp:simplePos x="0" y="0"/>
                 <wp:positionH relativeFrom="column">
                   <wp:posOffset>638175</wp:posOffset>
                 </wp:positionH>
                 <wp:positionV relativeFrom="paragraph">
-                  <wp:posOffset>847725</wp:posOffset>
+                  <wp:posOffset>914400</wp:posOffset>
                 </wp:positionV>
                 <wp:extent cx="242888" cy="271463"/>
                 <wp:effectExtent l="19050" t="19050" r="24130" b="14605"/>
@@ -25660,10 +25506,98 @@
           </mc:Choice>
           <mc:Fallback>
             <w:pict>
-              <v:shape w14:anchorId="086A00A5" id="Flèche : haut 205" o:spid="_x0000_s1026" type="#_x0000_t68" style="position:absolute;margin-left:50.25pt;margin-top:66.75pt;width:19.15pt;height:21.4pt;z-index:251694080;visibility:visible;mso-wrap-style:square;mso-width-percent:0;mso-height-percent:0;mso-wrap-distance-left:9pt;mso-wrap-distance-top:0;mso-wrap-distance-right:9pt;mso-wrap-distance-bottom:0;mso-position-horizontal:absolute;mso-position-horizontal-relative:text;mso-position-vertical:absolute;mso-position-vertical-relative:text;mso-width-percent:0;mso-height-percent:0;mso-width-relative:margin;mso-height-relative:margin;v-text-anchor:middle" o:gfxdata="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" adj="9663" fillcolor="red" strokecolor="red" strokeweight="1pt"/>
+              <v:shape w14:anchorId="337D3A69" id="Flèche : haut 205" o:spid="_x0000_s1026" type="#_x0000_t68" style="position:absolute;margin-left:50.25pt;margin-top:1in;width:19.15pt;height:21.4pt;z-index:251694080;visibility:visible;mso-wrap-style:square;mso-width-percent:0;mso-height-percent:0;mso-wrap-distance-left:9pt;mso-wrap-distance-top:0;mso-wrap-distance-right:9pt;mso-wrap-distance-bottom:0;mso-position-horizontal:absolute;mso-position-horizontal-relative:text;mso-position-vertical:absolute;mso-position-vertical-relative:text;mso-width-percent:0;mso-height-percent:0;mso-width-relative:margin;mso-height-relative:margin;v-text-anchor:middle" o:gfxdata="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" adj="9663" fillcolor="red" strokecolor="red" strokeweight="1pt"/>
             </w:pict>
           </mc:Fallback>
         </mc:AlternateContent>
+      </w:r>
+      <w:r>
+        <w:rPr>
+          <w:noProof/>
+          <w:lang w:val="fr-FR"/>
+        </w:rPr>
+        <w:drawing>
+          <wp:anchor distT="0" distB="0" distL="114300" distR="114300" simplePos="0" relativeHeight="251695104" behindDoc="0" locked="0" layoutInCell="1" allowOverlap="1" wp14:anchorId="4DCBC3BF" wp14:editId="51870BF1">
+            <wp:simplePos x="0" y="0"/>
+            <wp:positionH relativeFrom="margin">
+              <wp:align>center</wp:align>
+            </wp:positionH>
+            <wp:positionV relativeFrom="paragraph">
+              <wp:posOffset>1261745</wp:posOffset>
+            </wp:positionV>
+            <wp:extent cx="5939155" cy="1233805"/>
+            <wp:effectExtent l="133350" t="114300" r="118745" b="156845"/>
+            <wp:wrapSquare wrapText="bothSides"/>
+            <wp:docPr id="207" name="Image 207"/>
+            <wp:cNvGraphicFramePr>
+              <a:graphicFrameLocks xmlns:a="http://schemas.openxmlformats.org/drawingml/2006/main" noChangeAspect="1"/>
+            </wp:cNvGraphicFramePr>
+            <a:graphic xmlns:a="http://schemas.openxmlformats.org/drawingml/2006/main">
+              <a:graphicData uri="http://schemas.openxmlformats.org/drawingml/2006/picture">
+                <pic:pic xmlns:pic="http://schemas.openxmlformats.org/drawingml/2006/picture">
+                  <pic:nvPicPr>
+                    <pic:cNvPr id="0" name="Picture 8"/>
+                    <pic:cNvPicPr>
+                      <a:picLocks noChangeAspect="1" noChangeArrowheads="1"/>
+                    </pic:cNvPicPr>
+                  </pic:nvPicPr>
+                  <pic:blipFill>
+                    <a:blip r:embed="rId73" cstate="print">
+                      <a:extLst>
+                        <a:ext uri="{28A0092B-C50C-407E-A947-70E740481C1C}">
+                          <a14:useLocalDpi xmlns:a14="http://schemas.microsoft.com/office/drawing/2010/main" val="0"/>
+                        </a:ext>
+                      </a:extLst>
+                    </a:blip>
+                    <a:srcRect/>
+                    <a:stretch>
+                      <a:fillRect/>
+                    </a:stretch>
+                  </pic:blipFill>
+                  <pic:spPr bwMode="auto">
+                    <a:xfrm>
+                      <a:off x="0" y="0"/>
+                      <a:ext cx="5939155" cy="1233805"/>
+                    </a:xfrm>
+                    <a:prstGeom prst="rect">
+                      <a:avLst/>
+                    </a:prstGeom>
+                    <a:solidFill>
+                      <a:srgbClr val="FFFFFF">
+                        <a:shade val="85000"/>
+                      </a:srgbClr>
+                    </a:solidFill>
+                    <a:ln w="88900" cap="sq">
+                      <a:solidFill>
+                        <a:srgbClr val="FFFFFF"/>
+                      </a:solidFill>
+                      <a:miter lim="800000"/>
+                    </a:ln>
+                    <a:effectLst>
+                      <a:outerShdw blurRad="55000" dist="18000" dir="5400000" algn="tl" rotWithShape="0">
+                        <a:srgbClr val="000000">
+                          <a:alpha val="40000"/>
+                        </a:srgbClr>
+                      </a:outerShdw>
+                    </a:effectLst>
+                    <a:scene3d>
+                      <a:camera prst="orthographicFront"/>
+                      <a:lightRig rig="twoPt" dir="t">
+                        <a:rot lat="0" lon="0" rev="7200000"/>
+                      </a:lightRig>
+                    </a:scene3d>
+                    <a:sp3d>
+                      <a:bevelT w="25400" h="19050"/>
+                      <a:contourClr>
+                        <a:srgbClr val="FFFFFF"/>
+                      </a:contourClr>
+                    </a:sp3d>
+                  </pic:spPr>
+                </pic:pic>
+              </a:graphicData>
+            </a:graphic>
+          </wp:anchor>
+        </w:drawing>
       </w:r>
       <w:r>
         <w:rPr>
@@ -25688,7 +25622,7 @@
                     </pic:cNvPicPr>
                   </pic:nvPicPr>
                   <pic:blipFill>
-                    <a:blip r:embed="rId72" cstate="print">
+                    <a:blip r:embed="rId74" cstate="print">
                       <a:extLst>
                         <a:ext uri="{28A0092B-C50C-407E-A947-70E740481C1C}">
                           <a14:useLocalDpi xmlns:a14="http://schemas.microsoft.com/office/drawing/2010/main" val="0"/>
@@ -25757,7 +25691,7 @@
                     </pic:cNvPicPr>
                   </pic:nvPicPr>
                   <pic:blipFill>
-                    <a:blip r:embed="rId73" cstate="print">
+                    <a:blip r:embed="rId75" cstate="print">
                       <a:extLst>
                         <a:ext uri="{28A0092B-C50C-407E-A947-70E740481C1C}">
                           <a14:useLocalDpi xmlns:a14="http://schemas.microsoft.com/office/drawing/2010/main" val="0"/>
@@ -25837,7 +25771,7 @@
                     </pic:cNvPicPr>
                   </pic:nvPicPr>
                   <pic:blipFill>
-                    <a:blip r:embed="rId74">
+                    <a:blip r:embed="rId76">
                       <a:extLst>
                         <a:ext uri="{28A0092B-C50C-407E-A947-70E740481C1C}">
                           <a14:useLocalDpi xmlns:a14="http://schemas.microsoft.com/office/drawing/2010/main" val="0"/>
@@ -27024,7 +26958,7 @@
         </w:rPr>
         <w:t xml:space="preserve"> : </w:t>
       </w:r>
-      <w:hyperlink r:id="rId75" w:history="1">
+      <w:hyperlink r:id="rId77" w:history="1">
         <w:r>
           <w:rPr>
             <w:rStyle w:val="Lienhypertexte"/>
@@ -27055,7 +26989,7 @@
         </w:rPr>
         <w:t xml:space="preserve"> : </w:t>
       </w:r>
-      <w:hyperlink r:id="rId76" w:history="1">
+      <w:hyperlink r:id="rId78" w:history="1">
         <w:r>
           <w:rPr>
             <w:rStyle w:val="Lienhypertexte"/>
@@ -27087,6 +27021,1608 @@
     </w:p>
     <w:p>
       <w:pPr>
+        <w:pStyle w:val="Titre3"/>
+        <w:rPr>
+          <w:lang w:val="fr-FR"/>
+        </w:rPr>
+      </w:pPr>
+      <w:r>
+        <w:rPr>
+          <w:noProof/>
+          <w:lang w:val="fr-FR"/>
+        </w:rPr>
+        <mc:AlternateContent>
+          <mc:Choice Requires="wps">
+            <w:drawing>
+              <wp:anchor distT="0" distB="0" distL="114300" distR="114300" simplePos="0" relativeHeight="251699200" behindDoc="0" locked="0" layoutInCell="1" allowOverlap="1" wp14:anchorId="42986665" wp14:editId="4CCA826B">
+                <wp:simplePos x="0" y="0"/>
+                <wp:positionH relativeFrom="column">
+                  <wp:posOffset>5210175</wp:posOffset>
+                </wp:positionH>
+                <wp:positionV relativeFrom="paragraph">
+                  <wp:posOffset>1232218</wp:posOffset>
+                </wp:positionV>
+                <wp:extent cx="252413" cy="271462"/>
+                <wp:effectExtent l="19050" t="19050" r="14605" b="14605"/>
+                <wp:wrapNone/>
+                <wp:docPr id="211" name="Flèche : haut 211"/>
+                <wp:cNvGraphicFramePr/>
+                <a:graphic xmlns:a="http://schemas.openxmlformats.org/drawingml/2006/main">
+                  <a:graphicData uri="http://schemas.microsoft.com/office/word/2010/wordprocessingShape">
+                    <wps:wsp>
+                      <wps:cNvSpPr/>
+                      <wps:spPr>
+                        <a:xfrm>
+                          <a:off x="0" y="0"/>
+                          <a:ext cx="252413" cy="271462"/>
+                        </a:xfrm>
+                        <a:prstGeom prst="upArrow">
+                          <a:avLst/>
+                        </a:prstGeom>
+                        <a:solidFill>
+                          <a:srgbClr val="FF0000"/>
+                        </a:solidFill>
+                        <a:ln>
+                          <a:solidFill>
+                            <a:srgbClr val="FF0000"/>
+                          </a:solidFill>
+                        </a:ln>
+                      </wps:spPr>
+                      <wps:style>
+                        <a:lnRef idx="2">
+                          <a:schemeClr val="accent1">
+                            <a:shade val="50000"/>
+                          </a:schemeClr>
+                        </a:lnRef>
+                        <a:fillRef idx="1">
+                          <a:schemeClr val="accent1"/>
+                        </a:fillRef>
+                        <a:effectRef idx="0">
+                          <a:schemeClr val="accent1"/>
+                        </a:effectRef>
+                        <a:fontRef idx="minor">
+                          <a:schemeClr val="lt1"/>
+                        </a:fontRef>
+                      </wps:style>
+                      <wps:bodyPr rot="0" spcFirstLastPara="0" vertOverflow="overflow" horzOverflow="overflow" vert="horz" wrap="square" lIns="91440" tIns="45720" rIns="91440" bIns="45720" numCol="1" spcCol="0" rtlCol="0" fromWordArt="0" anchor="ctr" anchorCtr="0" forceAA="0" compatLnSpc="1">
+                        <a:prstTxWarp prst="textNoShape">
+                          <a:avLst/>
+                        </a:prstTxWarp>
+                        <a:noAutofit/>
+                      </wps:bodyPr>
+                    </wps:wsp>
+                  </a:graphicData>
+                </a:graphic>
+              </wp:anchor>
+            </w:drawing>
+          </mc:Choice>
+          <mc:Fallback>
+            <w:pict>
+              <v:shape w14:anchorId="7A89625E" id="Flèche : haut 211" o:spid="_x0000_s1026" type="#_x0000_t68" style="position:absolute;margin-left:410.25pt;margin-top:97.05pt;width:19.9pt;height:21.35pt;z-index:251699200;visibility:visible;mso-wrap-style:square;mso-wrap-distance-left:9pt;mso-wrap-distance-top:0;mso-wrap-distance-right:9pt;mso-wrap-distance-bottom:0;mso-position-horizontal:absolute;mso-position-horizontal-relative:text;mso-position-vertical:absolute;mso-position-vertical-relative:text;v-text-anchor:middle" o:gfxdata="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" adj="10042" fillcolor="red" strokecolor="red" strokeweight="1pt"/>
+            </w:pict>
+          </mc:Fallback>
+        </mc:AlternateContent>
+      </w:r>
+      <w:r>
+        <w:rPr>
+          <w:noProof/>
+          <w:lang w:val="fr-FR"/>
+        </w:rPr>
+        <w:drawing>
+          <wp:anchor distT="0" distB="0" distL="114300" distR="114300" simplePos="0" relativeHeight="251698176" behindDoc="1" locked="0" layoutInCell="1" allowOverlap="1" wp14:anchorId="049F75B5" wp14:editId="65422CBA">
+            <wp:simplePos x="0" y="0"/>
+            <wp:positionH relativeFrom="margin">
+              <wp:align>right</wp:align>
+            </wp:positionH>
+            <wp:positionV relativeFrom="paragraph">
+              <wp:posOffset>328930</wp:posOffset>
+            </wp:positionV>
+            <wp:extent cx="5937250" cy="1057275"/>
+            <wp:effectExtent l="0" t="0" r="6350" b="9525"/>
+            <wp:wrapSquare wrapText="bothSides"/>
+            <wp:docPr id="210" name="Image 210"/>
+            <wp:cNvGraphicFramePr>
+              <a:graphicFrameLocks xmlns:a="http://schemas.openxmlformats.org/drawingml/2006/main" noChangeAspect="1"/>
+            </wp:cNvGraphicFramePr>
+            <a:graphic xmlns:a="http://schemas.openxmlformats.org/drawingml/2006/main">
+              <a:graphicData uri="http://schemas.openxmlformats.org/drawingml/2006/picture">
+                <pic:pic xmlns:pic="http://schemas.openxmlformats.org/drawingml/2006/picture">
+                  <pic:nvPicPr>
+                    <pic:cNvPr id="0" name="Picture 11"/>
+                    <pic:cNvPicPr>
+                      <a:picLocks noChangeAspect="1" noChangeArrowheads="1"/>
+                    </pic:cNvPicPr>
+                  </pic:nvPicPr>
+                  <pic:blipFill>
+                    <a:blip r:embed="rId59" cstate="print">
+                      <a:extLst>
+                        <a:ext uri="{28A0092B-C50C-407E-A947-70E740481C1C}">
+                          <a14:useLocalDpi xmlns:a14="http://schemas.microsoft.com/office/drawing/2010/main" val="0"/>
+                        </a:ext>
+                      </a:extLst>
+                    </a:blip>
+                    <a:srcRect/>
+                    <a:stretch>
+                      <a:fillRect/>
+                    </a:stretch>
+                  </pic:blipFill>
+                  <pic:spPr bwMode="auto">
+                    <a:xfrm>
+                      <a:off x="0" y="0"/>
+                      <a:ext cx="5937250" cy="1057275"/>
+                    </a:xfrm>
+                    <a:prstGeom prst="rect">
+                      <a:avLst/>
+                    </a:prstGeom>
+                    <a:noFill/>
+                    <a:ln>
+                      <a:noFill/>
+                    </a:ln>
+                  </pic:spPr>
+                </pic:pic>
+              </a:graphicData>
+            </a:graphic>
+          </wp:anchor>
+        </w:drawing>
+      </w:r>
+      <w:r>
+        <w:rPr>
+          <w:lang w:val="fr-FR"/>
+        </w:rPr>
+        <w:t>4.11 Affichage des ventes des différentes consommations</w:t>
+      </w:r>
+    </w:p>
+    <w:p>
+      <w:pPr>
+        <w:rPr>
+          <w:lang w:val="fr-FR"/>
+        </w:rPr>
+      </w:pPr>
+      <w:r>
+        <w:rPr>
+          <w:lang w:val="fr-FR"/>
+        </w:rPr>
+        <w:br w:type="page"/>
+      </w:r>
+    </w:p>
+    <w:p>
+      <w:pPr>
+        <w:rPr>
+          <w:noProof/>
+          <w:lang w:val="fr-FR"/>
+        </w:rPr>
+      </w:pPr>
+      <w:r>
+        <w:rPr>
+          <w:noProof/>
+          <w:lang w:val="fr-FR"/>
+        </w:rPr>
+        <w:lastRenderedPageBreak/>
+        <w:drawing>
+          <wp:inline distT="0" distB="0" distL="0" distR="0" wp14:anchorId="2DF9F1E4" wp14:editId="4BCD40C3">
+            <wp:extent cx="5939155" cy="1314450"/>
+            <wp:effectExtent l="133350" t="114300" r="118745" b="171450"/>
+            <wp:docPr id="212" name="Image 212"/>
+            <wp:cNvGraphicFramePr>
+              <a:graphicFrameLocks xmlns:a="http://schemas.openxmlformats.org/drawingml/2006/main" noChangeAspect="1"/>
+            </wp:cNvGraphicFramePr>
+            <a:graphic xmlns:a="http://schemas.openxmlformats.org/drawingml/2006/main">
+              <a:graphicData uri="http://schemas.openxmlformats.org/drawingml/2006/picture">
+                <pic:pic xmlns:pic="http://schemas.openxmlformats.org/drawingml/2006/picture">
+                  <pic:nvPicPr>
+                    <pic:cNvPr id="0" name="Picture 11"/>
+                    <pic:cNvPicPr>
+                      <a:picLocks noChangeAspect="1" noChangeArrowheads="1"/>
+                    </pic:cNvPicPr>
+                  </pic:nvPicPr>
+                  <pic:blipFill>
+                    <a:blip r:embed="rId79" cstate="print">
+                      <a:extLst>
+                        <a:ext uri="{28A0092B-C50C-407E-A947-70E740481C1C}">
+                          <a14:useLocalDpi xmlns:a14="http://schemas.microsoft.com/office/drawing/2010/main" val="0"/>
+                        </a:ext>
+                      </a:extLst>
+                    </a:blip>
+                    <a:srcRect/>
+                    <a:stretch>
+                      <a:fillRect/>
+                    </a:stretch>
+                  </pic:blipFill>
+                  <pic:spPr bwMode="auto">
+                    <a:xfrm>
+                      <a:off x="0" y="0"/>
+                      <a:ext cx="5939155" cy="1314450"/>
+                    </a:xfrm>
+                    <a:prstGeom prst="rect">
+                      <a:avLst/>
+                    </a:prstGeom>
+                    <a:solidFill>
+                      <a:srgbClr val="FFFFFF">
+                        <a:shade val="85000"/>
+                      </a:srgbClr>
+                    </a:solidFill>
+                    <a:ln w="88900" cap="sq">
+                      <a:solidFill>
+                        <a:srgbClr val="FFFFFF"/>
+                      </a:solidFill>
+                      <a:miter lim="800000"/>
+                    </a:ln>
+                    <a:effectLst>
+                      <a:outerShdw blurRad="55000" dist="18000" dir="5400000" algn="tl" rotWithShape="0">
+                        <a:srgbClr val="000000">
+                          <a:alpha val="40000"/>
+                        </a:srgbClr>
+                      </a:outerShdw>
+                    </a:effectLst>
+                    <a:scene3d>
+                      <a:camera prst="orthographicFront"/>
+                      <a:lightRig rig="twoPt" dir="t">
+                        <a:rot lat="0" lon="0" rev="7200000"/>
+                      </a:lightRig>
+                    </a:scene3d>
+                    <a:sp3d>
+                      <a:bevelT w="25400" h="19050"/>
+                      <a:contourClr>
+                        <a:srgbClr val="FFFFFF"/>
+                      </a:contourClr>
+                    </a:sp3d>
+                  </pic:spPr>
+                </pic:pic>
+              </a:graphicData>
+            </a:graphic>
+          </wp:inline>
+        </w:drawing>
+      </w:r>
+    </w:p>
+    <w:p>
+      <w:pPr>
+        <w:pStyle w:val="Paragraphedeliste"/>
+        <w:numPr>
+          <w:ilvl w:val="0"/>
+          <w:numId w:val="36"/>
+        </w:numPr>
+        <w:tabs>
+          <w:tab w:val="left" w:pos="1688"/>
+        </w:tabs>
+        <w:rPr>
+          <w:lang w:val="fr-FR"/>
+        </w:rPr>
+      </w:pPr>
+      <w:r>
+        <w:rPr>
+          <w:lang w:val="fr-FR"/>
+        </w:rPr>
+        <w:t>L’utilisateur clique sur « </w:t>
+      </w:r>
+      <w:proofErr w:type="spellStart"/>
+      <w:r>
+        <w:rPr>
+          <w:lang w:val="fr-FR"/>
+        </w:rPr>
+        <w:t>Orders</w:t>
+      </w:r>
+      <w:proofErr w:type="spellEnd"/>
+      <w:r>
+        <w:rPr>
+          <w:lang w:val="fr-FR"/>
+        </w:rPr>
+        <w:t xml:space="preserve"> info »</w:t>
+      </w:r>
+    </w:p>
+    <w:p>
+      <w:pPr>
+        <w:pStyle w:val="Paragraphedeliste"/>
+        <w:numPr>
+          <w:ilvl w:val="0"/>
+          <w:numId w:val="36"/>
+        </w:numPr>
+        <w:rPr>
+          <w:lang w:val="fr-FR"/>
+        </w:rPr>
+      </w:pPr>
+      <w:r>
+        <w:rPr>
+          <w:lang w:val="fr-FR"/>
+        </w:rPr>
+        <w:t>La page « </w:t>
+      </w:r>
+      <w:proofErr w:type="spellStart"/>
+      <w:r>
+        <w:rPr>
+          <w:lang w:val="fr-FR"/>
+        </w:rPr>
+        <w:t>Orders</w:t>
+      </w:r>
+      <w:proofErr w:type="spellEnd"/>
+      <w:r>
+        <w:rPr>
+          <w:lang w:val="fr-FR"/>
+        </w:rPr>
+        <w:t xml:space="preserve"> informations » s’affiche</w:t>
+      </w:r>
+    </w:p>
+    <w:p>
+      <w:pPr>
+        <w:pStyle w:val="Paragraphedeliste"/>
+        <w:numPr>
+          <w:ilvl w:val="0"/>
+          <w:numId w:val="36"/>
+        </w:numPr>
+        <w:tabs>
+          <w:tab w:val="left" w:pos="1688"/>
+        </w:tabs>
+        <w:rPr>
+          <w:lang w:val="fr-FR"/>
+        </w:rPr>
+      </w:pPr>
+      <w:r>
+        <w:rPr>
+          <w:lang w:val="fr-FR"/>
+        </w:rPr>
+        <w:t>En dessous de l’affichage du chiffre d’affaire est affiché les produits vendus et leurs quantités</w:t>
+      </w:r>
+    </w:p>
+    <w:p>
+      <w:pPr>
+        <w:pStyle w:val="Titre3"/>
+        <w:rPr>
+          <w:lang w:val="fr-FR"/>
+        </w:rPr>
+      </w:pPr>
+      <w:r>
+        <w:rPr>
+          <w:lang w:val="fr-FR"/>
+        </w:rPr>
+        <w:t>4.11.2 Gestion des erreurs et de la sécurité</w:t>
+      </w:r>
+    </w:p>
+    <w:p>
+      <w:pPr>
+        <w:jc w:val="both"/>
+        <w:rPr>
+          <w:lang w:val="fr-FR"/>
+        </w:rPr>
+      </w:pPr>
+      <w:r>
+        <w:rPr>
+          <w:lang w:val="fr-FR"/>
+        </w:rPr>
+        <w:t>On vérifie préalablement si la liste n’est pas vide et que le nom du produit est trouvable donc que celui-ci existe encore.</w:t>
+      </w:r>
+    </w:p>
+    <w:p>
+      <w:pPr>
+        <w:pStyle w:val="Titre3"/>
+        <w:rPr>
+          <w:lang w:val="fr-FR"/>
+        </w:rPr>
+      </w:pPr>
+      <w:r>
+        <w:rPr>
+          <w:lang w:val="fr-FR"/>
+        </w:rPr>
+        <w:t>4.11.</w:t>
+      </w:r>
+      <w:r>
+        <w:rPr>
+          <w:lang w:val="fr-FR"/>
+        </w:rPr>
+        <w:t xml:space="preserve">3 </w:t>
+      </w:r>
+      <w:r>
+        <w:rPr>
+          <w:lang w:val="fr-FR"/>
+        </w:rPr>
+        <w:t>Code significatif</w:t>
+      </w:r>
+    </w:p>
+    <w:p>
+      <w:pPr>
+        <w:jc w:val="both"/>
+        <w:rPr>
+          <w:lang w:val="fr-FR"/>
+        </w:rPr>
+      </w:pPr>
+      <w:r>
+        <w:rPr>
+          <w:lang w:val="fr-FR"/>
+        </w:rPr>
+        <w:t xml:space="preserve">La fonction </w:t>
+      </w:r>
+      <w:proofErr w:type="spellStart"/>
+      <w:proofErr w:type="gramStart"/>
+      <w:r>
+        <w:rPr>
+          <w:b/>
+          <w:lang w:val="fr-FR"/>
+        </w:rPr>
+        <w:t>displayAllOrders</w:t>
+      </w:r>
+      <w:proofErr w:type="spellEnd"/>
+      <w:r>
+        <w:rPr>
+          <w:b/>
+          <w:lang w:val="fr-FR"/>
+        </w:rPr>
+        <w:t>(</w:t>
+      </w:r>
+      <w:proofErr w:type="gramEnd"/>
+      <w:r>
+        <w:rPr>
+          <w:b/>
+          <w:lang w:val="fr-FR"/>
+        </w:rPr>
+        <w:t>)</w:t>
+      </w:r>
+      <w:r>
+        <w:rPr>
+          <w:lang w:val="fr-FR"/>
+        </w:rPr>
+        <w:t xml:space="preserve"> de </w:t>
+      </w:r>
+      <w:proofErr w:type="spellStart"/>
+      <w:r>
+        <w:rPr>
+          <w:b/>
+          <w:lang w:val="fr-FR"/>
+        </w:rPr>
+        <w:t>CommandController</w:t>
+      </w:r>
+      <w:proofErr w:type="spellEnd"/>
+      <w:r>
+        <w:rPr>
+          <w:b/>
+          <w:lang w:val="fr-FR"/>
+        </w:rPr>
+        <w:t xml:space="preserve">() </w:t>
+      </w:r>
+      <w:r>
+        <w:rPr>
+          <w:lang w:val="fr-FR"/>
+        </w:rPr>
+        <w:t>s’exécute  lors de l’appuie sur le bouton « </w:t>
+      </w:r>
+      <w:proofErr w:type="spellStart"/>
+      <w:r>
+        <w:rPr>
+          <w:lang w:val="fr-FR"/>
+        </w:rPr>
+        <w:t>Orders</w:t>
+      </w:r>
+      <w:proofErr w:type="spellEnd"/>
+      <w:r>
+        <w:rPr>
+          <w:lang w:val="fr-FR"/>
+        </w:rPr>
+        <w:t xml:space="preserve"> info » , celle-ci a déjà été expliqué au point 4.8.1.</w:t>
+      </w:r>
+    </w:p>
+    <w:p>
+      <w:pPr>
+        <w:jc w:val="both"/>
+        <w:rPr>
+          <w:lang w:val="fr-FR"/>
+        </w:rPr>
+      </w:pPr>
+      <w:r>
+        <w:rPr>
+          <w:lang w:val="fr-FR"/>
+        </w:rPr>
+        <w:t>Cette fonction récupérant déjà l’ensemble de la liste des produits des différentes commandes avec leurs quantités :</w:t>
+      </w:r>
+    </w:p>
+    <w:p>
+      <w:pPr>
+        <w:shd w:val="clear" w:color="auto" w:fill="1E1E1E"/>
+        <w:spacing w:after="0" w:line="285" w:lineRule="atLeast"/>
+        <w:rPr>
+          <w:rFonts w:ascii="Consolas" w:eastAsia="Times New Roman" w:hAnsi="Consolas" w:cs="Times New Roman"/>
+          <w:color w:val="D4D4D4"/>
+          <w:sz w:val="21"/>
+          <w:szCs w:val="21"/>
+        </w:rPr>
+      </w:pPr>
+      <w:r>
+        <w:rPr>
+          <w:rFonts w:ascii="Consolas" w:eastAsia="Times New Roman" w:hAnsi="Consolas" w:cs="Times New Roman"/>
+          <w:color w:val="D4D4D4"/>
+          <w:sz w:val="21"/>
+          <w:szCs w:val="21"/>
+        </w:rPr>
+        <w:t>                       </w:t>
+      </w:r>
+      <w:proofErr w:type="gramStart"/>
+      <w:r>
+        <w:rPr>
+          <w:rFonts w:ascii="Consolas" w:eastAsia="Times New Roman" w:hAnsi="Consolas" w:cs="Times New Roman"/>
+          <w:color w:val="569CD6"/>
+          <w:sz w:val="21"/>
+          <w:szCs w:val="21"/>
+        </w:rPr>
+        <w:t>if</w:t>
+      </w:r>
+      <w:r>
+        <w:rPr>
+          <w:rFonts w:ascii="Consolas" w:eastAsia="Times New Roman" w:hAnsi="Consolas" w:cs="Times New Roman"/>
+          <w:color w:val="D4D4D4"/>
+          <w:sz w:val="21"/>
+          <w:szCs w:val="21"/>
+        </w:rPr>
+        <w:t>(</w:t>
+      </w:r>
+      <w:proofErr w:type="gramEnd"/>
+      <w:r>
+        <w:rPr>
+          <w:rFonts w:ascii="Consolas" w:eastAsia="Times New Roman" w:hAnsi="Consolas" w:cs="Times New Roman"/>
+          <w:color w:val="D4D4D4"/>
+          <w:sz w:val="21"/>
+          <w:szCs w:val="21"/>
+        </w:rPr>
+        <w:t>array_key_exists($product_name, $listtotalProducts))</w:t>
+      </w:r>
+    </w:p>
+    <w:p>
+      <w:pPr>
+        <w:shd w:val="clear" w:color="auto" w:fill="1E1E1E"/>
+        <w:spacing w:after="0" w:line="285" w:lineRule="atLeast"/>
+        <w:rPr>
+          <w:rFonts w:ascii="Consolas" w:eastAsia="Times New Roman" w:hAnsi="Consolas" w:cs="Times New Roman"/>
+          <w:color w:val="D4D4D4"/>
+          <w:sz w:val="21"/>
+          <w:szCs w:val="21"/>
+        </w:rPr>
+      </w:pPr>
+      <w:r>
+        <w:rPr>
+          <w:rFonts w:ascii="Consolas" w:eastAsia="Times New Roman" w:hAnsi="Consolas" w:cs="Times New Roman"/>
+          <w:color w:val="D4D4D4"/>
+          <w:sz w:val="21"/>
+          <w:szCs w:val="21"/>
+        </w:rPr>
+        <w:t>                       {</w:t>
+      </w:r>
+    </w:p>
+    <w:p>
+      <w:pPr>
+        <w:shd w:val="clear" w:color="auto" w:fill="1E1E1E"/>
+        <w:spacing w:after="0" w:line="285" w:lineRule="atLeast"/>
+        <w:rPr>
+          <w:rFonts w:ascii="Consolas" w:eastAsia="Times New Roman" w:hAnsi="Consolas" w:cs="Times New Roman"/>
+          <w:color w:val="D4D4D4"/>
+          <w:sz w:val="21"/>
+          <w:szCs w:val="21"/>
+        </w:rPr>
+      </w:pPr>
+      <w:r>
+        <w:rPr>
+          <w:rFonts w:ascii="Consolas" w:eastAsia="Times New Roman" w:hAnsi="Consolas" w:cs="Times New Roman"/>
+          <w:color w:val="D4D4D4"/>
+          <w:sz w:val="21"/>
+          <w:szCs w:val="21"/>
+        </w:rPr>
+        <w:t>                        $listtotalProducts[$product_</w:t>
+      </w:r>
+      <w:proofErr w:type="gramStart"/>
+      <w:r>
+        <w:rPr>
+          <w:rFonts w:ascii="Consolas" w:eastAsia="Times New Roman" w:hAnsi="Consolas" w:cs="Times New Roman"/>
+          <w:color w:val="D4D4D4"/>
+          <w:sz w:val="21"/>
+          <w:szCs w:val="21"/>
+        </w:rPr>
+        <w:t>name]+</w:t>
+      </w:r>
+      <w:proofErr w:type="gramEnd"/>
+      <w:r>
+        <w:rPr>
+          <w:rFonts w:ascii="Consolas" w:eastAsia="Times New Roman" w:hAnsi="Consolas" w:cs="Times New Roman"/>
+          <w:color w:val="D4D4D4"/>
+          <w:sz w:val="21"/>
+          <w:szCs w:val="21"/>
+        </w:rPr>
+        <w:t>=$value;      </w:t>
+      </w:r>
+    </w:p>
+    <w:p>
+      <w:pPr>
+        <w:shd w:val="clear" w:color="auto" w:fill="1E1E1E"/>
+        <w:spacing w:after="0" w:line="285" w:lineRule="atLeast"/>
+        <w:rPr>
+          <w:rFonts w:ascii="Consolas" w:eastAsia="Times New Roman" w:hAnsi="Consolas" w:cs="Times New Roman"/>
+          <w:color w:val="D4D4D4"/>
+          <w:sz w:val="21"/>
+          <w:szCs w:val="21"/>
+        </w:rPr>
+      </w:pPr>
+      <w:r>
+        <w:rPr>
+          <w:rFonts w:ascii="Consolas" w:eastAsia="Times New Roman" w:hAnsi="Consolas" w:cs="Times New Roman"/>
+          <w:color w:val="D4D4D4"/>
+          <w:sz w:val="21"/>
+          <w:szCs w:val="21"/>
+        </w:rPr>
+        <w:t>                       }</w:t>
+      </w:r>
+    </w:p>
+    <w:p>
+      <w:pPr>
+        <w:shd w:val="clear" w:color="auto" w:fill="1E1E1E"/>
+        <w:spacing w:after="0" w:line="285" w:lineRule="atLeast"/>
+        <w:rPr>
+          <w:rFonts w:ascii="Consolas" w:eastAsia="Times New Roman" w:hAnsi="Consolas" w:cs="Times New Roman"/>
+          <w:color w:val="D4D4D4"/>
+          <w:sz w:val="21"/>
+          <w:szCs w:val="21"/>
+        </w:rPr>
+      </w:pPr>
+      <w:r>
+        <w:rPr>
+          <w:rFonts w:ascii="Consolas" w:eastAsia="Times New Roman" w:hAnsi="Consolas" w:cs="Times New Roman"/>
+          <w:color w:val="D4D4D4"/>
+          <w:sz w:val="21"/>
+          <w:szCs w:val="21"/>
+        </w:rPr>
+        <w:t>                       </w:t>
+      </w:r>
+      <w:proofErr w:type="gramStart"/>
+      <w:r>
+        <w:rPr>
+          <w:rFonts w:ascii="Consolas" w:eastAsia="Times New Roman" w:hAnsi="Consolas" w:cs="Times New Roman"/>
+          <w:color w:val="569CD6"/>
+          <w:sz w:val="21"/>
+          <w:szCs w:val="21"/>
+        </w:rPr>
+        <w:t>else</w:t>
+      </w:r>
+      <w:r>
+        <w:rPr>
+          <w:rFonts w:ascii="Consolas" w:eastAsia="Times New Roman" w:hAnsi="Consolas" w:cs="Times New Roman"/>
+          <w:color w:val="D4D4D4"/>
+          <w:sz w:val="21"/>
+          <w:szCs w:val="21"/>
+        </w:rPr>
+        <w:t>{</w:t>
+      </w:r>
+      <w:proofErr w:type="gramEnd"/>
+    </w:p>
+    <w:p>
+      <w:pPr>
+        <w:shd w:val="clear" w:color="auto" w:fill="1E1E1E"/>
+        <w:spacing w:after="0" w:line="285" w:lineRule="atLeast"/>
+        <w:rPr>
+          <w:rFonts w:ascii="Consolas" w:eastAsia="Times New Roman" w:hAnsi="Consolas" w:cs="Times New Roman"/>
+          <w:color w:val="D4D4D4"/>
+          <w:sz w:val="21"/>
+          <w:szCs w:val="21"/>
+        </w:rPr>
+      </w:pPr>
+      <w:r>
+        <w:rPr>
+          <w:rFonts w:ascii="Consolas" w:eastAsia="Times New Roman" w:hAnsi="Consolas" w:cs="Times New Roman"/>
+          <w:color w:val="D4D4D4"/>
+          <w:sz w:val="21"/>
+          <w:szCs w:val="21"/>
+        </w:rPr>
+        <w:t>                        $</w:t>
+      </w:r>
+      <w:proofErr w:type="spellStart"/>
+      <w:r>
+        <w:rPr>
+          <w:rFonts w:ascii="Consolas" w:eastAsia="Times New Roman" w:hAnsi="Consolas" w:cs="Times New Roman"/>
+          <w:color w:val="D4D4D4"/>
+          <w:sz w:val="21"/>
+          <w:szCs w:val="21"/>
+        </w:rPr>
+        <w:t>listtotalProducts</w:t>
+      </w:r>
+      <w:proofErr w:type="spellEnd"/>
+      <w:r>
+        <w:rPr>
+          <w:rFonts w:ascii="Consolas" w:eastAsia="Times New Roman" w:hAnsi="Consolas" w:cs="Times New Roman"/>
+          <w:color w:val="D4D4D4"/>
+          <w:sz w:val="21"/>
+          <w:szCs w:val="21"/>
+        </w:rPr>
+        <w:t>[$</w:t>
+      </w:r>
+      <w:proofErr w:type="spellStart"/>
+      <w:r>
+        <w:rPr>
+          <w:rFonts w:ascii="Consolas" w:eastAsia="Times New Roman" w:hAnsi="Consolas" w:cs="Times New Roman"/>
+          <w:color w:val="D4D4D4"/>
+          <w:sz w:val="21"/>
+          <w:szCs w:val="21"/>
+        </w:rPr>
+        <w:t>product_</w:t>
+      </w:r>
+      <w:proofErr w:type="gramStart"/>
+      <w:r>
+        <w:rPr>
+          <w:rFonts w:ascii="Consolas" w:eastAsia="Times New Roman" w:hAnsi="Consolas" w:cs="Times New Roman"/>
+          <w:color w:val="D4D4D4"/>
+          <w:sz w:val="21"/>
+          <w:szCs w:val="21"/>
+        </w:rPr>
+        <w:t>name</w:t>
+      </w:r>
+      <w:proofErr w:type="spellEnd"/>
+      <w:r>
+        <w:rPr>
+          <w:rFonts w:ascii="Consolas" w:eastAsia="Times New Roman" w:hAnsi="Consolas" w:cs="Times New Roman"/>
+          <w:color w:val="D4D4D4"/>
+          <w:sz w:val="21"/>
+          <w:szCs w:val="21"/>
+        </w:rPr>
+        <w:t>]=</w:t>
+      </w:r>
+      <w:proofErr w:type="gramEnd"/>
+      <w:r>
+        <w:rPr>
+          <w:rFonts w:ascii="Consolas" w:eastAsia="Times New Roman" w:hAnsi="Consolas" w:cs="Times New Roman"/>
+          <w:color w:val="B5CEA8"/>
+          <w:sz w:val="21"/>
+          <w:szCs w:val="21"/>
+        </w:rPr>
+        <w:t>1</w:t>
+      </w:r>
+      <w:r>
+        <w:rPr>
+          <w:rFonts w:ascii="Consolas" w:eastAsia="Times New Roman" w:hAnsi="Consolas" w:cs="Times New Roman"/>
+          <w:color w:val="D4D4D4"/>
+          <w:sz w:val="21"/>
+          <w:szCs w:val="21"/>
+        </w:rPr>
+        <w:t>;</w:t>
+      </w:r>
+    </w:p>
+    <w:p>
+      <w:pPr>
+        <w:shd w:val="clear" w:color="auto" w:fill="1E1E1E"/>
+        <w:spacing w:after="0" w:line="285" w:lineRule="atLeast"/>
+        <w:rPr>
+          <w:rFonts w:ascii="Consolas" w:eastAsia="Times New Roman" w:hAnsi="Consolas" w:cs="Times New Roman"/>
+          <w:color w:val="D4D4D4"/>
+          <w:sz w:val="21"/>
+          <w:szCs w:val="21"/>
+        </w:rPr>
+      </w:pPr>
+      <w:r>
+        <w:rPr>
+          <w:rFonts w:ascii="Consolas" w:eastAsia="Times New Roman" w:hAnsi="Consolas" w:cs="Times New Roman"/>
+          <w:color w:val="D4D4D4"/>
+          <w:sz w:val="21"/>
+          <w:szCs w:val="21"/>
+        </w:rPr>
+        <w:t>                       }</w:t>
+      </w:r>
+    </w:p>
+    <w:p>
+      <w:pPr>
+        <w:pStyle w:val="Paragraphedeliste"/>
+        <w:jc w:val="both"/>
+        <w:rPr>
+          <w:lang w:val="fr-FR"/>
+        </w:rPr>
+      </w:pPr>
+    </w:p>
+    <w:p>
+      <w:pPr>
+        <w:pStyle w:val="Paragraphedeliste"/>
+        <w:numPr>
+          <w:ilvl w:val="0"/>
+          <w:numId w:val="37"/>
+        </w:numPr>
+        <w:rPr>
+          <w:lang w:val="fr-FR"/>
+        </w:rPr>
+      </w:pPr>
+      <w:r>
+        <w:rPr>
+          <w:lang w:val="fr-FR"/>
+        </w:rPr>
+        <w:t xml:space="preserve">Nous ajoutons la quantité totale du produit dans le tableau </w:t>
+      </w:r>
+      <w:proofErr w:type="spellStart"/>
+      <w:r>
+        <w:rPr>
+          <w:b/>
+          <w:lang w:val="fr-FR"/>
+        </w:rPr>
+        <w:t>listtotalProducts</w:t>
+      </w:r>
+      <w:proofErr w:type="spellEnd"/>
+      <w:r>
+        <w:rPr>
+          <w:lang w:val="fr-FR"/>
+        </w:rPr>
+        <w:t xml:space="preserve"> de type :</w:t>
+      </w:r>
+    </w:p>
+    <w:p>
+      <w:pPr>
+        <w:pStyle w:val="Paragraphedeliste"/>
+        <w:numPr>
+          <w:ilvl w:val="1"/>
+          <w:numId w:val="37"/>
+        </w:numPr>
+        <w:rPr>
+          <w:b/>
+          <w:lang w:val="fr-FR"/>
+        </w:rPr>
+      </w:pPr>
+      <w:r>
+        <w:rPr>
+          <w:b/>
+          <w:lang w:val="fr-FR"/>
+        </w:rPr>
+        <w:t>(‘’Nom du produit’’ =&gt; ‘’quantité’’)</w:t>
+      </w:r>
+    </w:p>
+    <w:p>
+      <w:pPr>
+        <w:shd w:val="clear" w:color="auto" w:fill="1E1E1E"/>
+        <w:spacing w:after="0" w:line="285" w:lineRule="atLeast"/>
+        <w:rPr>
+          <w:rFonts w:ascii="Consolas" w:eastAsia="Times New Roman" w:hAnsi="Consolas" w:cs="Times New Roman"/>
+          <w:color w:val="D4D4D4"/>
+          <w:sz w:val="21"/>
+          <w:szCs w:val="21"/>
+        </w:rPr>
+      </w:pPr>
+      <w:r>
+        <w:rPr>
+          <w:rFonts w:ascii="Consolas" w:eastAsia="Times New Roman" w:hAnsi="Consolas" w:cs="Times New Roman"/>
+          <w:color w:val="CE9178"/>
+          <w:sz w:val="21"/>
+          <w:szCs w:val="21"/>
+        </w:rPr>
+        <w:t>'</w:t>
+      </w:r>
+      <w:proofErr w:type="spellStart"/>
+      <w:r>
+        <w:rPr>
+          <w:rFonts w:ascii="Consolas" w:eastAsia="Times New Roman" w:hAnsi="Consolas" w:cs="Times New Roman"/>
+          <w:color w:val="CE9178"/>
+          <w:sz w:val="21"/>
+          <w:szCs w:val="21"/>
+        </w:rPr>
+        <w:t>listTotalProducts</w:t>
+      </w:r>
+      <w:proofErr w:type="spellEnd"/>
+      <w:r>
+        <w:rPr>
+          <w:rFonts w:ascii="Consolas" w:eastAsia="Times New Roman" w:hAnsi="Consolas" w:cs="Times New Roman"/>
+          <w:color w:val="CE9178"/>
+          <w:sz w:val="21"/>
+          <w:szCs w:val="21"/>
+        </w:rPr>
+        <w:t>'</w:t>
+      </w:r>
+      <w:r>
+        <w:rPr>
+          <w:rFonts w:ascii="Consolas" w:eastAsia="Times New Roman" w:hAnsi="Consolas" w:cs="Times New Roman"/>
+          <w:color w:val="D4D4D4"/>
+          <w:sz w:val="21"/>
+          <w:szCs w:val="21"/>
+        </w:rPr>
+        <w:t> =&gt; $</w:t>
+      </w:r>
+      <w:proofErr w:type="spellStart"/>
+      <w:r>
+        <w:rPr>
+          <w:rFonts w:ascii="Consolas" w:eastAsia="Times New Roman" w:hAnsi="Consolas" w:cs="Times New Roman"/>
+          <w:color w:val="D4D4D4"/>
+          <w:sz w:val="21"/>
+          <w:szCs w:val="21"/>
+        </w:rPr>
+        <w:t>listtotalProducts</w:t>
+      </w:r>
+      <w:proofErr w:type="spellEnd"/>
+    </w:p>
+    <w:p>
+      <w:pPr>
+        <w:rPr>
+          <w:b/>
+          <w:sz w:val="16"/>
+          <w:szCs w:val="16"/>
+          <w:lang w:val="fr-FR"/>
+        </w:rPr>
+      </w:pPr>
+    </w:p>
+    <w:p>
+      <w:pPr>
+        <w:pStyle w:val="Paragraphedeliste"/>
+        <w:numPr>
+          <w:ilvl w:val="0"/>
+          <w:numId w:val="37"/>
+        </w:numPr>
+        <w:rPr>
+          <w:lang w:val="fr-FR"/>
+        </w:rPr>
+      </w:pPr>
+      <w:r>
+        <w:rPr>
+          <w:lang w:val="fr-FR"/>
+        </w:rPr>
+        <w:t xml:space="preserve">Il est passé en paramètre de </w:t>
+      </w:r>
+      <w:proofErr w:type="spellStart"/>
+      <w:r>
+        <w:rPr>
+          <w:b/>
+          <w:lang w:val="fr-FR"/>
+        </w:rPr>
+        <w:t>displayAll.html.twig</w:t>
+      </w:r>
+      <w:proofErr w:type="spellEnd"/>
+    </w:p>
+    <w:p>
+      <w:pPr>
+        <w:shd w:val="clear" w:color="auto" w:fill="1E1E1E"/>
+        <w:spacing w:after="0" w:line="285" w:lineRule="atLeast"/>
+        <w:rPr>
+          <w:rFonts w:ascii="Consolas" w:eastAsia="Times New Roman" w:hAnsi="Consolas" w:cs="Times New Roman"/>
+          <w:color w:val="D4D4D4"/>
+          <w:sz w:val="21"/>
+          <w:szCs w:val="21"/>
+        </w:rPr>
+      </w:pPr>
+      <w:r>
+        <w:rPr>
+          <w:rFonts w:ascii="Consolas" w:eastAsia="Times New Roman" w:hAnsi="Consolas" w:cs="Times New Roman"/>
+          <w:color w:val="D4D4D4"/>
+          <w:sz w:val="21"/>
+          <w:szCs w:val="21"/>
+        </w:rPr>
+        <w:t>    </w:t>
+      </w:r>
+      <w:r>
+        <w:rPr>
+          <w:rFonts w:ascii="Consolas" w:eastAsia="Times New Roman" w:hAnsi="Consolas" w:cs="Times New Roman"/>
+          <w:color w:val="D4D4D4"/>
+          <w:sz w:val="21"/>
+          <w:szCs w:val="21"/>
+        </w:rPr>
+        <w:t>{% </w:t>
+      </w:r>
+      <w:r>
+        <w:rPr>
+          <w:rFonts w:ascii="Consolas" w:eastAsia="Times New Roman" w:hAnsi="Consolas" w:cs="Times New Roman"/>
+          <w:color w:val="569CD6"/>
+          <w:sz w:val="21"/>
+          <w:szCs w:val="21"/>
+        </w:rPr>
+        <w:t>for</w:t>
+      </w:r>
+      <w:r>
+        <w:rPr>
+          <w:rFonts w:ascii="Consolas" w:eastAsia="Times New Roman" w:hAnsi="Consolas" w:cs="Times New Roman"/>
+          <w:color w:val="D4D4D4"/>
+          <w:sz w:val="21"/>
+          <w:szCs w:val="21"/>
+        </w:rPr>
+        <w:t> </w:t>
+      </w:r>
+      <w:proofErr w:type="spellStart"/>
+      <w:proofErr w:type="gramStart"/>
+      <w:r>
+        <w:rPr>
+          <w:rFonts w:ascii="Consolas" w:eastAsia="Times New Roman" w:hAnsi="Consolas" w:cs="Times New Roman"/>
+          <w:color w:val="D4D4D4"/>
+          <w:sz w:val="21"/>
+          <w:szCs w:val="21"/>
+        </w:rPr>
+        <w:t>product,quantity</w:t>
+      </w:r>
+      <w:proofErr w:type="spellEnd"/>
+      <w:proofErr w:type="gramEnd"/>
+      <w:r>
+        <w:rPr>
+          <w:rFonts w:ascii="Consolas" w:eastAsia="Times New Roman" w:hAnsi="Consolas" w:cs="Times New Roman"/>
+          <w:color w:val="D4D4D4"/>
+          <w:sz w:val="21"/>
+          <w:szCs w:val="21"/>
+        </w:rPr>
+        <w:t> in </w:t>
+      </w:r>
+      <w:proofErr w:type="spellStart"/>
+      <w:r>
+        <w:rPr>
+          <w:rFonts w:ascii="Consolas" w:eastAsia="Times New Roman" w:hAnsi="Consolas" w:cs="Times New Roman"/>
+          <w:color w:val="D4D4D4"/>
+          <w:sz w:val="21"/>
+          <w:szCs w:val="21"/>
+        </w:rPr>
+        <w:t>listTotalProducts</w:t>
+      </w:r>
+      <w:proofErr w:type="spellEnd"/>
+      <w:r>
+        <w:rPr>
+          <w:rFonts w:ascii="Consolas" w:eastAsia="Times New Roman" w:hAnsi="Consolas" w:cs="Times New Roman"/>
+          <w:color w:val="D4D4D4"/>
+          <w:sz w:val="21"/>
+          <w:szCs w:val="21"/>
+        </w:rPr>
+        <w:t> %}</w:t>
+      </w:r>
+    </w:p>
+    <w:p>
+      <w:pPr>
+        <w:shd w:val="clear" w:color="auto" w:fill="1E1E1E"/>
+        <w:spacing w:after="0" w:line="285" w:lineRule="atLeast"/>
+        <w:rPr>
+          <w:rFonts w:ascii="Consolas" w:eastAsia="Times New Roman" w:hAnsi="Consolas" w:cs="Times New Roman"/>
+          <w:color w:val="D4D4D4"/>
+          <w:sz w:val="21"/>
+          <w:szCs w:val="21"/>
+        </w:rPr>
+      </w:pPr>
+      <w:r>
+        <w:rPr>
+          <w:rFonts w:ascii="Consolas" w:eastAsia="Times New Roman" w:hAnsi="Consolas" w:cs="Times New Roman"/>
+          <w:color w:val="D4D4D4"/>
+          <w:sz w:val="21"/>
+          <w:szCs w:val="21"/>
+        </w:rPr>
+        <w:t>    </w:t>
+      </w:r>
+      <w:r>
+        <w:rPr>
+          <w:rFonts w:ascii="Consolas" w:eastAsia="Times New Roman" w:hAnsi="Consolas" w:cs="Times New Roman"/>
+          <w:color w:val="808080"/>
+          <w:sz w:val="21"/>
+          <w:szCs w:val="21"/>
+        </w:rPr>
+        <w:t>&lt;</w:t>
+      </w:r>
+      <w:r>
+        <w:rPr>
+          <w:rFonts w:ascii="Consolas" w:eastAsia="Times New Roman" w:hAnsi="Consolas" w:cs="Times New Roman"/>
+          <w:color w:val="569CD6"/>
+          <w:sz w:val="21"/>
+          <w:szCs w:val="21"/>
+        </w:rPr>
+        <w:t>li</w:t>
+      </w:r>
+      <w:r>
+        <w:rPr>
+          <w:rFonts w:ascii="Consolas" w:eastAsia="Times New Roman" w:hAnsi="Consolas" w:cs="Times New Roman"/>
+          <w:color w:val="D4D4D4"/>
+          <w:sz w:val="21"/>
+          <w:szCs w:val="21"/>
+        </w:rPr>
+        <w:t> </w:t>
+      </w:r>
+      <w:r>
+        <w:rPr>
+          <w:rFonts w:ascii="Consolas" w:eastAsia="Times New Roman" w:hAnsi="Consolas" w:cs="Times New Roman"/>
+          <w:color w:val="9CDCFE"/>
+          <w:sz w:val="21"/>
+          <w:szCs w:val="21"/>
+        </w:rPr>
+        <w:t>class</w:t>
+      </w:r>
+      <w:r>
+        <w:rPr>
+          <w:rFonts w:ascii="Consolas" w:eastAsia="Times New Roman" w:hAnsi="Consolas" w:cs="Times New Roman"/>
+          <w:color w:val="D4D4D4"/>
+          <w:sz w:val="21"/>
+          <w:szCs w:val="21"/>
+        </w:rPr>
+        <w:t>=</w:t>
+      </w:r>
+      <w:r>
+        <w:rPr>
+          <w:rFonts w:ascii="Consolas" w:eastAsia="Times New Roman" w:hAnsi="Consolas" w:cs="Times New Roman"/>
+          <w:color w:val="CE9178"/>
+          <w:sz w:val="21"/>
+          <w:szCs w:val="21"/>
+        </w:rPr>
+        <w:t>"list-group-item d-flex justify-content-between align-items-center"</w:t>
+      </w:r>
+      <w:r>
+        <w:rPr>
+          <w:rFonts w:ascii="Consolas" w:eastAsia="Times New Roman" w:hAnsi="Consolas" w:cs="Times New Roman"/>
+          <w:color w:val="808080"/>
+          <w:sz w:val="21"/>
+          <w:szCs w:val="21"/>
+        </w:rPr>
+        <w:t>&gt;</w:t>
+      </w:r>
+    </w:p>
+    <w:p>
+      <w:pPr>
+        <w:shd w:val="clear" w:color="auto" w:fill="1E1E1E"/>
+        <w:spacing w:after="0" w:line="285" w:lineRule="atLeast"/>
+        <w:rPr>
+          <w:rFonts w:ascii="Consolas" w:eastAsia="Times New Roman" w:hAnsi="Consolas" w:cs="Times New Roman"/>
+          <w:color w:val="D4D4D4"/>
+          <w:sz w:val="21"/>
+          <w:szCs w:val="21"/>
+        </w:rPr>
+      </w:pPr>
+      <w:r>
+        <w:rPr>
+          <w:rFonts w:ascii="Consolas" w:eastAsia="Times New Roman" w:hAnsi="Consolas" w:cs="Times New Roman"/>
+          <w:color w:val="D4D4D4"/>
+          <w:sz w:val="21"/>
+          <w:szCs w:val="21"/>
+        </w:rPr>
+        <w:t>        </w:t>
+      </w:r>
+      <w:r>
+        <w:rPr>
+          <w:rFonts w:ascii="Consolas" w:eastAsia="Times New Roman" w:hAnsi="Consolas" w:cs="Times New Roman"/>
+          <w:color w:val="808080"/>
+          <w:sz w:val="21"/>
+          <w:szCs w:val="21"/>
+        </w:rPr>
+        <w:t>&lt;</w:t>
+      </w:r>
+      <w:r>
+        <w:rPr>
+          <w:rFonts w:ascii="Consolas" w:eastAsia="Times New Roman" w:hAnsi="Consolas" w:cs="Times New Roman"/>
+          <w:color w:val="569CD6"/>
+          <w:sz w:val="21"/>
+          <w:szCs w:val="21"/>
+        </w:rPr>
+        <w:t>div</w:t>
+      </w:r>
+      <w:r>
+        <w:rPr>
+          <w:rFonts w:ascii="Consolas" w:eastAsia="Times New Roman" w:hAnsi="Consolas" w:cs="Times New Roman"/>
+          <w:color w:val="D4D4D4"/>
+          <w:sz w:val="21"/>
+          <w:szCs w:val="21"/>
+        </w:rPr>
+        <w:t> </w:t>
+      </w:r>
+      <w:r>
+        <w:rPr>
+          <w:rFonts w:ascii="Consolas" w:eastAsia="Times New Roman" w:hAnsi="Consolas" w:cs="Times New Roman"/>
+          <w:color w:val="9CDCFE"/>
+          <w:sz w:val="21"/>
+          <w:szCs w:val="21"/>
+        </w:rPr>
+        <w:t>id</w:t>
+      </w:r>
+      <w:r>
+        <w:rPr>
+          <w:rFonts w:ascii="Consolas" w:eastAsia="Times New Roman" w:hAnsi="Consolas" w:cs="Times New Roman"/>
+          <w:color w:val="D4D4D4"/>
+          <w:sz w:val="21"/>
+          <w:szCs w:val="21"/>
+        </w:rPr>
+        <w:t>=</w:t>
+      </w:r>
+      <w:r>
+        <w:rPr>
+          <w:rFonts w:ascii="Consolas" w:eastAsia="Times New Roman" w:hAnsi="Consolas" w:cs="Times New Roman"/>
+          <w:color w:val="CE9178"/>
+          <w:sz w:val="21"/>
+          <w:szCs w:val="21"/>
+        </w:rPr>
+        <w:t>"</w:t>
+      </w:r>
+      <w:proofErr w:type="spellStart"/>
+      <w:r>
+        <w:rPr>
+          <w:rFonts w:ascii="Consolas" w:eastAsia="Times New Roman" w:hAnsi="Consolas" w:cs="Times New Roman"/>
+          <w:color w:val="CE9178"/>
+          <w:sz w:val="21"/>
+          <w:szCs w:val="21"/>
+        </w:rPr>
+        <w:t>mediumFont</w:t>
+      </w:r>
+      <w:proofErr w:type="spellEnd"/>
+      <w:r>
+        <w:rPr>
+          <w:rFonts w:ascii="Consolas" w:eastAsia="Times New Roman" w:hAnsi="Consolas" w:cs="Times New Roman"/>
+          <w:color w:val="CE9178"/>
+          <w:sz w:val="21"/>
+          <w:szCs w:val="21"/>
+        </w:rPr>
+        <w:t>"</w:t>
+      </w:r>
+      <w:r>
+        <w:rPr>
+          <w:rFonts w:ascii="Consolas" w:eastAsia="Times New Roman" w:hAnsi="Consolas" w:cs="Times New Roman"/>
+          <w:color w:val="808080"/>
+          <w:sz w:val="21"/>
+          <w:szCs w:val="21"/>
+        </w:rPr>
+        <w:t>&gt;</w:t>
+      </w:r>
+      <w:r>
+        <w:rPr>
+          <w:rFonts w:ascii="Consolas" w:eastAsia="Times New Roman" w:hAnsi="Consolas" w:cs="Times New Roman"/>
+          <w:color w:val="D4D4D4"/>
+          <w:sz w:val="21"/>
+          <w:szCs w:val="21"/>
+        </w:rPr>
+        <w:t>{{product</w:t>
+      </w:r>
+      <w:proofErr w:type="gramStart"/>
+      <w:r>
+        <w:rPr>
+          <w:rFonts w:ascii="Consolas" w:eastAsia="Times New Roman" w:hAnsi="Consolas" w:cs="Times New Roman"/>
+          <w:color w:val="D4D4D4"/>
+          <w:sz w:val="21"/>
+          <w:szCs w:val="21"/>
+        </w:rPr>
+        <w:t>}}</w:t>
+      </w:r>
+      <w:r>
+        <w:rPr>
+          <w:rFonts w:ascii="Consolas" w:eastAsia="Times New Roman" w:hAnsi="Consolas" w:cs="Times New Roman"/>
+          <w:color w:val="808080"/>
+          <w:sz w:val="21"/>
+          <w:szCs w:val="21"/>
+        </w:rPr>
+        <w:t>&lt;</w:t>
+      </w:r>
+      <w:proofErr w:type="gramEnd"/>
+      <w:r>
+        <w:rPr>
+          <w:rFonts w:ascii="Consolas" w:eastAsia="Times New Roman" w:hAnsi="Consolas" w:cs="Times New Roman"/>
+          <w:color w:val="808080"/>
+          <w:sz w:val="21"/>
+          <w:szCs w:val="21"/>
+        </w:rPr>
+        <w:t>/</w:t>
+      </w:r>
+      <w:r>
+        <w:rPr>
+          <w:rFonts w:ascii="Consolas" w:eastAsia="Times New Roman" w:hAnsi="Consolas" w:cs="Times New Roman"/>
+          <w:color w:val="569CD6"/>
+          <w:sz w:val="21"/>
+          <w:szCs w:val="21"/>
+        </w:rPr>
+        <w:t>div</w:t>
+      </w:r>
+      <w:r>
+        <w:rPr>
+          <w:rFonts w:ascii="Consolas" w:eastAsia="Times New Roman" w:hAnsi="Consolas" w:cs="Times New Roman"/>
+          <w:color w:val="808080"/>
+          <w:sz w:val="21"/>
+          <w:szCs w:val="21"/>
+        </w:rPr>
+        <w:t>&gt;</w:t>
+      </w:r>
+    </w:p>
+    <w:p>
+      <w:pPr>
+        <w:shd w:val="clear" w:color="auto" w:fill="1E1E1E"/>
+        <w:spacing w:after="0" w:line="285" w:lineRule="atLeast"/>
+        <w:rPr>
+          <w:rFonts w:ascii="Consolas" w:eastAsia="Times New Roman" w:hAnsi="Consolas" w:cs="Times New Roman"/>
+          <w:color w:val="D4D4D4"/>
+          <w:sz w:val="21"/>
+          <w:szCs w:val="21"/>
+        </w:rPr>
+      </w:pPr>
+      <w:r>
+        <w:rPr>
+          <w:rFonts w:ascii="Consolas" w:eastAsia="Times New Roman" w:hAnsi="Consolas" w:cs="Times New Roman"/>
+          <w:color w:val="D4D4D4"/>
+          <w:sz w:val="21"/>
+          <w:szCs w:val="21"/>
+        </w:rPr>
+        <w:t>        </w:t>
+      </w:r>
+      <w:r>
+        <w:rPr>
+          <w:rFonts w:ascii="Consolas" w:eastAsia="Times New Roman" w:hAnsi="Consolas" w:cs="Times New Roman"/>
+          <w:color w:val="808080"/>
+          <w:sz w:val="21"/>
+          <w:szCs w:val="21"/>
+        </w:rPr>
+        <w:t>&lt;</w:t>
+      </w:r>
+      <w:r>
+        <w:rPr>
+          <w:rFonts w:ascii="Consolas" w:eastAsia="Times New Roman" w:hAnsi="Consolas" w:cs="Times New Roman"/>
+          <w:color w:val="569CD6"/>
+          <w:sz w:val="21"/>
+          <w:szCs w:val="21"/>
+        </w:rPr>
+        <w:t>span</w:t>
+      </w:r>
+      <w:r>
+        <w:rPr>
+          <w:rFonts w:ascii="Consolas" w:eastAsia="Times New Roman" w:hAnsi="Consolas" w:cs="Times New Roman"/>
+          <w:color w:val="D4D4D4"/>
+          <w:sz w:val="21"/>
+          <w:szCs w:val="21"/>
+        </w:rPr>
+        <w:t> </w:t>
+      </w:r>
+      <w:r>
+        <w:rPr>
+          <w:rFonts w:ascii="Consolas" w:eastAsia="Times New Roman" w:hAnsi="Consolas" w:cs="Times New Roman"/>
+          <w:color w:val="9CDCFE"/>
+          <w:sz w:val="21"/>
+          <w:szCs w:val="21"/>
+        </w:rPr>
+        <w:t>class</w:t>
+      </w:r>
+      <w:r>
+        <w:rPr>
+          <w:rFonts w:ascii="Consolas" w:eastAsia="Times New Roman" w:hAnsi="Consolas" w:cs="Times New Roman"/>
+          <w:color w:val="D4D4D4"/>
+          <w:sz w:val="21"/>
+          <w:szCs w:val="21"/>
+        </w:rPr>
+        <w:t>=</w:t>
+      </w:r>
+      <w:r>
+        <w:rPr>
+          <w:rFonts w:ascii="Consolas" w:eastAsia="Times New Roman" w:hAnsi="Consolas" w:cs="Times New Roman"/>
+          <w:color w:val="CE9178"/>
+          <w:sz w:val="21"/>
+          <w:szCs w:val="21"/>
+        </w:rPr>
+        <w:t>"badge badge-pill badge-secondary"</w:t>
+      </w:r>
+      <w:r>
+        <w:rPr>
+          <w:rFonts w:ascii="Consolas" w:eastAsia="Times New Roman" w:hAnsi="Consolas" w:cs="Times New Roman"/>
+          <w:color w:val="808080"/>
+          <w:sz w:val="21"/>
+          <w:szCs w:val="21"/>
+        </w:rPr>
+        <w:t>&gt;</w:t>
+      </w:r>
+      <w:r>
+        <w:rPr>
+          <w:rFonts w:ascii="Consolas" w:eastAsia="Times New Roman" w:hAnsi="Consolas" w:cs="Times New Roman"/>
+          <w:color w:val="D4D4D4"/>
+          <w:sz w:val="21"/>
+          <w:szCs w:val="21"/>
+        </w:rPr>
+        <w:t>{{quantity</w:t>
+      </w:r>
+      <w:proofErr w:type="gramStart"/>
+      <w:r>
+        <w:rPr>
+          <w:rFonts w:ascii="Consolas" w:eastAsia="Times New Roman" w:hAnsi="Consolas" w:cs="Times New Roman"/>
+          <w:color w:val="D4D4D4"/>
+          <w:sz w:val="21"/>
+          <w:szCs w:val="21"/>
+        </w:rPr>
+        <w:t>}}</w:t>
+      </w:r>
+      <w:r>
+        <w:rPr>
+          <w:rFonts w:ascii="Consolas" w:eastAsia="Times New Roman" w:hAnsi="Consolas" w:cs="Times New Roman"/>
+          <w:color w:val="808080"/>
+          <w:sz w:val="21"/>
+          <w:szCs w:val="21"/>
+        </w:rPr>
+        <w:t>&lt;</w:t>
+      </w:r>
+      <w:proofErr w:type="gramEnd"/>
+      <w:r>
+        <w:rPr>
+          <w:rFonts w:ascii="Consolas" w:eastAsia="Times New Roman" w:hAnsi="Consolas" w:cs="Times New Roman"/>
+          <w:color w:val="808080"/>
+          <w:sz w:val="21"/>
+          <w:szCs w:val="21"/>
+        </w:rPr>
+        <w:t>/</w:t>
+      </w:r>
+      <w:r>
+        <w:rPr>
+          <w:rFonts w:ascii="Consolas" w:eastAsia="Times New Roman" w:hAnsi="Consolas" w:cs="Times New Roman"/>
+          <w:color w:val="569CD6"/>
+          <w:sz w:val="21"/>
+          <w:szCs w:val="21"/>
+        </w:rPr>
+        <w:t>span</w:t>
+      </w:r>
+      <w:r>
+        <w:rPr>
+          <w:rFonts w:ascii="Consolas" w:eastAsia="Times New Roman" w:hAnsi="Consolas" w:cs="Times New Roman"/>
+          <w:color w:val="808080"/>
+          <w:sz w:val="21"/>
+          <w:szCs w:val="21"/>
+        </w:rPr>
+        <w:t>&gt;</w:t>
+      </w:r>
+    </w:p>
+    <w:p>
+      <w:pPr>
+        <w:shd w:val="clear" w:color="auto" w:fill="1E1E1E"/>
+        <w:spacing w:after="0" w:line="285" w:lineRule="atLeast"/>
+        <w:rPr>
+          <w:rFonts w:ascii="Consolas" w:eastAsia="Times New Roman" w:hAnsi="Consolas" w:cs="Times New Roman"/>
+          <w:color w:val="D4D4D4"/>
+          <w:sz w:val="21"/>
+          <w:szCs w:val="21"/>
+        </w:rPr>
+      </w:pPr>
+      <w:r>
+        <w:rPr>
+          <w:rFonts w:ascii="Consolas" w:eastAsia="Times New Roman" w:hAnsi="Consolas" w:cs="Times New Roman"/>
+          <w:color w:val="D4D4D4"/>
+          <w:sz w:val="21"/>
+          <w:szCs w:val="21"/>
+        </w:rPr>
+        <w:t>    </w:t>
+      </w:r>
+      <w:r>
+        <w:rPr>
+          <w:rFonts w:ascii="Consolas" w:eastAsia="Times New Roman" w:hAnsi="Consolas" w:cs="Times New Roman"/>
+          <w:color w:val="808080"/>
+          <w:sz w:val="21"/>
+          <w:szCs w:val="21"/>
+        </w:rPr>
+        <w:t>&lt;/</w:t>
+      </w:r>
+      <w:r>
+        <w:rPr>
+          <w:rFonts w:ascii="Consolas" w:eastAsia="Times New Roman" w:hAnsi="Consolas" w:cs="Times New Roman"/>
+          <w:color w:val="569CD6"/>
+          <w:sz w:val="21"/>
+          <w:szCs w:val="21"/>
+        </w:rPr>
+        <w:t>li</w:t>
+      </w:r>
+      <w:r>
+        <w:rPr>
+          <w:rFonts w:ascii="Consolas" w:eastAsia="Times New Roman" w:hAnsi="Consolas" w:cs="Times New Roman"/>
+          <w:color w:val="808080"/>
+          <w:sz w:val="21"/>
+          <w:szCs w:val="21"/>
+        </w:rPr>
+        <w:t>&gt;</w:t>
+      </w:r>
+    </w:p>
+    <w:p>
+      <w:pPr>
+        <w:shd w:val="clear" w:color="auto" w:fill="1E1E1E"/>
+        <w:spacing w:after="0" w:line="285" w:lineRule="atLeast"/>
+        <w:rPr>
+          <w:rFonts w:ascii="Consolas" w:eastAsia="Times New Roman" w:hAnsi="Consolas" w:cs="Times New Roman"/>
+          <w:color w:val="D4D4D4"/>
+          <w:sz w:val="21"/>
+          <w:szCs w:val="21"/>
+        </w:rPr>
+      </w:pPr>
+      <w:r>
+        <w:rPr>
+          <w:rFonts w:ascii="Consolas" w:eastAsia="Times New Roman" w:hAnsi="Consolas" w:cs="Times New Roman"/>
+          <w:color w:val="D4D4D4"/>
+          <w:sz w:val="21"/>
+          <w:szCs w:val="21"/>
+        </w:rPr>
+        <w:t>    {% </w:t>
+      </w:r>
+      <w:proofErr w:type="spellStart"/>
+      <w:r>
+        <w:rPr>
+          <w:rFonts w:ascii="Consolas" w:eastAsia="Times New Roman" w:hAnsi="Consolas" w:cs="Times New Roman"/>
+          <w:color w:val="569CD6"/>
+          <w:sz w:val="21"/>
+          <w:szCs w:val="21"/>
+        </w:rPr>
+        <w:t>endfor</w:t>
+      </w:r>
+      <w:proofErr w:type="spellEnd"/>
+      <w:r>
+        <w:rPr>
+          <w:rFonts w:ascii="Consolas" w:eastAsia="Times New Roman" w:hAnsi="Consolas" w:cs="Times New Roman"/>
+          <w:color w:val="D4D4D4"/>
+          <w:sz w:val="21"/>
+          <w:szCs w:val="21"/>
+        </w:rPr>
+        <w:t> %}</w:t>
+      </w:r>
+    </w:p>
+    <w:p>
+      <w:pPr>
+        <w:pStyle w:val="Paragraphedeliste"/>
+        <w:numPr>
+          <w:ilvl w:val="0"/>
+          <w:numId w:val="37"/>
+        </w:numPr>
+        <w:rPr>
+          <w:lang w:val="fr-FR"/>
+        </w:rPr>
+      </w:pPr>
+      <w:r>
+        <w:rPr>
+          <w:lang w:val="fr-FR"/>
+        </w:rPr>
+        <w:lastRenderedPageBreak/>
+        <w:t xml:space="preserve">Qui se charge </w:t>
+      </w:r>
+      <w:r>
+        <w:rPr>
+          <w:lang w:val="fr-FR"/>
+        </w:rPr>
+        <w:t>d’afficher</w:t>
+      </w:r>
+      <w:r>
+        <w:rPr>
+          <w:lang w:val="fr-FR"/>
+        </w:rPr>
+        <w:t xml:space="preserve"> la </w:t>
+      </w:r>
+      <w:proofErr w:type="spellStart"/>
+      <w:r>
+        <w:rPr>
+          <w:b/>
+          <w:lang w:val="fr-FR"/>
+        </w:rPr>
+        <w:t>listTotalProducts</w:t>
+      </w:r>
+      <w:proofErr w:type="spellEnd"/>
+      <w:r>
+        <w:rPr>
+          <w:b/>
+          <w:lang w:val="fr-FR"/>
+        </w:rPr>
+        <w:t xml:space="preserve"> </w:t>
+      </w:r>
+      <w:r>
+        <w:rPr>
+          <w:lang w:val="fr-FR"/>
+        </w:rPr>
+        <w:t>sous forme de liste contenant chaque produit et leurs quantités</w:t>
+      </w:r>
+    </w:p>
+    <w:p>
+      <w:pPr>
+        <w:pStyle w:val="Titre3"/>
+        <w:rPr>
+          <w:lang w:val="fr-FR"/>
+        </w:rPr>
+      </w:pPr>
+      <w:r>
+        <w:rPr>
+          <w:lang w:val="fr-FR"/>
+        </w:rPr>
+        <w:t>4.11.4 Scripts utilisés</w:t>
+      </w:r>
+    </w:p>
+    <w:p>
+      <w:pPr>
+        <w:rPr>
+          <w:lang w:val="fr-FR"/>
+        </w:rPr>
+      </w:pPr>
+      <w:r>
+        <w:rPr>
+          <w:lang w:val="fr-FR"/>
+        </w:rPr>
+        <w:t>Identique au point 4.8.4</w:t>
+      </w:r>
+    </w:p>
+    <w:p>
+      <w:pPr>
+        <w:pStyle w:val="Titre1"/>
+        <w:rPr>
+          <w:lang w:val="fr-FR"/>
+        </w:rPr>
+      </w:pPr>
+      <w:r>
+        <w:rPr>
+          <w:lang w:val="fr-FR"/>
+        </w:rPr>
+        <w:t xml:space="preserve">5 </w:t>
+      </w:r>
+      <w:proofErr w:type="spellStart"/>
+      <w:r>
+        <w:rPr>
+          <w:lang w:val="fr-FR"/>
+        </w:rPr>
+        <w:t>Concusion</w:t>
+      </w:r>
+      <w:proofErr w:type="spellEnd"/>
+    </w:p>
+    <w:p>
+      <w:pPr>
         <w:pStyle w:val="Titre2"/>
         <w:rPr>
           <w:lang w:val="fr-FR"/>
@@ -27096,18 +28632,156 @@
         <w:rPr>
           <w:lang w:val="fr-FR"/>
         </w:rPr>
-        <w:t>4.11 Affichage des ventes des différentes consommations</w:t>
-      </w:r>
-    </w:p>
-    <w:p>
-      <w:pPr>
-        <w:rPr>
-          <w:lang w:val="fr-FR"/>
-        </w:rPr>
-      </w:pPr>
-      <w:bookmarkStart w:id="0" w:name="_GoBack"/>
-      <w:bookmarkEnd w:id="0"/>
-    </w:p>
+        <w:t>5.1 Difficultés rencontrés</w:t>
+      </w:r>
+    </w:p>
+    <w:p>
+      <w:pPr>
+        <w:rPr>
+          <w:lang w:val="fr-FR"/>
+        </w:rPr>
+      </w:pPr>
+      <w:r>
+        <w:rPr>
+          <w:lang w:val="fr-FR"/>
+        </w:rPr>
+        <w:t>CREER LE PANIER SUR LE COTE (INTERACTIF)</w:t>
+      </w:r>
+    </w:p>
+    <w:p>
+      <w:pPr>
+        <w:rPr>
+          <w:lang w:val="fr-FR"/>
+        </w:rPr>
+      </w:pPr>
+      <w:r>
+        <w:rPr>
+          <w:lang w:val="fr-FR"/>
+        </w:rPr>
+        <w:t xml:space="preserve">Renvoyer le formulaire de sauvegarde de commande dans </w:t>
+      </w:r>
+      <w:hyperlink r:id="rId80" w:history="1">
+        <w:r>
+          <w:rPr>
+            <w:rStyle w:val="Lienhypertexte"/>
+            <w:lang w:val="fr-FR"/>
+          </w:rPr>
+          <w:t>home.html.twig</w:t>
+        </w:r>
+      </w:hyperlink>
+      <w:r>
+        <w:rPr>
+          <w:lang w:val="fr-FR"/>
+        </w:rPr>
+        <w:t xml:space="preserve"> (utilisé un url puis </w:t>
+      </w:r>
+      <w:proofErr w:type="gramStart"/>
+      <w:r>
+        <w:rPr>
+          <w:lang w:val="fr-FR"/>
+        </w:rPr>
+        <w:t>l’inclure ,</w:t>
+      </w:r>
+      <w:proofErr w:type="gramEnd"/>
+      <w:r>
+        <w:rPr>
+          <w:lang w:val="fr-FR"/>
+        </w:rPr>
+        <w:t xml:space="preserve"> on peut pas </w:t>
+      </w:r>
+      <w:proofErr w:type="spellStart"/>
+      <w:r>
+        <w:rPr>
+          <w:lang w:val="fr-FR"/>
+        </w:rPr>
+        <w:t>render</w:t>
+      </w:r>
+      <w:proofErr w:type="spellEnd"/>
+      <w:r>
+        <w:rPr>
+          <w:lang w:val="fr-FR"/>
+        </w:rPr>
+        <w:t xml:space="preserve"> le </w:t>
+      </w:r>
+      <w:proofErr w:type="spellStart"/>
+      <w:r>
+        <w:rPr>
+          <w:lang w:val="fr-FR"/>
+        </w:rPr>
+        <w:t>controller</w:t>
+      </w:r>
+      <w:proofErr w:type="spellEnd"/>
+      <w:r>
+        <w:rPr>
+          <w:lang w:val="fr-FR"/>
+        </w:rPr>
+        <w:t>)</w:t>
+      </w:r>
+    </w:p>
+    <w:p>
+      <w:pPr>
+        <w:pStyle w:val="Titre2"/>
+        <w:rPr>
+          <w:lang w:val="fr-FR"/>
+        </w:rPr>
+      </w:pPr>
+      <w:r>
+        <w:rPr>
+          <w:lang w:val="fr-FR"/>
+        </w:rPr>
+        <w:t>5.2 Objectifs atteints/non atteints</w:t>
+      </w:r>
+    </w:p>
+    <w:p>
+      <w:pPr>
+        <w:pStyle w:val="Titre2"/>
+        <w:rPr>
+          <w:lang w:val="fr-FR"/>
+        </w:rPr>
+      </w:pPr>
+      <w:r>
+        <w:rPr>
+          <w:lang w:val="fr-FR"/>
+        </w:rPr>
+        <w:t xml:space="preserve">5.3 Eléments </w:t>
+      </w:r>
+      <w:proofErr w:type="spellStart"/>
+      <w:r>
+        <w:rPr>
+          <w:lang w:val="fr-FR"/>
+        </w:rPr>
+        <w:t>interessants</w:t>
+      </w:r>
+      <w:proofErr w:type="spellEnd"/>
+    </w:p>
+    <w:p>
+      <w:pPr>
+        <w:pStyle w:val="Titre2"/>
+      </w:pPr>
+      <w:r>
+        <w:t>5.</w:t>
+      </w:r>
+      <w:r>
+        <w:t>4</w:t>
+      </w:r>
+      <w:r>
+        <w:t xml:space="preserve"> </w:t>
+      </w:r>
+      <w:proofErr w:type="spellStart"/>
+      <w:r>
+        <w:t>Pistes</w:t>
+      </w:r>
+      <w:proofErr w:type="spellEnd"/>
+      <w:r>
+        <w:t xml:space="preserve"> </w:t>
+      </w:r>
+      <w:proofErr w:type="spellStart"/>
+      <w:r>
+        <w:t>d’amélioration</w:t>
+      </w:r>
+      <w:proofErr w:type="spellEnd"/>
+    </w:p>
+    <w:p/>
     <w:sectPr>
       <w:pgSz w:w="12240" w:h="15840"/>
       <w:pgMar w:top="1440" w:right="1440" w:bottom="1440" w:left="1440" w:header="720" w:footer="720" w:gutter="0"/>
@@ -27116,6 +28790,56 @@
     </w:sectPr>
   </w:body>
 </w:document>
+</file>
+
+<file path=word/endnotes.xml><?xml version="1.0" encoding="utf-8"?>
+<w:endnotes xmlns:wpc="http://schemas.microsoft.com/office/word/2010/wordprocessingCanvas" xmlns:cx="http://schemas.microsoft.com/office/drawing/2014/chartex" xmlns:cx1="http://schemas.microsoft.com/office/drawing/2015/9/8/chartex" xmlns:cx2="http://schemas.microsoft.com/office/drawing/2015/10/21/chartex" xmlns:cx3="http://schemas.microsoft.com/office/drawing/2016/5/9/chartex" xmlns:cx4="http://schemas.microsoft.com/office/drawing/2016/5/10/chartex" xmlns:cx5="http://schemas.microsoft.com/office/drawing/2016/5/11/chartex" xmlns:cx6="http://schemas.microsoft.com/office/drawing/2016/5/12/chartex" xmlns:cx7="http://schemas.microsoft.com/office/drawing/2016/5/13/chartex" xmlns:cx8="http://schemas.microsoft.com/office/drawing/2016/5/14/chartex" xmlns:mc="http://schemas.openxmlformats.org/markup-compatibility/2006" xmlns:aink="http://schemas.microsoft.com/office/drawing/2016/ink" xmlns:am3d="http://schemas.microsoft.com/office/drawing/2017/model3d" xmlns:o="urn:schemas-microsoft-com:office:office" xmlns:r="http://schemas.openxmlformats.org/officeDocument/2006/relationships" xmlns:m="http://schemas.openxmlformats.org/officeDocument/2006/math" xmlns:v="urn:schemas-microsoft-com:vml" xmlns:wp14="http://schemas.microsoft.com/office/word/2010/wordprocessingDrawing" xmlns:wp="http://schemas.openxmlformats.org/drawingml/2006/wordprocessingDrawing" xmlns:w10="urn:schemas-microsoft-com:office:word" xmlns:w="http://schemas.openxmlformats.org/wordprocessingml/2006/main" xmlns:w14="http://schemas.microsoft.com/office/word/2010/wordml" xmlns:w15="http://schemas.microsoft.com/office/word/2012/wordml" xmlns:w16cid="http://schemas.microsoft.com/office/word/2016/wordml/cid" xmlns:w16se="http://schemas.microsoft.com/office/word/2015/wordml/symex" xmlns:wpg="http://schemas.microsoft.com/office/word/2010/wordprocessingGroup" xmlns:wpi="http://schemas.microsoft.com/office/word/2010/wordprocessingInk" xmlns:wne="http://schemas.microsoft.com/office/word/2006/wordml" xmlns:wps="http://schemas.microsoft.com/office/word/2010/wordprocessingShape" mc:Ignorable="w14 w15 w16se w16cid wp14">
+  <w:endnote w:type="separator" w:id="-1">
+    <w:p>
+      <w:pPr>
+        <w:spacing w:after="0" w:line="240" w:lineRule="auto"/>
+      </w:pPr>
+      <w:r>
+        <w:separator/>
+      </w:r>
+    </w:p>
+  </w:endnote>
+  <w:endnote w:type="continuationSeparator" w:id="0">
+    <w:p>
+      <w:pPr>
+        <w:spacing w:after="0" w:line="240" w:lineRule="auto"/>
+      </w:pPr>
+      <w:r>
+        <w:continuationSeparator/>
+      </w:r>
+    </w:p>
+  </w:endnote>
+</w:endnotes>
+</file>
+
+<file path=word/footnotes.xml><?xml version="1.0" encoding="utf-8"?>
+<w:footnotes xmlns:wpc="http://schemas.microsoft.com/office/word/2010/wordprocessingCanvas" xmlns:cx="http://schemas.microsoft.com/office/drawing/2014/chartex" xmlns:cx1="http://schemas.microsoft.com/office/drawing/2015/9/8/chartex" xmlns:cx2="http://schemas.microsoft.com/office/drawing/2015/10/21/chartex" xmlns:cx3="http://schemas.microsoft.com/office/drawing/2016/5/9/chartex" xmlns:cx4="http://schemas.microsoft.com/office/drawing/2016/5/10/chartex" xmlns:cx5="http://schemas.microsoft.com/office/drawing/2016/5/11/chartex" xmlns:cx6="http://schemas.microsoft.com/office/drawing/2016/5/12/chartex" xmlns:cx7="http://schemas.microsoft.com/office/drawing/2016/5/13/chartex" xmlns:cx8="http://schemas.microsoft.com/office/drawing/2016/5/14/chartex" xmlns:mc="http://schemas.openxmlformats.org/markup-compatibility/2006" xmlns:aink="http://schemas.microsoft.com/office/drawing/2016/ink" xmlns:am3d="http://schemas.microsoft.com/office/drawing/2017/model3d" xmlns:o="urn:schemas-microsoft-com:office:office" xmlns:r="http://schemas.openxmlformats.org/officeDocument/2006/relationships" xmlns:m="http://schemas.openxmlformats.org/officeDocument/2006/math" xmlns:v="urn:schemas-microsoft-com:vml" xmlns:wp14="http://schemas.microsoft.com/office/word/2010/wordprocessingDrawing" xmlns:wp="http://schemas.openxmlformats.org/drawingml/2006/wordprocessingDrawing" xmlns:w10="urn:schemas-microsoft-com:office:word" xmlns:w="http://schemas.openxmlformats.org/wordprocessingml/2006/main" xmlns:w14="http://schemas.microsoft.com/office/word/2010/wordml" xmlns:w15="http://schemas.microsoft.com/office/word/2012/wordml" xmlns:w16cid="http://schemas.microsoft.com/office/word/2016/wordml/cid" xmlns:w16se="http://schemas.microsoft.com/office/word/2015/wordml/symex" xmlns:wpg="http://schemas.microsoft.com/office/word/2010/wordprocessingGroup" xmlns:wpi="http://schemas.microsoft.com/office/word/2010/wordprocessingInk" xmlns:wne="http://schemas.microsoft.com/office/word/2006/wordml" xmlns:wps="http://schemas.microsoft.com/office/word/2010/wordprocessingShape" mc:Ignorable="w14 w15 w16se w16cid wp14">
+  <w:footnote w:type="separator" w:id="-1">
+    <w:p>
+      <w:pPr>
+        <w:spacing w:after="0" w:line="240" w:lineRule="auto"/>
+      </w:pPr>
+      <w:r>
+        <w:separator/>
+      </w:r>
+    </w:p>
+  </w:footnote>
+  <w:footnote w:type="continuationSeparator" w:id="0">
+    <w:p>
+      <w:pPr>
+        <w:spacing w:after="0" w:line="240" w:lineRule="auto"/>
+      </w:pPr>
+      <w:r>
+        <w:continuationSeparator/>
+      </w:r>
+    </w:p>
+  </w:footnote>
+</w:footnotes>
 </file>
 
 <file path=word/numbering.xml><?xml version="1.0" encoding="utf-8"?>
@@ -29064,6 +30788,92 @@
     </w:lvl>
   </w:abstractNum>
   <w:abstractNum w:abstractNumId="18" w15:restartNumberingAfterBreak="0">
+    <w:nsid w:val="2DAD7F1D"/>
+    <w:multiLevelType w:val="hybridMultilevel"/>
+    <w:tmpl w:val="B64E73FE"/>
+    <w:lvl w:ilvl="0" w:tplc="0409000F">
+      <w:start w:val="1"/>
+      <w:numFmt w:val="decimal"/>
+      <w:lvlText w:val="%1."/>
+      <w:lvlJc w:val="left"/>
+      <w:pPr>
+        <w:ind w:left="720" w:hanging="360"/>
+      </w:pPr>
+    </w:lvl>
+    <w:lvl w:ilvl="1" w:tplc="04090019" w:tentative="1">
+      <w:start w:val="1"/>
+      <w:numFmt w:val="lowerLetter"/>
+      <w:lvlText w:val="%2."/>
+      <w:lvlJc w:val="left"/>
+      <w:pPr>
+        <w:ind w:left="1440" w:hanging="360"/>
+      </w:pPr>
+    </w:lvl>
+    <w:lvl w:ilvl="2" w:tplc="0409001B" w:tentative="1">
+      <w:start w:val="1"/>
+      <w:numFmt w:val="lowerRoman"/>
+      <w:lvlText w:val="%3."/>
+      <w:lvlJc w:val="right"/>
+      <w:pPr>
+        <w:ind w:left="2160" w:hanging="180"/>
+      </w:pPr>
+    </w:lvl>
+    <w:lvl w:ilvl="3" w:tplc="0409000F" w:tentative="1">
+      <w:start w:val="1"/>
+      <w:numFmt w:val="decimal"/>
+      <w:lvlText w:val="%4."/>
+      <w:lvlJc w:val="left"/>
+      <w:pPr>
+        <w:ind w:left="2880" w:hanging="360"/>
+      </w:pPr>
+    </w:lvl>
+    <w:lvl w:ilvl="4" w:tplc="04090019" w:tentative="1">
+      <w:start w:val="1"/>
+      <w:numFmt w:val="lowerLetter"/>
+      <w:lvlText w:val="%5."/>
+      <w:lvlJc w:val="left"/>
+      <w:pPr>
+        <w:ind w:left="3600" w:hanging="360"/>
+      </w:pPr>
+    </w:lvl>
+    <w:lvl w:ilvl="5" w:tplc="0409001B" w:tentative="1">
+      <w:start w:val="1"/>
+      <w:numFmt w:val="lowerRoman"/>
+      <w:lvlText w:val="%6."/>
+      <w:lvlJc w:val="right"/>
+      <w:pPr>
+        <w:ind w:left="4320" w:hanging="180"/>
+      </w:pPr>
+    </w:lvl>
+    <w:lvl w:ilvl="6" w:tplc="0409000F" w:tentative="1">
+      <w:start w:val="1"/>
+      <w:numFmt w:val="decimal"/>
+      <w:lvlText w:val="%7."/>
+      <w:lvlJc w:val="left"/>
+      <w:pPr>
+        <w:ind w:left="5040" w:hanging="360"/>
+      </w:pPr>
+    </w:lvl>
+    <w:lvl w:ilvl="7" w:tplc="04090019" w:tentative="1">
+      <w:start w:val="1"/>
+      <w:numFmt w:val="lowerLetter"/>
+      <w:lvlText w:val="%8."/>
+      <w:lvlJc w:val="left"/>
+      <w:pPr>
+        <w:ind w:left="5760" w:hanging="360"/>
+      </w:pPr>
+    </w:lvl>
+    <w:lvl w:ilvl="8" w:tplc="0409001B" w:tentative="1">
+      <w:start w:val="1"/>
+      <w:numFmt w:val="lowerRoman"/>
+      <w:lvlText w:val="%9."/>
+      <w:lvlJc w:val="right"/>
+      <w:pPr>
+        <w:ind w:left="6480" w:hanging="180"/>
+      </w:pPr>
+    </w:lvl>
+  </w:abstractNum>
+  <w:abstractNum w:abstractNumId="19" w15:restartNumberingAfterBreak="0">
     <w:nsid w:val="2EAC2E53"/>
     <w:multiLevelType w:val="multilevel"/>
     <w:tmpl w:val="771012B0"/>
@@ -29181,7 +30991,7 @@
       </w:rPr>
     </w:lvl>
   </w:abstractNum>
-  <w:abstractNum w:abstractNumId="19" w15:restartNumberingAfterBreak="0">
+  <w:abstractNum w:abstractNumId="20" w15:restartNumberingAfterBreak="0">
     <w:nsid w:val="2F354701"/>
     <w:multiLevelType w:val="hybridMultilevel"/>
     <w:tmpl w:val="8E4C9D66"/>
@@ -29294,7 +31104,7 @@
       </w:rPr>
     </w:lvl>
   </w:abstractNum>
-  <w:abstractNum w:abstractNumId="20" w15:restartNumberingAfterBreak="0">
+  <w:abstractNum w:abstractNumId="21" w15:restartNumberingAfterBreak="0">
     <w:nsid w:val="31664D1D"/>
     <w:multiLevelType w:val="hybridMultilevel"/>
     <w:tmpl w:val="89A634A6"/>
@@ -29407,7 +31217,120 @@
       </w:rPr>
     </w:lvl>
   </w:abstractNum>
-  <w:abstractNum w:abstractNumId="21" w15:restartNumberingAfterBreak="0">
+  <w:abstractNum w:abstractNumId="22" w15:restartNumberingAfterBreak="0">
+    <w:nsid w:val="3ABA3BE2"/>
+    <w:multiLevelType w:val="hybridMultilevel"/>
+    <w:tmpl w:val="8F8EB354"/>
+    <w:lvl w:ilvl="0" w:tplc="04090001">
+      <w:start w:val="1"/>
+      <w:numFmt w:val="bullet"/>
+      <w:lvlText w:val=""/>
+      <w:lvlJc w:val="left"/>
+      <w:pPr>
+        <w:ind w:left="720" w:hanging="360"/>
+      </w:pPr>
+      <w:rPr>
+        <w:rFonts w:ascii="Symbol" w:hAnsi="Symbol" w:hint="default"/>
+      </w:rPr>
+    </w:lvl>
+    <w:lvl w:ilvl="1" w:tplc="04090003">
+      <w:start w:val="1"/>
+      <w:numFmt w:val="bullet"/>
+      <w:lvlText w:val="o"/>
+      <w:lvlJc w:val="left"/>
+      <w:pPr>
+        <w:ind w:left="1440" w:hanging="360"/>
+      </w:pPr>
+      <w:rPr>
+        <w:rFonts w:ascii="Courier New" w:hAnsi="Courier New" w:cs="Courier New" w:hint="default"/>
+      </w:rPr>
+    </w:lvl>
+    <w:lvl w:ilvl="2" w:tplc="04090005" w:tentative="1">
+      <w:start w:val="1"/>
+      <w:numFmt w:val="bullet"/>
+      <w:lvlText w:val=""/>
+      <w:lvlJc w:val="left"/>
+      <w:pPr>
+        <w:ind w:left="2160" w:hanging="360"/>
+      </w:pPr>
+      <w:rPr>
+        <w:rFonts w:ascii="Wingdings" w:hAnsi="Wingdings" w:hint="default"/>
+      </w:rPr>
+    </w:lvl>
+    <w:lvl w:ilvl="3" w:tplc="04090001" w:tentative="1">
+      <w:start w:val="1"/>
+      <w:numFmt w:val="bullet"/>
+      <w:lvlText w:val=""/>
+      <w:lvlJc w:val="left"/>
+      <w:pPr>
+        <w:ind w:left="2880" w:hanging="360"/>
+      </w:pPr>
+      <w:rPr>
+        <w:rFonts w:ascii="Symbol" w:hAnsi="Symbol" w:hint="default"/>
+      </w:rPr>
+    </w:lvl>
+    <w:lvl w:ilvl="4" w:tplc="04090003" w:tentative="1">
+      <w:start w:val="1"/>
+      <w:numFmt w:val="bullet"/>
+      <w:lvlText w:val="o"/>
+      <w:lvlJc w:val="left"/>
+      <w:pPr>
+        <w:ind w:left="3600" w:hanging="360"/>
+      </w:pPr>
+      <w:rPr>
+        <w:rFonts w:ascii="Courier New" w:hAnsi="Courier New" w:cs="Courier New" w:hint="default"/>
+      </w:rPr>
+    </w:lvl>
+    <w:lvl w:ilvl="5" w:tplc="04090005" w:tentative="1">
+      <w:start w:val="1"/>
+      <w:numFmt w:val="bullet"/>
+      <w:lvlText w:val=""/>
+      <w:lvlJc w:val="left"/>
+      <w:pPr>
+        <w:ind w:left="4320" w:hanging="360"/>
+      </w:pPr>
+      <w:rPr>
+        <w:rFonts w:ascii="Wingdings" w:hAnsi="Wingdings" w:hint="default"/>
+      </w:rPr>
+    </w:lvl>
+    <w:lvl w:ilvl="6" w:tplc="04090001" w:tentative="1">
+      <w:start w:val="1"/>
+      <w:numFmt w:val="bullet"/>
+      <w:lvlText w:val=""/>
+      <w:lvlJc w:val="left"/>
+      <w:pPr>
+        <w:ind w:left="5040" w:hanging="360"/>
+      </w:pPr>
+      <w:rPr>
+        <w:rFonts w:ascii="Symbol" w:hAnsi="Symbol" w:hint="default"/>
+      </w:rPr>
+    </w:lvl>
+    <w:lvl w:ilvl="7" w:tplc="04090003" w:tentative="1">
+      <w:start w:val="1"/>
+      <w:numFmt w:val="bullet"/>
+      <w:lvlText w:val="o"/>
+      <w:lvlJc w:val="left"/>
+      <w:pPr>
+        <w:ind w:left="5760" w:hanging="360"/>
+      </w:pPr>
+      <w:rPr>
+        <w:rFonts w:ascii="Courier New" w:hAnsi="Courier New" w:cs="Courier New" w:hint="default"/>
+      </w:rPr>
+    </w:lvl>
+    <w:lvl w:ilvl="8" w:tplc="04090005" w:tentative="1">
+      <w:start w:val="1"/>
+      <w:numFmt w:val="bullet"/>
+      <w:lvlText w:val=""/>
+      <w:lvlJc w:val="left"/>
+      <w:pPr>
+        <w:ind w:left="6480" w:hanging="360"/>
+      </w:pPr>
+      <w:rPr>
+        <w:rFonts w:ascii="Wingdings" w:hAnsi="Wingdings" w:hint="default"/>
+      </w:rPr>
+    </w:lvl>
+  </w:abstractNum>
+  <w:abstractNum w:abstractNumId="23" w15:restartNumberingAfterBreak="0">
     <w:nsid w:val="3B5F5C54"/>
     <w:multiLevelType w:val="hybridMultilevel"/>
     <w:tmpl w:val="9A16B5C0"/>
@@ -29493,7 +31416,7 @@
       </w:pPr>
     </w:lvl>
   </w:abstractNum>
-  <w:abstractNum w:abstractNumId="22" w15:restartNumberingAfterBreak="0">
+  <w:abstractNum w:abstractNumId="24" w15:restartNumberingAfterBreak="0">
     <w:nsid w:val="3B6436BB"/>
     <w:multiLevelType w:val="hybridMultilevel"/>
     <w:tmpl w:val="C7B2A74C"/>
@@ -29608,7 +31531,7 @@
       </w:rPr>
     </w:lvl>
   </w:abstractNum>
-  <w:abstractNum w:abstractNumId="23" w15:restartNumberingAfterBreak="0">
+  <w:abstractNum w:abstractNumId="25" w15:restartNumberingAfterBreak="0">
     <w:nsid w:val="3D397C14"/>
     <w:multiLevelType w:val="hybridMultilevel"/>
     <w:tmpl w:val="648CC150"/>
@@ -29721,7 +31644,7 @@
       </w:rPr>
     </w:lvl>
   </w:abstractNum>
-  <w:abstractNum w:abstractNumId="24" w15:restartNumberingAfterBreak="0">
+  <w:abstractNum w:abstractNumId="26" w15:restartNumberingAfterBreak="0">
     <w:nsid w:val="43247F32"/>
     <w:multiLevelType w:val="multilevel"/>
     <w:tmpl w:val="771012B0"/>
@@ -29839,7 +31762,7 @@
       </w:rPr>
     </w:lvl>
   </w:abstractNum>
-  <w:abstractNum w:abstractNumId="25" w15:restartNumberingAfterBreak="0">
+  <w:abstractNum w:abstractNumId="27" w15:restartNumberingAfterBreak="0">
     <w:nsid w:val="433E537D"/>
     <w:multiLevelType w:val="hybridMultilevel"/>
     <w:tmpl w:val="5DAE64FC"/>
@@ -29952,7 +31875,7 @@
       </w:rPr>
     </w:lvl>
   </w:abstractNum>
-  <w:abstractNum w:abstractNumId="26" w15:restartNumberingAfterBreak="0">
+  <w:abstractNum w:abstractNumId="28" w15:restartNumberingAfterBreak="0">
     <w:nsid w:val="45B569CD"/>
     <w:multiLevelType w:val="hybridMultilevel"/>
     <w:tmpl w:val="3662B8FC"/>
@@ -30038,10 +31961,10 @@
       </w:pPr>
     </w:lvl>
   </w:abstractNum>
-  <w:abstractNum w:abstractNumId="27" w15:restartNumberingAfterBreak="0">
-    <w:nsid w:val="4E5145EE"/>
+  <w:abstractNum w:abstractNumId="29" w15:restartNumberingAfterBreak="0">
+    <w:nsid w:val="46B25E4C"/>
     <w:multiLevelType w:val="hybridMultilevel"/>
-    <w:tmpl w:val="FF365D22"/>
+    <w:tmpl w:val="97029ACA"/>
     <w:lvl w:ilvl="0" w:tplc="04090001">
       <w:start w:val="1"/>
       <w:numFmt w:val="bullet"/>
@@ -30151,7 +32074,120 @@
       </w:rPr>
     </w:lvl>
   </w:abstractNum>
-  <w:abstractNum w:abstractNumId="28" w15:restartNumberingAfterBreak="0">
+  <w:abstractNum w:abstractNumId="30" w15:restartNumberingAfterBreak="0">
+    <w:nsid w:val="4E5145EE"/>
+    <w:multiLevelType w:val="hybridMultilevel"/>
+    <w:tmpl w:val="FF365D22"/>
+    <w:lvl w:ilvl="0" w:tplc="04090001">
+      <w:start w:val="1"/>
+      <w:numFmt w:val="bullet"/>
+      <w:lvlText w:val=""/>
+      <w:lvlJc w:val="left"/>
+      <w:pPr>
+        <w:ind w:left="720" w:hanging="360"/>
+      </w:pPr>
+      <w:rPr>
+        <w:rFonts w:ascii="Symbol" w:hAnsi="Symbol" w:hint="default"/>
+      </w:rPr>
+    </w:lvl>
+    <w:lvl w:ilvl="1" w:tplc="04090003" w:tentative="1">
+      <w:start w:val="1"/>
+      <w:numFmt w:val="bullet"/>
+      <w:lvlText w:val="o"/>
+      <w:lvlJc w:val="left"/>
+      <w:pPr>
+        <w:ind w:left="1440" w:hanging="360"/>
+      </w:pPr>
+      <w:rPr>
+        <w:rFonts w:ascii="Courier New" w:hAnsi="Courier New" w:cs="Courier New" w:hint="default"/>
+      </w:rPr>
+    </w:lvl>
+    <w:lvl w:ilvl="2" w:tplc="04090005" w:tentative="1">
+      <w:start w:val="1"/>
+      <w:numFmt w:val="bullet"/>
+      <w:lvlText w:val=""/>
+      <w:lvlJc w:val="left"/>
+      <w:pPr>
+        <w:ind w:left="2160" w:hanging="360"/>
+      </w:pPr>
+      <w:rPr>
+        <w:rFonts w:ascii="Wingdings" w:hAnsi="Wingdings" w:hint="default"/>
+      </w:rPr>
+    </w:lvl>
+    <w:lvl w:ilvl="3" w:tplc="04090001" w:tentative="1">
+      <w:start w:val="1"/>
+      <w:numFmt w:val="bullet"/>
+      <w:lvlText w:val=""/>
+      <w:lvlJc w:val="left"/>
+      <w:pPr>
+        <w:ind w:left="2880" w:hanging="360"/>
+      </w:pPr>
+      <w:rPr>
+        <w:rFonts w:ascii="Symbol" w:hAnsi="Symbol" w:hint="default"/>
+      </w:rPr>
+    </w:lvl>
+    <w:lvl w:ilvl="4" w:tplc="04090003" w:tentative="1">
+      <w:start w:val="1"/>
+      <w:numFmt w:val="bullet"/>
+      <w:lvlText w:val="o"/>
+      <w:lvlJc w:val="left"/>
+      <w:pPr>
+        <w:ind w:left="3600" w:hanging="360"/>
+      </w:pPr>
+      <w:rPr>
+        <w:rFonts w:ascii="Courier New" w:hAnsi="Courier New" w:cs="Courier New" w:hint="default"/>
+      </w:rPr>
+    </w:lvl>
+    <w:lvl w:ilvl="5" w:tplc="04090005" w:tentative="1">
+      <w:start w:val="1"/>
+      <w:numFmt w:val="bullet"/>
+      <w:lvlText w:val=""/>
+      <w:lvlJc w:val="left"/>
+      <w:pPr>
+        <w:ind w:left="4320" w:hanging="360"/>
+      </w:pPr>
+      <w:rPr>
+        <w:rFonts w:ascii="Wingdings" w:hAnsi="Wingdings" w:hint="default"/>
+      </w:rPr>
+    </w:lvl>
+    <w:lvl w:ilvl="6" w:tplc="04090001" w:tentative="1">
+      <w:start w:val="1"/>
+      <w:numFmt w:val="bullet"/>
+      <w:lvlText w:val=""/>
+      <w:lvlJc w:val="left"/>
+      <w:pPr>
+        <w:ind w:left="5040" w:hanging="360"/>
+      </w:pPr>
+      <w:rPr>
+        <w:rFonts w:ascii="Symbol" w:hAnsi="Symbol" w:hint="default"/>
+      </w:rPr>
+    </w:lvl>
+    <w:lvl w:ilvl="7" w:tplc="04090003" w:tentative="1">
+      <w:start w:val="1"/>
+      <w:numFmt w:val="bullet"/>
+      <w:lvlText w:val="o"/>
+      <w:lvlJc w:val="left"/>
+      <w:pPr>
+        <w:ind w:left="5760" w:hanging="360"/>
+      </w:pPr>
+      <w:rPr>
+        <w:rFonts w:ascii="Courier New" w:hAnsi="Courier New" w:cs="Courier New" w:hint="default"/>
+      </w:rPr>
+    </w:lvl>
+    <w:lvl w:ilvl="8" w:tplc="04090005" w:tentative="1">
+      <w:start w:val="1"/>
+      <w:numFmt w:val="bullet"/>
+      <w:lvlText w:val=""/>
+      <w:lvlJc w:val="left"/>
+      <w:pPr>
+        <w:ind w:left="6480" w:hanging="360"/>
+      </w:pPr>
+      <w:rPr>
+        <w:rFonts w:ascii="Wingdings" w:hAnsi="Wingdings" w:hint="default"/>
+      </w:rPr>
+    </w:lvl>
+  </w:abstractNum>
+  <w:abstractNum w:abstractNumId="31" w15:restartNumberingAfterBreak="0">
     <w:nsid w:val="581452FB"/>
     <w:multiLevelType w:val="multilevel"/>
     <w:tmpl w:val="771012B0"/>
@@ -30269,7 +32305,7 @@
       </w:rPr>
     </w:lvl>
   </w:abstractNum>
-  <w:abstractNum w:abstractNumId="29" w15:restartNumberingAfterBreak="0">
+  <w:abstractNum w:abstractNumId="32" w15:restartNumberingAfterBreak="0">
     <w:nsid w:val="6D9A6B6B"/>
     <w:multiLevelType w:val="multilevel"/>
     <w:tmpl w:val="0409001F"/>
@@ -30355,7 +32391,7 @@
       </w:pPr>
     </w:lvl>
   </w:abstractNum>
-  <w:abstractNum w:abstractNumId="30" w15:restartNumberingAfterBreak="0">
+  <w:abstractNum w:abstractNumId="33" w15:restartNumberingAfterBreak="0">
     <w:nsid w:val="758F38BB"/>
     <w:multiLevelType w:val="multilevel"/>
     <w:tmpl w:val="04090021"/>
@@ -30468,7 +32504,7 @@
       </w:rPr>
     </w:lvl>
   </w:abstractNum>
-  <w:abstractNum w:abstractNumId="31" w15:restartNumberingAfterBreak="0">
+  <w:abstractNum w:abstractNumId="34" w15:restartNumberingAfterBreak="0">
     <w:nsid w:val="76C66364"/>
     <w:multiLevelType w:val="hybridMultilevel"/>
     <w:tmpl w:val="7D628558"/>
@@ -30583,7 +32619,7 @@
       </w:rPr>
     </w:lvl>
   </w:abstractNum>
-  <w:abstractNum w:abstractNumId="32" w15:restartNumberingAfterBreak="0">
+  <w:abstractNum w:abstractNumId="35" w15:restartNumberingAfterBreak="0">
     <w:nsid w:val="77AD73E6"/>
     <w:multiLevelType w:val="hybridMultilevel"/>
     <w:tmpl w:val="1CD2FF02"/>
@@ -30696,7 +32732,7 @@
       </w:rPr>
     </w:lvl>
   </w:abstractNum>
-  <w:abstractNum w:abstractNumId="33" w15:restartNumberingAfterBreak="0">
+  <w:abstractNum w:abstractNumId="36" w15:restartNumberingAfterBreak="0">
     <w:nsid w:val="7815023A"/>
     <w:multiLevelType w:val="hybridMultilevel"/>
     <w:tmpl w:val="2EBE7A4E"/>
@@ -30809,7 +32845,7 @@
       </w:rPr>
     </w:lvl>
   </w:abstractNum>
-  <w:abstractNum w:abstractNumId="34" w15:restartNumberingAfterBreak="0">
+  <w:abstractNum w:abstractNumId="37" w15:restartNumberingAfterBreak="0">
     <w:nsid w:val="7F3D226B"/>
     <w:multiLevelType w:val="hybridMultilevel"/>
     <w:tmpl w:val="F692CB74"/>
@@ -30925,22 +32961,22 @@
     </w:lvl>
   </w:abstractNum>
   <w:num w:numId="1">
-    <w:abstractNumId w:val="29"/>
+    <w:abstractNumId w:val="32"/>
   </w:num>
   <w:num w:numId="2">
     <w:abstractNumId w:val="4"/>
   </w:num>
   <w:num w:numId="3">
-    <w:abstractNumId w:val="32"/>
+    <w:abstractNumId w:val="35"/>
   </w:num>
   <w:num w:numId="4">
     <w:abstractNumId w:val="14"/>
   </w:num>
   <w:num w:numId="5">
-    <w:abstractNumId w:val="21"/>
+    <w:abstractNumId w:val="23"/>
   </w:num>
   <w:num w:numId="6">
-    <w:abstractNumId w:val="26"/>
+    <w:abstractNumId w:val="28"/>
   </w:num>
   <w:num w:numId="7">
     <w:abstractNumId w:val="6"/>
@@ -30952,7 +32988,7 @@
     <w:abstractNumId w:val="15"/>
   </w:num>
   <w:num w:numId="10">
-    <w:abstractNumId w:val="30"/>
+    <w:abstractNumId w:val="33"/>
   </w:num>
   <w:num w:numId="11">
     <w:abstractNumId w:val="7"/>
@@ -30961,10 +32997,10 @@
     <w:abstractNumId w:val="5"/>
   </w:num>
   <w:num w:numId="13">
-    <w:abstractNumId w:val="18"/>
+    <w:abstractNumId w:val="19"/>
   </w:num>
   <w:num w:numId="14">
-    <w:abstractNumId w:val="33"/>
+    <w:abstractNumId w:val="36"/>
   </w:num>
   <w:num w:numId="15">
     <w:abstractNumId w:val="0"/>
@@ -30976,28 +33012,28 @@
     <w:abstractNumId w:val="16"/>
   </w:num>
   <w:num w:numId="18">
-    <w:abstractNumId w:val="25"/>
+    <w:abstractNumId w:val="27"/>
   </w:num>
   <w:num w:numId="19">
     <w:abstractNumId w:val="2"/>
   </w:num>
   <w:num w:numId="20">
-    <w:abstractNumId w:val="28"/>
+    <w:abstractNumId w:val="31"/>
   </w:num>
   <w:num w:numId="21">
-    <w:abstractNumId w:val="34"/>
+    <w:abstractNumId w:val="37"/>
   </w:num>
   <w:num w:numId="22">
     <w:abstractNumId w:val="12"/>
   </w:num>
   <w:num w:numId="23">
-    <w:abstractNumId w:val="24"/>
+    <w:abstractNumId w:val="26"/>
   </w:num>
   <w:num w:numId="24">
     <w:abstractNumId w:val="3"/>
   </w:num>
   <w:num w:numId="25">
-    <w:abstractNumId w:val="22"/>
+    <w:abstractNumId w:val="24"/>
   </w:num>
   <w:num w:numId="26">
     <w:abstractNumId w:val="11"/>
@@ -31006,7 +33042,7 @@
     <w:abstractNumId w:val="10"/>
   </w:num>
   <w:num w:numId="28">
-    <w:abstractNumId w:val="31"/>
+    <w:abstractNumId w:val="34"/>
   </w:num>
   <w:num w:numId="29">
     <w:abstractNumId w:val="8"/>
@@ -31015,19 +33051,28 @@
     <w:abstractNumId w:val="13"/>
   </w:num>
   <w:num w:numId="31">
-    <w:abstractNumId w:val="19"/>
+    <w:abstractNumId w:val="20"/>
   </w:num>
   <w:num w:numId="32">
-    <w:abstractNumId w:val="23"/>
+    <w:abstractNumId w:val="25"/>
   </w:num>
   <w:num w:numId="33">
     <w:abstractNumId w:val="9"/>
   </w:num>
   <w:num w:numId="34">
-    <w:abstractNumId w:val="27"/>
+    <w:abstractNumId w:val="30"/>
   </w:num>
   <w:num w:numId="35">
-    <w:abstractNumId w:val="20"/>
+    <w:abstractNumId w:val="21"/>
+  </w:num>
+  <w:num w:numId="36">
+    <w:abstractNumId w:val="18"/>
+  </w:num>
+  <w:num w:numId="37">
+    <w:abstractNumId w:val="22"/>
+  </w:num>
+  <w:num w:numId="38">
+    <w:abstractNumId w:val="29"/>
   </w:num>
 </w:numbering>
 </file>
@@ -31700,6 +33745,50 @@
       <w:spacing w:after="0" w:line="240" w:lineRule="auto"/>
     </w:pPr>
   </w:style>
+  <w:style w:type="paragraph" w:styleId="En-tte">
+    <w:name w:val="header"/>
+    <w:basedOn w:val="Normal"/>
+    <w:link w:val="En-tteCar"/>
+    <w:uiPriority w:val="99"/>
+    <w:unhideWhenUsed/>
+    <w:rsid w:val="00FE2B54"/>
+    <w:pPr>
+      <w:tabs>
+        <w:tab w:val="center" w:pos="4680"/>
+        <w:tab w:val="right" w:pos="9360"/>
+      </w:tabs>
+      <w:spacing w:after="0" w:line="240" w:lineRule="auto"/>
+    </w:pPr>
+  </w:style>
+  <w:style w:type="character" w:customStyle="1" w:styleId="En-tteCar">
+    <w:name w:val="En-tête Car"/>
+    <w:basedOn w:val="Policepardfaut"/>
+    <w:link w:val="En-tte"/>
+    <w:uiPriority w:val="99"/>
+    <w:rsid w:val="00FE2B54"/>
+  </w:style>
+  <w:style w:type="paragraph" w:styleId="Pieddepage">
+    <w:name w:val="footer"/>
+    <w:basedOn w:val="Normal"/>
+    <w:link w:val="PieddepageCar"/>
+    <w:uiPriority w:val="99"/>
+    <w:unhideWhenUsed/>
+    <w:rsid w:val="00FE2B54"/>
+    <w:pPr>
+      <w:tabs>
+        <w:tab w:val="center" w:pos="4680"/>
+        <w:tab w:val="right" w:pos="9360"/>
+      </w:tabs>
+      <w:spacing w:after="0" w:line="240" w:lineRule="auto"/>
+    </w:pPr>
+  </w:style>
+  <w:style w:type="character" w:customStyle="1" w:styleId="PieddepageCar">
+    <w:name w:val="Pied de page Car"/>
+    <w:basedOn w:val="Policepardfaut"/>
+    <w:link w:val="Pieddepage"/>
+    <w:uiPriority w:val="99"/>
+    <w:rsid w:val="00FE2B54"/>
+  </w:style>
 </w:styles>
 </file>
 
@@ -32003,7 +34092,7 @@
 </file>
 
 <file path=customXml/itemProps1.xml><?xml version="1.0" encoding="utf-8"?>
-<ds:datastoreItem xmlns:ds="http://schemas.openxmlformats.org/officeDocument/2006/customXml" ds:itemID="{1AFB5453-9955-4EFA-855D-22D7CF5FCE31}">
+<ds:datastoreItem xmlns:ds="http://schemas.openxmlformats.org/officeDocument/2006/customXml" ds:itemID="{E670FA14-F79C-4249-86D3-5163569F8BF9}">
   <ds:schemaRefs>
     <ds:schemaRef ds:uri="http://schemas.openxmlformats.org/officeDocument/2006/bibliography"/>
   </ds:schemaRefs>

</xml_diff>

<commit_message>
Revert "tri alphabetique produits"
This reverts commit 7209be0eafa5c1d0de5780e46311220439a16238.
</commit_message>
<xml_diff>
--- a/rapport/Rapport_AppWeb.docx
+++ b/rapport/Rapport_AppWeb.docx
@@ -471,7 +471,7 @@
                 <w:noProof/>
                 <w:webHidden/>
               </w:rPr>
-              <w:t>5</w:t>
+              <w:t>4</w:t>
             </w:r>
             <w:r>
               <w:rPr>
@@ -6106,6 +6106,8 @@
           <w:lang w:val="fr-FR"/>
         </w:rPr>
       </w:pPr>
+      <w:bookmarkStart w:id="7" w:name="_GoBack"/>
+      <w:bookmarkEnd w:id="7"/>
     </w:p>
     <w:p>
       <w:pPr>
@@ -6114,7 +6116,7 @@
           <w:lang w:val="fr-FR"/>
         </w:rPr>
       </w:pPr>
-      <w:bookmarkStart w:id="7" w:name="_Toc28625899"/>
+      <w:bookmarkStart w:id="8" w:name="_Toc28625899"/>
       <w:r>
         <w:rPr>
           <w:lang w:val="fr-FR"/>
@@ -6123,7 +6125,7 @@
         <w:t>2.1.2 User stories</w:t>
       </w:r>
       <w:bookmarkEnd w:id="6"/>
-      <w:bookmarkEnd w:id="7"/>
+      <w:bookmarkEnd w:id="8"/>
     </w:p>
     <w:p>
       <w:pPr>
@@ -6621,16 +6623,16 @@
           <w:lang w:val="fr-FR"/>
         </w:rPr>
       </w:pPr>
-      <w:bookmarkStart w:id="8" w:name="_Toc28617492"/>
-      <w:bookmarkStart w:id="9" w:name="_Toc28625900"/>
+      <w:bookmarkStart w:id="9" w:name="_Toc28617492"/>
+      <w:bookmarkStart w:id="10" w:name="_Toc28625900"/>
       <w:r>
         <w:rPr>
           <w:lang w:val="fr-FR"/>
         </w:rPr>
         <w:t>2.1.3 Contraintes non fonctionnelles</w:t>
       </w:r>
-      <w:bookmarkEnd w:id="8"/>
       <w:bookmarkEnd w:id="9"/>
+      <w:bookmarkEnd w:id="10"/>
     </w:p>
     <w:p>
       <w:pPr>
@@ -6731,8 +6733,8 @@
           <w:lang w:val="fr-FR"/>
         </w:rPr>
       </w:pPr>
-      <w:bookmarkStart w:id="10" w:name="_Toc28617493"/>
-      <w:bookmarkStart w:id="11" w:name="_Toc28625901"/>
+      <w:bookmarkStart w:id="11" w:name="_Toc28617493"/>
+      <w:bookmarkStart w:id="12" w:name="_Toc28625901"/>
       <w:r>
         <w:rPr>
           <w:lang w:val="fr-FR"/>
@@ -6746,8 +6748,8 @@
         </w:rPr>
         <w:t>Mockup</w:t>
       </w:r>
-      <w:bookmarkEnd w:id="10"/>
       <w:bookmarkEnd w:id="11"/>
+      <w:bookmarkEnd w:id="12"/>
       <w:proofErr w:type="spellEnd"/>
     </w:p>
     <w:p>
@@ -7134,7 +7136,7 @@
           <w:lang w:val="fr-FR"/>
         </w:rPr>
       </w:pPr>
-      <w:bookmarkStart w:id="12" w:name="_Toc28617494"/>
+      <w:bookmarkStart w:id="13" w:name="_Toc28617494"/>
       <w:r>
         <w:rPr>
           <w:noProof/>
@@ -7218,7 +7220,7 @@
           <w:lang w:val="fr-FR"/>
         </w:rPr>
       </w:pPr>
-      <w:bookmarkStart w:id="13" w:name="_Toc28625902"/>
+      <w:bookmarkStart w:id="14" w:name="_Toc28625902"/>
       <w:proofErr w:type="gramStart"/>
       <w:r>
         <w:rPr>
@@ -7245,8 +7247,8 @@
         </w:rPr>
         <w:t xml:space="preserve"> de données</w:t>
       </w:r>
-      <w:bookmarkEnd w:id="12"/>
       <w:bookmarkEnd w:id="13"/>
+      <w:bookmarkEnd w:id="14"/>
     </w:p>
     <w:p>
       <w:pPr>
@@ -7255,8 +7257,8 @@
           <w:lang w:val="fr-FR"/>
         </w:rPr>
       </w:pPr>
-      <w:bookmarkStart w:id="14" w:name="_Toc28617495"/>
-      <w:bookmarkStart w:id="15" w:name="_Toc28625903"/>
+      <w:bookmarkStart w:id="15" w:name="_Toc28617495"/>
+      <w:bookmarkStart w:id="16" w:name="_Toc28625903"/>
       <w:r>
         <w:rPr>
           <w:lang w:val="fr-FR"/>
@@ -7275,8 +7277,8 @@
         </w:rPr>
         <w:t>ntité relation</w:t>
       </w:r>
-      <w:bookmarkEnd w:id="14"/>
       <w:bookmarkEnd w:id="15"/>
+      <w:bookmarkEnd w:id="16"/>
     </w:p>
     <w:p>
       <w:pPr>
@@ -7509,8 +7511,8 @@
           <w:lang w:val="fr-FR"/>
         </w:rPr>
       </w:pPr>
-      <w:bookmarkStart w:id="16" w:name="_Toc28617496"/>
-      <w:bookmarkStart w:id="17" w:name="_Toc28625904"/>
+      <w:bookmarkStart w:id="17" w:name="_Toc28617496"/>
+      <w:bookmarkStart w:id="18" w:name="_Toc28625904"/>
       <w:r>
         <w:rPr>
           <w:noProof/>
@@ -7579,8 +7581,8 @@
         </w:rPr>
         <w:t>3.2 Diagramme relationnel</w:t>
       </w:r>
-      <w:bookmarkEnd w:id="16"/>
       <w:bookmarkEnd w:id="17"/>
+      <w:bookmarkEnd w:id="18"/>
     </w:p>
     <w:p>
       <w:pPr>
@@ -7596,8 +7598,8 @@
           <w:lang w:val="fr-FR"/>
         </w:rPr>
       </w:pPr>
-      <w:bookmarkStart w:id="18" w:name="_Toc28617497"/>
-      <w:bookmarkStart w:id="19" w:name="_Toc28625905"/>
+      <w:bookmarkStart w:id="19" w:name="_Toc28617497"/>
+      <w:bookmarkStart w:id="20" w:name="_Toc28625905"/>
       <w:r>
         <w:rPr>
           <w:lang w:val="fr-FR"/>
@@ -7610,8 +7612,8 @@
         </w:rPr>
         <w:t xml:space="preserve"> Description des tables et de leurs relations</w:t>
       </w:r>
-      <w:bookmarkEnd w:id="18"/>
       <w:bookmarkEnd w:id="19"/>
+      <w:bookmarkEnd w:id="20"/>
     </w:p>
     <w:p>
       <w:pPr>
@@ -7903,16 +7905,16 @@
           <w:lang w:val="fr-FR"/>
         </w:rPr>
       </w:pPr>
-      <w:bookmarkStart w:id="20" w:name="_Toc28617498"/>
-      <w:bookmarkStart w:id="21" w:name="_Toc28625906"/>
+      <w:bookmarkStart w:id="21" w:name="_Toc28617498"/>
+      <w:bookmarkStart w:id="22" w:name="_Toc28625906"/>
       <w:r>
         <w:rPr>
           <w:lang w:val="fr-FR"/>
         </w:rPr>
         <w:t>3.4 Description précise des champs</w:t>
       </w:r>
-      <w:bookmarkEnd w:id="20"/>
       <w:bookmarkEnd w:id="21"/>
+      <w:bookmarkEnd w:id="22"/>
     </w:p>
     <w:p>
       <w:pPr>
@@ -7921,8 +7923,8 @@
           <w:lang w:val="fr-FR"/>
         </w:rPr>
       </w:pPr>
-      <w:bookmarkStart w:id="22" w:name="_Toc28617499"/>
-      <w:bookmarkStart w:id="23" w:name="_Toc28625907"/>
+      <w:bookmarkStart w:id="23" w:name="_Toc28617499"/>
+      <w:bookmarkStart w:id="24" w:name="_Toc28625907"/>
       <w:r>
         <w:rPr>
           <w:lang w:val="fr-FR"/>
@@ -7935,8 +7937,8 @@
         </w:rPr>
         <w:t>Command</w:t>
       </w:r>
-      <w:bookmarkEnd w:id="22"/>
       <w:bookmarkEnd w:id="23"/>
+      <w:bookmarkEnd w:id="24"/>
     </w:p>
     <w:p>
       <w:pPr>
@@ -8674,7 +8676,7 @@
           <w:lang w:val="fr-FR"/>
         </w:rPr>
       </w:pPr>
-      <w:bookmarkStart w:id="24" w:name="_Toc28617500"/>
+      <w:bookmarkStart w:id="25" w:name="_Toc28617500"/>
     </w:p>
     <w:p>
       <w:pPr>
@@ -8691,15 +8693,15 @@
           <w:lang w:val="fr-FR"/>
         </w:rPr>
       </w:pPr>
-      <w:bookmarkStart w:id="25" w:name="_Toc28625908"/>
+      <w:bookmarkStart w:id="26" w:name="_Toc28625908"/>
       <w:r>
         <w:rPr>
           <w:lang w:val="fr-FR"/>
         </w:rPr>
         <w:t>3.4.2 Table Client</w:t>
       </w:r>
-      <w:bookmarkEnd w:id="24"/>
       <w:bookmarkEnd w:id="25"/>
+      <w:bookmarkEnd w:id="26"/>
     </w:p>
     <w:p>
       <w:pPr>
@@ -9379,16 +9381,16 @@
           <w:lang w:val="fr-FR"/>
         </w:rPr>
       </w:pPr>
-      <w:bookmarkStart w:id="26" w:name="_Toc28617501"/>
-      <w:bookmarkStart w:id="27" w:name="_Toc28625909"/>
+      <w:bookmarkStart w:id="27" w:name="_Toc28617501"/>
+      <w:bookmarkStart w:id="28" w:name="_Toc28625909"/>
       <w:r>
         <w:rPr>
           <w:lang w:val="fr-FR"/>
         </w:rPr>
         <w:t>3.4.3 Table Product</w:t>
       </w:r>
-      <w:bookmarkEnd w:id="26"/>
       <w:bookmarkEnd w:id="27"/>
+      <w:bookmarkEnd w:id="28"/>
     </w:p>
     <w:p>
       <w:pPr>
@@ -9995,8 +9997,8 @@
           <w:lang w:val="fr-FR"/>
         </w:rPr>
       </w:pPr>
-      <w:bookmarkStart w:id="28" w:name="_Toc28617502"/>
-      <w:bookmarkStart w:id="29" w:name="_Toc28625910"/>
+      <w:bookmarkStart w:id="29" w:name="_Toc28617502"/>
+      <w:bookmarkStart w:id="30" w:name="_Toc28625910"/>
       <w:r>
         <w:rPr>
           <w:lang w:val="fr-FR"/>
@@ -10004,8 +10006,8 @@
         <w:lastRenderedPageBreak/>
         <w:t>4 MVC – Symfony</w:t>
       </w:r>
-      <w:bookmarkEnd w:id="28"/>
       <w:bookmarkEnd w:id="29"/>
+      <w:bookmarkEnd w:id="30"/>
     </w:p>
     <w:p>
       <w:pPr>
@@ -10014,8 +10016,8 @@
           <w:lang w:val="fr-FR"/>
         </w:rPr>
       </w:pPr>
-      <w:bookmarkStart w:id="30" w:name="_Toc28617503"/>
-      <w:bookmarkStart w:id="31" w:name="_Toc28625911"/>
+      <w:bookmarkStart w:id="31" w:name="_Toc28617503"/>
+      <w:bookmarkStart w:id="32" w:name="_Toc28625911"/>
       <w:r>
         <w:rPr>
           <w:lang w:val="fr-FR"/>
@@ -10034,8 +10036,8 @@
         </w:rPr>
         <w:t>supprimer un client</w:t>
       </w:r>
-      <w:bookmarkEnd w:id="30"/>
       <w:bookmarkEnd w:id="31"/>
+      <w:bookmarkEnd w:id="32"/>
     </w:p>
     <w:p>
       <w:pPr>
@@ -10045,16 +10047,16 @@
           <w:lang w:val="fr-FR"/>
         </w:rPr>
       </w:pPr>
-      <w:bookmarkStart w:id="32" w:name="_Toc28617504"/>
-      <w:bookmarkStart w:id="33" w:name="_Toc28625912"/>
+      <w:bookmarkStart w:id="33" w:name="_Toc28617504"/>
+      <w:bookmarkStart w:id="34" w:name="_Toc28625912"/>
       <w:r>
         <w:rPr>
           <w:lang w:val="fr-FR"/>
         </w:rPr>
         <w:t>4.1.1 Supprimer un client</w:t>
       </w:r>
-      <w:bookmarkEnd w:id="32"/>
       <w:bookmarkEnd w:id="33"/>
+      <w:bookmarkEnd w:id="34"/>
     </w:p>
     <w:p>
       <w:pPr>
@@ -10134,7 +10136,7 @@
           </mc:Choice>
           <mc:Fallback>
             <w:pict>
-              <v:shapetype w14:anchorId="7199C955" id="_x0000_t68" coordsize="21600,21600" o:spt="68" adj="5400,5400" path="m0@0l@1@0@1,21600@2,21600@2@0,21600@0,10800,xe">
+              <v:shapetype w14:anchorId="553B8562" id="_x0000_t68" coordsize="21600,21600" o:spt="68" adj="5400,5400" path="m0@0l@1@0@1,21600@2,21600@2@0,21600@0,10800,xe">
                 <v:stroke joinstyle="miter"/>
                 <v:formulas>
                   <v:f eqn="val #0"/>
@@ -10487,8 +10489,8 @@
           <w:lang w:val="fr-FR"/>
         </w:rPr>
       </w:pPr>
-      <w:bookmarkStart w:id="34" w:name="_Toc28617505"/>
-      <w:bookmarkStart w:id="35" w:name="_Toc28625913"/>
+      <w:bookmarkStart w:id="35" w:name="_Toc28617505"/>
+      <w:bookmarkStart w:id="36" w:name="_Toc28625913"/>
       <w:r>
         <w:rPr>
           <w:lang w:val="fr-FR"/>
@@ -10501,8 +10503,8 @@
         </w:rPr>
         <w:t>Gestion des erreurs et de la sécurité</w:t>
       </w:r>
-      <w:bookmarkEnd w:id="34"/>
       <w:bookmarkEnd w:id="35"/>
+      <w:bookmarkEnd w:id="36"/>
     </w:p>
     <w:p>
       <w:pPr>
@@ -10555,8 +10557,8 @@
           <w:lang w:val="fr-FR"/>
         </w:rPr>
       </w:pPr>
-      <w:bookmarkStart w:id="36" w:name="_Toc28617506"/>
-      <w:bookmarkStart w:id="37" w:name="_Toc28625914"/>
+      <w:bookmarkStart w:id="37" w:name="_Toc28617506"/>
+      <w:bookmarkStart w:id="38" w:name="_Toc28625914"/>
       <w:r>
         <w:rPr>
           <w:lang w:val="fr-FR"/>
@@ -10564,8 +10566,8 @@
         <w:lastRenderedPageBreak/>
         <w:t>4.1.3 Diagramme de séquence -&gt; enchainement des scripts</w:t>
       </w:r>
-      <w:bookmarkEnd w:id="36"/>
       <w:bookmarkEnd w:id="37"/>
+      <w:bookmarkEnd w:id="38"/>
     </w:p>
     <w:p>
       <w:pPr>
@@ -10628,8 +10630,8 @@
           <w:lang w:val="fr-FR"/>
         </w:rPr>
       </w:pPr>
-      <w:bookmarkStart w:id="38" w:name="_Toc28617507"/>
-      <w:bookmarkStart w:id="39" w:name="_Toc28625915"/>
+      <w:bookmarkStart w:id="39" w:name="_Toc28617507"/>
+      <w:bookmarkStart w:id="40" w:name="_Toc28625915"/>
       <w:r>
         <w:rPr>
           <w:lang w:val="fr-FR"/>
@@ -10656,8 +10658,8 @@
         </w:rPr>
         <w:t>)</w:t>
       </w:r>
-      <w:bookmarkEnd w:id="38"/>
       <w:bookmarkEnd w:id="39"/>
+      <w:bookmarkEnd w:id="40"/>
     </w:p>
     <w:p>
       <w:proofErr w:type="spellStart"/>
@@ -10792,8 +10794,8 @@
           <w:lang w:val="fr-FR"/>
         </w:rPr>
       </w:pPr>
-      <w:bookmarkStart w:id="40" w:name="_Toc28617508"/>
-      <w:bookmarkStart w:id="41" w:name="_Toc28625916"/>
+      <w:bookmarkStart w:id="41" w:name="_Toc28617508"/>
+      <w:bookmarkStart w:id="42" w:name="_Toc28625916"/>
       <w:r>
         <w:rPr>
           <w:lang w:val="fr-FR"/>
@@ -10807,8 +10809,8 @@
         </w:rPr>
         <w:t xml:space="preserve"> tant que barman je veux pouvoir ajouter un client</w:t>
       </w:r>
-      <w:bookmarkEnd w:id="40"/>
       <w:bookmarkEnd w:id="41"/>
+      <w:bookmarkEnd w:id="42"/>
     </w:p>
     <w:p>
       <w:pPr>
@@ -10817,8 +10819,8 @@
           <w:lang w:val="fr-FR"/>
         </w:rPr>
       </w:pPr>
-      <w:bookmarkStart w:id="42" w:name="_Toc28617509"/>
-      <w:bookmarkStart w:id="43" w:name="_Toc28625917"/>
+      <w:bookmarkStart w:id="43" w:name="_Toc28617509"/>
+      <w:bookmarkStart w:id="44" w:name="_Toc28625917"/>
       <w:r>
         <w:rPr>
           <w:noProof/>
@@ -10886,8 +10888,8 @@
         </w:rPr>
         <w:t xml:space="preserve"> Ajouter un client</w:t>
       </w:r>
-      <w:bookmarkEnd w:id="42"/>
       <w:bookmarkEnd w:id="43"/>
+      <w:bookmarkEnd w:id="44"/>
     </w:p>
     <w:p>
       <w:pPr>
@@ -11149,8 +11151,8 @@
           <w:lang w:val="fr-FR"/>
         </w:rPr>
       </w:pPr>
-      <w:bookmarkStart w:id="44" w:name="_Toc28617510"/>
-      <w:bookmarkStart w:id="45" w:name="_Toc28625918"/>
+      <w:bookmarkStart w:id="45" w:name="_Toc28617510"/>
+      <w:bookmarkStart w:id="46" w:name="_Toc28625918"/>
       <w:r>
         <w:rPr>
           <w:lang w:val="fr-FR"/>
@@ -11169,8 +11171,8 @@
         </w:rPr>
         <w:t>.2 Gestion des erreurs et de la sécurité</w:t>
       </w:r>
-      <w:bookmarkEnd w:id="44"/>
       <w:bookmarkEnd w:id="45"/>
+      <w:bookmarkEnd w:id="46"/>
     </w:p>
     <w:p>
       <w:pPr>
@@ -11266,8 +11268,8 @@
           <w:lang w:val="fr-FR"/>
         </w:rPr>
       </w:pPr>
-      <w:bookmarkStart w:id="46" w:name="_Toc28617511"/>
-      <w:bookmarkStart w:id="47" w:name="_Toc28625919"/>
+      <w:bookmarkStart w:id="47" w:name="_Toc28617511"/>
+      <w:bookmarkStart w:id="48" w:name="_Toc28625919"/>
       <w:r>
         <w:rPr>
           <w:noProof/>
@@ -11330,8 +11332,8 @@
         </w:rPr>
         <w:t>4.2.3 Diagramme de séquence -&gt; enchainement des scripts</w:t>
       </w:r>
-      <w:bookmarkEnd w:id="46"/>
       <w:bookmarkEnd w:id="47"/>
+      <w:bookmarkEnd w:id="48"/>
     </w:p>
     <w:p>
       <w:pPr>
@@ -11410,16 +11412,16 @@
           <w:lang w:val="fr-FR"/>
         </w:rPr>
       </w:pPr>
-      <w:bookmarkStart w:id="48" w:name="_Toc28617512"/>
-      <w:bookmarkStart w:id="49" w:name="_Toc28625920"/>
+      <w:bookmarkStart w:id="49" w:name="_Toc28617512"/>
+      <w:bookmarkStart w:id="50" w:name="_Toc28625920"/>
       <w:r>
         <w:rPr>
           <w:lang w:val="fr-FR"/>
         </w:rPr>
         <w:t>4.2.4 Code significatif</w:t>
       </w:r>
-      <w:bookmarkEnd w:id="48"/>
       <w:bookmarkEnd w:id="49"/>
+      <w:bookmarkEnd w:id="50"/>
     </w:p>
     <w:p>
       <w:pPr>
@@ -12319,8 +12321,8 @@
         </w:rPr>
         <w:br w:type="page"/>
       </w:r>
-      <w:bookmarkStart w:id="50" w:name="_Toc28617513"/>
-      <w:bookmarkStart w:id="51" w:name="_Toc28625921"/>
+      <w:bookmarkStart w:id="51" w:name="_Toc28617513"/>
+      <w:bookmarkStart w:id="52" w:name="_Toc28625921"/>
       <w:r>
         <w:rPr>
           <w:lang w:val="fr-FR"/>
@@ -12366,8 +12368,8 @@
         </w:rPr>
         <w:t>)</w:t>
       </w:r>
-      <w:bookmarkEnd w:id="50"/>
       <w:bookmarkEnd w:id="51"/>
+      <w:bookmarkEnd w:id="52"/>
     </w:p>
     <w:p>
       <w:pPr>
@@ -12538,16 +12540,16 @@
           <w:lang w:val="fr-FR"/>
         </w:rPr>
       </w:pPr>
-      <w:bookmarkStart w:id="52" w:name="_Toc28617514"/>
-      <w:bookmarkStart w:id="53" w:name="_Toc28625922"/>
+      <w:bookmarkStart w:id="53" w:name="_Toc28617514"/>
+      <w:bookmarkStart w:id="54" w:name="_Toc28625922"/>
       <w:r>
         <w:rPr>
           <w:lang w:val="fr-FR"/>
         </w:rPr>
         <w:t>4.3 En tant que barman, je veux pouvoir débiter/créditer le compte d’un client</w:t>
       </w:r>
-      <w:bookmarkEnd w:id="52"/>
       <w:bookmarkEnd w:id="53"/>
+      <w:bookmarkEnd w:id="54"/>
     </w:p>
     <w:p>
       <w:pPr>
@@ -12556,8 +12558,8 @@
           <w:lang w:val="fr-FR"/>
         </w:rPr>
       </w:pPr>
-      <w:bookmarkStart w:id="54" w:name="_Toc28617515"/>
-      <w:bookmarkStart w:id="55" w:name="_Toc28625923"/>
+      <w:bookmarkStart w:id="55" w:name="_Toc28617515"/>
+      <w:bookmarkStart w:id="56" w:name="_Toc28625923"/>
       <w:r>
         <w:rPr>
           <w:noProof/>
@@ -12688,8 +12690,8 @@
         </w:rPr>
         <w:t>4.3.1 Débiter/créditer le compte d’un client</w:t>
       </w:r>
-      <w:bookmarkEnd w:id="54"/>
       <w:bookmarkEnd w:id="55"/>
+      <w:bookmarkEnd w:id="56"/>
     </w:p>
     <w:p>
       <w:pPr>
@@ -12951,16 +12953,16 @@
           <w:lang w:val="fr-FR"/>
         </w:rPr>
       </w:pPr>
-      <w:bookmarkStart w:id="56" w:name="_Toc28617516"/>
-      <w:bookmarkStart w:id="57" w:name="_Toc28625924"/>
+      <w:bookmarkStart w:id="57" w:name="_Toc28617516"/>
+      <w:bookmarkStart w:id="58" w:name="_Toc28625924"/>
       <w:r>
         <w:rPr>
           <w:lang w:val="fr-FR"/>
         </w:rPr>
         <w:t>4.3.2 Gestion des erreurs et de la sécurité</w:t>
       </w:r>
-      <w:bookmarkEnd w:id="56"/>
       <w:bookmarkEnd w:id="57"/>
+      <w:bookmarkEnd w:id="58"/>
     </w:p>
     <w:p>
       <w:pPr>
@@ -12999,16 +13001,16 @@
           <w:lang w:val="fr-FR"/>
         </w:rPr>
       </w:pPr>
-      <w:bookmarkStart w:id="58" w:name="_Toc28617517"/>
-      <w:bookmarkStart w:id="59" w:name="_Toc28625925"/>
+      <w:bookmarkStart w:id="59" w:name="_Toc28617517"/>
+      <w:bookmarkStart w:id="60" w:name="_Toc28625925"/>
       <w:r>
         <w:rPr>
           <w:lang w:val="fr-FR"/>
         </w:rPr>
         <w:t>4.3.3 Diagramme de séquence -&gt; enchainement des scripts</w:t>
       </w:r>
-      <w:bookmarkEnd w:id="58"/>
       <w:bookmarkEnd w:id="59"/>
+      <w:bookmarkEnd w:id="60"/>
     </w:p>
     <w:p>
       <w:pPr>
@@ -13089,8 +13091,8 @@
           <w:lang w:val="fr-FR"/>
         </w:rPr>
       </w:pPr>
-      <w:bookmarkStart w:id="60" w:name="_Toc28617518"/>
-      <w:bookmarkStart w:id="61" w:name="_Toc28625926"/>
+      <w:bookmarkStart w:id="61" w:name="_Toc28617518"/>
+      <w:bookmarkStart w:id="62" w:name="_Toc28625926"/>
       <w:r>
         <w:rPr>
           <w:lang w:val="fr-FR"/>
@@ -13109,8 +13111,8 @@
         </w:rPr>
         <w:t>.4 Code significatif</w:t>
       </w:r>
-      <w:bookmarkEnd w:id="60"/>
       <w:bookmarkEnd w:id="61"/>
+      <w:bookmarkEnd w:id="62"/>
     </w:p>
     <w:p>
       <w:pPr>
@@ -15949,8 +15951,8 @@
           <w:lang w:val="fr-FR"/>
         </w:rPr>
       </w:pPr>
-      <w:bookmarkStart w:id="62" w:name="_Toc28617519"/>
-      <w:bookmarkStart w:id="63" w:name="_Toc28625927"/>
+      <w:bookmarkStart w:id="63" w:name="_Toc28617519"/>
+      <w:bookmarkStart w:id="64" w:name="_Toc28625927"/>
       <w:r>
         <w:rPr>
           <w:lang w:val="fr-FR"/>
@@ -15971,8 +15973,8 @@
         </w:rPr>
         <w:t>)</w:t>
       </w:r>
-      <w:bookmarkEnd w:id="62"/>
       <w:bookmarkEnd w:id="63"/>
+      <w:bookmarkEnd w:id="64"/>
     </w:p>
     <w:p>
       <w:proofErr w:type="spellStart"/>
@@ -16108,19 +16110,19 @@
           <w:lang w:val="fr-FR"/>
         </w:rPr>
       </w:pPr>
-      <w:bookmarkStart w:id="64" w:name="_Toc28617520"/>
-      <w:bookmarkStart w:id="65" w:name="_Toc28625928"/>
+      <w:bookmarkStart w:id="65" w:name="_Toc28617520"/>
+      <w:bookmarkStart w:id="66" w:name="_Toc28625928"/>
       <w:r>
         <w:rPr>
           <w:lang w:val="fr-FR"/>
         </w:rPr>
         <w:t>4.4 En tant que barman, je veux pouvoir consulter le solde d’un client</w:t>
       </w:r>
-      <w:bookmarkEnd w:id="64"/>
       <w:bookmarkEnd w:id="65"/>
-    </w:p>
-    <w:bookmarkStart w:id="66" w:name="_Toc28617521"/>
-    <w:bookmarkStart w:id="67" w:name="_Toc28625929"/>
+      <w:bookmarkEnd w:id="66"/>
+    </w:p>
+    <w:bookmarkStart w:id="67" w:name="_Toc28617521"/>
+    <w:bookmarkStart w:id="68" w:name="_Toc28625929"/>
     <w:p>
       <w:pPr>
         <w:pStyle w:val="Titre3"/>
@@ -16334,8 +16336,8 @@
         </w:rPr>
         <w:t>4.4.1 Consulter le solde d’un client</w:t>
       </w:r>
-      <w:bookmarkEnd w:id="66"/>
       <w:bookmarkEnd w:id="67"/>
+      <w:bookmarkEnd w:id="68"/>
     </w:p>
     <w:p>
       <w:pPr>
@@ -16491,16 +16493,16 @@
           <w:lang w:val="fr-FR"/>
         </w:rPr>
       </w:pPr>
-      <w:bookmarkStart w:id="68" w:name="_Toc28617522"/>
-      <w:bookmarkStart w:id="69" w:name="_Toc28625930"/>
+      <w:bookmarkStart w:id="69" w:name="_Toc28617522"/>
+      <w:bookmarkStart w:id="70" w:name="_Toc28625930"/>
       <w:r>
         <w:rPr>
           <w:lang w:val="fr-FR"/>
         </w:rPr>
         <w:t>4.4.2 Gestion des erreurs et de la sécurité</w:t>
       </w:r>
-      <w:bookmarkEnd w:id="68"/>
       <w:bookmarkEnd w:id="69"/>
+      <w:bookmarkEnd w:id="70"/>
     </w:p>
     <w:p>
       <w:pPr>
@@ -16541,8 +16543,8 @@
           <w:lang w:val="fr-FR"/>
         </w:rPr>
       </w:pPr>
-      <w:bookmarkStart w:id="70" w:name="_Toc28617523"/>
-      <w:bookmarkStart w:id="71" w:name="_Toc28625931"/>
+      <w:bookmarkStart w:id="71" w:name="_Toc28617523"/>
+      <w:bookmarkStart w:id="72" w:name="_Toc28625931"/>
       <w:r>
         <w:rPr>
           <w:lang w:val="fr-FR"/>
@@ -16562,8 +16564,8 @@
         </w:rPr>
         <w:t>.3 Diagramme de séquence -&gt; enchainement des scripts</w:t>
       </w:r>
-      <w:bookmarkEnd w:id="70"/>
       <w:bookmarkEnd w:id="71"/>
+      <w:bookmarkEnd w:id="72"/>
     </w:p>
     <w:p>
       <w:pPr>
@@ -16638,8 +16640,8 @@
           <w:lang w:val="fr-FR"/>
         </w:rPr>
       </w:pPr>
-      <w:bookmarkStart w:id="72" w:name="_Toc28617524"/>
-      <w:bookmarkStart w:id="73" w:name="_Toc28625932"/>
+      <w:bookmarkStart w:id="73" w:name="_Toc28617524"/>
+      <w:bookmarkStart w:id="74" w:name="_Toc28625932"/>
       <w:r>
         <w:rPr>
           <w:lang w:val="fr-FR"/>
@@ -16670,8 +16672,8 @@
         </w:rPr>
         <w:t>f</w:t>
       </w:r>
-      <w:bookmarkEnd w:id="72"/>
       <w:bookmarkEnd w:id="73"/>
+      <w:bookmarkEnd w:id="74"/>
     </w:p>
     <w:p>
       <w:pPr>
@@ -18073,8 +18075,8 @@
           <w:lang w:val="fr-FR"/>
         </w:rPr>
       </w:pPr>
-      <w:bookmarkStart w:id="74" w:name="_Toc28617525"/>
-      <w:bookmarkStart w:id="75" w:name="_Toc28625933"/>
+      <w:bookmarkStart w:id="75" w:name="_Toc28617525"/>
+      <w:bookmarkStart w:id="76" w:name="_Toc28625933"/>
       <w:r>
         <w:rPr>
           <w:lang w:val="fr-FR"/>
@@ -18107,8 +18109,8 @@
         </w:rPr>
         <w:t>)</w:t>
       </w:r>
-      <w:bookmarkEnd w:id="74"/>
       <w:bookmarkEnd w:id="75"/>
+      <w:bookmarkEnd w:id="76"/>
     </w:p>
     <w:p>
       <w:proofErr w:type="spellStart"/>
@@ -18244,16 +18246,16 @@
           <w:lang w:val="fr-FR"/>
         </w:rPr>
       </w:pPr>
-      <w:bookmarkStart w:id="76" w:name="_Toc28617526"/>
-      <w:bookmarkStart w:id="77" w:name="_Toc28625934"/>
+      <w:bookmarkStart w:id="77" w:name="_Toc28617526"/>
+      <w:bookmarkStart w:id="78" w:name="_Toc28625934"/>
       <w:r>
         <w:rPr>
           <w:lang w:val="fr-FR"/>
         </w:rPr>
         <w:t>4.5 En tant que barman, je veux pouvoir encoder la commande d’un client</w:t>
       </w:r>
-      <w:bookmarkEnd w:id="76"/>
       <w:bookmarkEnd w:id="77"/>
+      <w:bookmarkEnd w:id="78"/>
     </w:p>
     <w:p>
       <w:pPr>
@@ -18263,16 +18265,16 @@
           <w:lang w:val="fr-FR"/>
         </w:rPr>
       </w:pPr>
-      <w:bookmarkStart w:id="78" w:name="_Toc28617527"/>
-      <w:bookmarkStart w:id="79" w:name="_Toc28625935"/>
+      <w:bookmarkStart w:id="79" w:name="_Toc28617527"/>
+      <w:bookmarkStart w:id="80" w:name="_Toc28625935"/>
       <w:r>
         <w:rPr>
           <w:lang w:val="fr-FR"/>
         </w:rPr>
         <w:t>4.5.1 Encoder la commande d’un client</w:t>
       </w:r>
-      <w:bookmarkEnd w:id="78"/>
       <w:bookmarkEnd w:id="79"/>
+      <w:bookmarkEnd w:id="80"/>
     </w:p>
     <w:p>
       <w:pPr>
@@ -18499,8 +18501,6 @@
           </wp:inline>
         </w:drawing>
       </w:r>
-      <w:bookmarkStart w:id="80" w:name="_GoBack"/>
-      <w:bookmarkEnd w:id="80"/>
     </w:p>
     <w:p>
       <w:pPr>
@@ -22725,7 +22725,7 @@
           </mc:Choice>
           <mc:Fallback>
             <w:pict>
-              <v:shape w14:anchorId="470CF791" id="Flèche : haut 203" o:spid="_x0000_s1026" type="#_x0000_t68" style="position:absolute;margin-left:273.05pt;margin-top:11.2pt;width:15.35pt;height:21.5pt;z-index:251687936;visibility:visible;mso-wrap-style:square;mso-wrap-distance-left:9pt;mso-wrap-distance-top:0;mso-wrap-distance-right:9pt;mso-wrap-distance-bottom:0;mso-position-horizontal:absolute;mso-position-horizontal-relative:text;mso-position-vertical:absolute;mso-position-vertical-relative:text;v-text-anchor:middle" o:gfxdata="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" adj="7714" fillcolor="red" strokecolor="red" strokeweight="1pt"/>
+              <v:shape w14:anchorId="174B8233" id="Flèche : haut 203" o:spid="_x0000_s1026" type="#_x0000_t68" style="position:absolute;margin-left:273.05pt;margin-top:11.2pt;width:15.35pt;height:21.5pt;z-index:251687936;visibility:visible;mso-wrap-style:square;mso-wrap-distance-left:9pt;mso-wrap-distance-top:0;mso-wrap-distance-right:9pt;mso-wrap-distance-bottom:0;mso-position-horizontal:absolute;mso-position-horizontal-relative:text;mso-position-vertical:absolute;mso-position-vertical-relative:text;v-text-anchor:middle" o:gfxdata="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" adj="7714" fillcolor="red" strokecolor="red" strokeweight="1pt"/>
             </w:pict>
           </mc:Fallback>
         </mc:AlternateContent>
@@ -25062,7 +25062,7 @@
           </mc:Choice>
           <mc:Fallback>
             <w:pict>
-              <v:shape w14:anchorId="30876910" id="Flèche : haut 198" o:spid="_x0000_s1026" type="#_x0000_t68" style="position:absolute;margin-left:274.15pt;margin-top:114.05pt;width:19.45pt;height:17.75pt;z-index:251682816;visibility:visible;mso-wrap-style:square;mso-wrap-distance-left:9pt;mso-wrap-distance-top:0;mso-wrap-distance-right:9pt;mso-wrap-distance-bottom:0;mso-position-horizontal:absolute;mso-position-horizontal-relative:text;mso-position-vertical:absolute;mso-position-vertical-relative:text;v-text-anchor:middle" o:gfxdata="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" adj="10800" fillcolor="red" strokecolor="red" strokeweight="1pt"/>
+              <v:shape w14:anchorId="494BCB5E" id="Flèche : haut 198" o:spid="_x0000_s1026" type="#_x0000_t68" style="position:absolute;margin-left:274.15pt;margin-top:114.05pt;width:19.45pt;height:17.75pt;z-index:251682816;visibility:visible;mso-wrap-style:square;mso-wrap-distance-left:9pt;mso-wrap-distance-top:0;mso-wrap-distance-right:9pt;mso-wrap-distance-bottom:0;mso-position-horizontal:absolute;mso-position-horizontal-relative:text;mso-position-vertical:absolute;mso-position-vertical-relative:text;v-text-anchor:middle" o:gfxdata="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" adj="10800" fillcolor="red" strokecolor="red" strokeweight="1pt"/>
             </w:pict>
           </mc:Fallback>
         </mc:AlternateContent>
@@ -31913,55 +31913,62 @@
       <w:pPr>
         <w:rPr>
           <w:b/>
-        </w:rPr>
-      </w:pPr>
+          <w:lang w:val="fr-FR"/>
+        </w:rPr>
+      </w:pPr>
+      <w:proofErr w:type="spellStart"/>
+      <w:proofErr w:type="gramStart"/>
       <w:r>
         <w:rPr>
           <w:b/>
-        </w:rPr>
-        <w:t>add.html.twig :</w:t>
-      </w:r>
+          <w:lang w:val="fr-FR"/>
+        </w:rPr>
+        <w:t>add.html.twig</w:t>
+      </w:r>
+      <w:proofErr w:type="spellEnd"/>
+      <w:proofErr w:type="gramEnd"/>
       <w:r>
         <w:rPr>
           <w:b/>
+          <w:lang w:val="fr-FR"/>
+        </w:rPr>
+        <w:t> :</w:t>
+      </w:r>
+      <w:r>
+        <w:rPr>
+          <w:b/>
+          <w:lang w:val="fr-FR"/>
         </w:rPr>
         <w:t xml:space="preserve"> </w:t>
       </w:r>
-      <w:r>
-        <w:fldChar w:fldCharType="begin"/>
-      </w:r>
-      <w:r>
-        <w:instrText xml:space="preserve"> HYPERLINK "https://github.com/yannis97/Bar_manager/blob/master/templates/product/add.html.twig" </w:instrText>
-      </w:r>
-      <w:r>
-        <w:fldChar w:fldCharType="separate"/>
-      </w:r>
-      <w:r>
+      <w:hyperlink r:id="rId77" w:history="1">
+        <w:r>
+          <w:rPr>
+            <w:rStyle w:val="Lienhypertexte"/>
+            <w:lang w:val="fr-FR"/>
+          </w:rPr>
+          <w:t>https://github.com/yannis97/Bar_manager/blob/master/templates/product/ad</w:t>
+        </w:r>
+        <w:r>
+          <w:rPr>
+            <w:rStyle w:val="Lienhypertexte"/>
+            <w:lang w:val="fr-FR"/>
+          </w:rPr>
+          <w:t>d</w:t>
+        </w:r>
+        <w:r>
+          <w:rPr>
+            <w:rStyle w:val="Lienhypertexte"/>
+            <w:lang w:val="fr-FR"/>
+          </w:rPr>
+          <w:t>.html.twig</w:t>
+        </w:r>
+      </w:hyperlink>
+    </w:p>
+    <w:p>
+      <w:pPr>
         <w:rPr>
           <w:rStyle w:val="Lienhypertexte"/>
-        </w:rPr>
-        <w:t>https://github.com/yannis97/Bar_manager/blob/master/templates/product/ad</w:t>
-      </w:r>
-      <w:r>
-        <w:rPr>
-          <w:rStyle w:val="Lienhypertexte"/>
-        </w:rPr>
-        <w:t>d</w:t>
-      </w:r>
-      <w:r>
-        <w:rPr>
-          <w:rStyle w:val="Lienhypertexte"/>
-        </w:rPr>
-        <w:t>.html.twig</w:t>
-      </w:r>
-      <w:r>
-        <w:fldChar w:fldCharType="end"/>
-      </w:r>
-    </w:p>
-    <w:p>
-      <w:pPr>
-        <w:rPr>
-          <w:rStyle w:val="Lienhypertexte"/>
           <w:lang w:val="fr-FR"/>
         </w:rPr>
       </w:pPr>
@@ -31980,7 +31987,7 @@
         </w:rPr>
         <w:t xml:space="preserve"> : </w:t>
       </w:r>
-      <w:hyperlink r:id="rId77" w:history="1">
+      <w:hyperlink r:id="rId78" w:history="1">
         <w:r>
           <w:rPr>
             <w:rStyle w:val="Lienhypertexte"/>
@@ -32011,7 +32018,7 @@
         </w:rPr>
         <w:t xml:space="preserve"> : </w:t>
       </w:r>
-      <w:hyperlink r:id="rId78" w:history="1">
+      <w:hyperlink r:id="rId79" w:history="1">
         <w:r>
           <w:rPr>
             <w:rStyle w:val="Lienhypertexte"/>
@@ -32147,7 +32154,7 @@
           </mc:Choice>
           <mc:Fallback>
             <w:pict>
-              <v:shape w14:anchorId="696D1F8A" id="Flèche : haut 205" o:spid="_x0000_s1026" type="#_x0000_t68" style="position:absolute;margin-left:50.25pt;margin-top:1in;width:19.15pt;height:21.4pt;z-index:251694080;visibility:visible;mso-wrap-style:square;mso-width-percent:0;mso-height-percent:0;mso-wrap-distance-left:9pt;mso-wrap-distance-top:0;mso-wrap-distance-right:9pt;mso-wrap-distance-bottom:0;mso-position-horizontal:absolute;mso-position-horizontal-relative:text;mso-position-vertical:absolute;mso-position-vertical-relative:text;mso-width-percent:0;mso-height-percent:0;mso-width-relative:margin;mso-height-relative:margin;v-text-anchor:middle" o:gfxdata="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" adj="9663" fillcolor="red" strokecolor="red" strokeweight="1pt"/>
+              <v:shape w14:anchorId="119076B3" id="Flèche : haut 205" o:spid="_x0000_s1026" type="#_x0000_t68" style="position:absolute;margin-left:50.25pt;margin-top:1in;width:19.15pt;height:21.4pt;z-index:251694080;visibility:visible;mso-wrap-style:square;mso-width-percent:0;mso-height-percent:0;mso-wrap-distance-left:9pt;mso-wrap-distance-top:0;mso-wrap-distance-right:9pt;mso-wrap-distance-bottom:0;mso-position-horizontal:absolute;mso-position-horizontal-relative:text;mso-position-vertical:absolute;mso-position-vertical-relative:text;mso-width-percent:0;mso-height-percent:0;mso-width-relative:margin;mso-height-relative:margin;v-text-anchor:middle" o:gfxdata="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" adj="9663" fillcolor="red" strokecolor="red" strokeweight="1pt"/>
             </w:pict>
           </mc:Fallback>
         </mc:AlternateContent>
@@ -32183,7 +32190,7 @@
                     </pic:cNvPicPr>
                   </pic:nvPicPr>
                   <pic:blipFill>
-                    <a:blip r:embed="rId79" cstate="print">
+                    <a:blip r:embed="rId80" cstate="print">
                       <a:extLst>
                         <a:ext uri="{28A0092B-C50C-407E-A947-70E740481C1C}">
                           <a14:useLocalDpi xmlns:a14="http://schemas.microsoft.com/office/drawing/2010/main" val="0"/>
@@ -32263,7 +32270,7 @@
                     </pic:cNvPicPr>
                   </pic:nvPicPr>
                   <pic:blipFill>
-                    <a:blip r:embed="rId80" cstate="print">
+                    <a:blip r:embed="rId81" cstate="print">
                       <a:extLst>
                         <a:ext uri="{28A0092B-C50C-407E-A947-70E740481C1C}">
                           <a14:useLocalDpi xmlns:a14="http://schemas.microsoft.com/office/drawing/2010/main" val="0"/>
@@ -32333,7 +32340,7 @@
                     </pic:cNvPicPr>
                   </pic:nvPicPr>
                   <pic:blipFill>
-                    <a:blip r:embed="rId81" cstate="print">
+                    <a:blip r:embed="rId82" cstate="print">
                       <a:extLst>
                         <a:ext uri="{28A0092B-C50C-407E-A947-70E740481C1C}">
                           <a14:useLocalDpi xmlns:a14="http://schemas.microsoft.com/office/drawing/2010/main" val="0"/>
@@ -32413,7 +32420,7 @@
                     </pic:cNvPicPr>
                   </pic:nvPicPr>
                   <pic:blipFill>
-                    <a:blip r:embed="rId82">
+                    <a:blip r:embed="rId83">
                       <a:extLst>
                         <a:ext uri="{28A0092B-C50C-407E-A947-70E740481C1C}">
                           <a14:useLocalDpi xmlns:a14="http://schemas.microsoft.com/office/drawing/2010/main" val="0"/>
@@ -33612,7 +33619,7 @@
         </w:rPr>
         <w:t xml:space="preserve"> : </w:t>
       </w:r>
-      <w:hyperlink r:id="rId83" w:history="1">
+      <w:hyperlink r:id="rId84" w:history="1">
         <w:r>
           <w:rPr>
             <w:rStyle w:val="Lienhypertexte"/>
@@ -33643,7 +33650,7 @@
         </w:rPr>
         <w:t xml:space="preserve"> : </w:t>
       </w:r>
-      <w:hyperlink r:id="rId84" w:history="1">
+      <w:hyperlink r:id="rId85" w:history="1">
         <w:r>
           <w:rPr>
             <w:rStyle w:val="Lienhypertexte"/>
@@ -33712,7 +33719,7 @@
                     </pic:cNvPicPr>
                   </pic:nvPicPr>
                   <pic:blipFill>
-                    <a:blip r:embed="rId85" cstate="print">
+                    <a:blip r:embed="rId86" cstate="print">
                       <a:extLst>
                         <a:ext uri="{28A0092B-C50C-407E-A947-70E740481C1C}">
                           <a14:useLocalDpi xmlns:a14="http://schemas.microsoft.com/office/drawing/2010/main" val="0"/>
@@ -33841,7 +33848,7 @@
           </mc:Choice>
           <mc:Fallback>
             <w:pict>
-              <v:shape w14:anchorId="2F38A7AF" id="Flèche : haut 211" o:spid="_x0000_s1026" type="#_x0000_t68" style="position:absolute;margin-left:410.25pt;margin-top:97.05pt;width:19.9pt;height:21.35pt;z-index:251699200;visibility:visible;mso-wrap-style:square;mso-wrap-distance-left:9pt;mso-wrap-distance-top:0;mso-wrap-distance-right:9pt;mso-wrap-distance-bottom:0;mso-position-horizontal:absolute;mso-position-horizontal-relative:text;mso-position-vertical:absolute;mso-position-vertical-relative:text;v-text-anchor:middle" o:gfxdata="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" adj="10042" fillcolor="red" strokecolor="red" strokeweight="1pt"/>
+              <v:shape w14:anchorId="59BB63DA" id="Flèche : haut 211" o:spid="_x0000_s1026" type="#_x0000_t68" style="position:absolute;margin-left:410.25pt;margin-top:97.05pt;width:19.9pt;height:21.35pt;z-index:251699200;visibility:visible;mso-wrap-style:square;mso-wrap-distance-left:9pt;mso-wrap-distance-top:0;mso-wrap-distance-right:9pt;mso-wrap-distance-bottom:0;mso-position-horizontal:absolute;mso-position-horizontal-relative:text;mso-position-vertical:absolute;mso-position-vertical-relative:text;v-text-anchor:middle" o:gfxdata="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" adj="10042" fillcolor="red" strokecolor="red" strokeweight="1pt"/>
             </w:pict>
           </mc:Fallback>
         </mc:AlternateContent>
@@ -36608,7 +36615,7 @@
         </w:rPr>
         <w:t xml:space="preserve">Renvoyer le formulaire de sauvegarde de commande dans </w:t>
       </w:r>
-      <w:hyperlink r:id="rId86" w:history="1">
+      <w:hyperlink r:id="rId87" w:history="1">
         <w:r>
           <w:rPr>
             <w:rStyle w:val="Lienhypertexte"/>
@@ -38257,8 +38264,8 @@
       </w:pPr>
     </w:p>
     <w:sectPr>
-      <w:headerReference w:type="default" r:id="rId87"/>
-      <w:footerReference w:type="default" r:id="rId88"/>
+      <w:headerReference w:type="default" r:id="rId88"/>
+      <w:footerReference w:type="default" r:id="rId89"/>
       <w:pgSz w:w="12240" w:h="15840" w:code="1"/>
       <w:pgMar w:top="1440" w:right="1440" w:bottom="1440" w:left="1440" w:header="720" w:footer="720" w:gutter="0"/>
       <w:pgNumType w:start="1"/>
@@ -44186,7 +44193,7 @@
 </file>
 
 <file path=customXml/itemProps1.xml><?xml version="1.0" encoding="utf-8"?>
-<ds:datastoreItem xmlns:ds="http://schemas.openxmlformats.org/officeDocument/2006/customXml" ds:itemID="{9A563409-6706-4E7D-A43C-39F16974BF27}">
+<ds:datastoreItem xmlns:ds="http://schemas.openxmlformats.org/officeDocument/2006/customXml" ds:itemID="{193298A2-43AA-4B3F-BDAE-55CFF65CA3B8}">
   <ds:schemaRefs>
     <ds:schemaRef ds:uri="http://schemas.openxmlformats.org/officeDocument/2006/bibliography"/>
   </ds:schemaRefs>

</xml_diff>